<commit_message>
Update: Dijagrami aktivnosti: - Dodan dijagram aktivnosti za blokiranje klijentskih dogadjaja - Ispravljen dijagram aktivnosti za kreiranje dogadjaja - Dodan dijagram aktivnosti za pregled prodanih ulaznica za odredjen period - Dodan dijagram aktivnosti za pregled ponistenih ulaznica - Ispravljen dijagram aktivnosti za ponistavanje kupovine ulaznica
Dokumentacija:
- Prepravljena sekcija 2.5.3
- Zavrsena sekcija 4. Nefunckionalni zahtjevi sa svim podsekcijama
</commit_message>
<xml_diff>
--- a/Dokumentacija/Specifikacija korisničkih zahtjeva.docx
+++ b/Dokumentacija/Specifikacija korisničkih zahtjeva.docx
@@ -134,26 +134,40 @@
     <w:p>
       <w:pPr>
         <w:pStyle w:val="Title"/>
-      </w:pPr>
-      <w:r>
+        <w:rPr>
+          <w:rFonts w:ascii="Times New Roman" w:hAnsi="Times New Roman" w:cs="Times New Roman"/>
+        </w:rPr>
+      </w:pPr>
+      <w:r>
+        <w:rPr>
+          <w:rFonts w:ascii="Times New Roman" w:hAnsi="Times New Roman" w:cs="Times New Roman"/>
+        </w:rPr>
         <w:t>Specifikacija</w:t>
       </w:r>
       <w:r>
         <w:rPr>
+          <w:rFonts w:ascii="Times New Roman" w:hAnsi="Times New Roman" w:cs="Times New Roman"/>
           <w:spacing w:val="-3"/>
         </w:rPr>
         <w:t xml:space="preserve"> </w:t>
       </w:r>
       <w:r>
+        <w:rPr>
+          <w:rFonts w:ascii="Times New Roman" w:hAnsi="Times New Roman" w:cs="Times New Roman"/>
+        </w:rPr>
         <w:t>korisničkih</w:t>
       </w:r>
       <w:r>
         <w:rPr>
+          <w:rFonts w:ascii="Times New Roman" w:hAnsi="Times New Roman" w:cs="Times New Roman"/>
           <w:spacing w:val="-2"/>
         </w:rPr>
         <w:t xml:space="preserve"> </w:t>
       </w:r>
       <w:r>
+        <w:rPr>
+          <w:rFonts w:ascii="Times New Roman" w:hAnsi="Times New Roman" w:cs="Times New Roman"/>
+        </w:rPr>
         <w:t>zahtjeva</w:t>
       </w:r>
     </w:p>
@@ -163,13 +177,13 @@
         <w:ind w:left="1303" w:right="1195"/>
         <w:jc w:val="center"/>
         <w:rPr>
-          <w:rFonts w:ascii="Times New Roman"/>
+          <w:rFonts w:ascii="Times New Roman" w:hAnsi="Times New Roman" w:cs="Times New Roman"/>
           <w:sz w:val="30"/>
         </w:rPr>
       </w:pPr>
       <w:r>
         <w:rPr>
-          <w:rFonts w:ascii="Times New Roman"/>
+          <w:rFonts w:ascii="Times New Roman" w:hAnsi="Times New Roman" w:cs="Times New Roman"/>
           <w:sz w:val="30"/>
         </w:rPr>
         <w:t>Softver za prodaju ulaznica</w:t>
@@ -302,32 +316,19 @@
         <w:spacing w:line="244" w:lineRule="auto"/>
         <w:ind w:left="218" w:right="60"/>
         <w:rPr>
-          <w:rFonts w:ascii="Microsoft Sans Serif"/>
           <w:spacing w:val="1"/>
         </w:rPr>
       </w:pPr>
       <w:r>
-        <w:rPr>
-          <w:rFonts w:ascii="Microsoft Sans Serif"/>
-        </w:rPr>
         <w:t>Verzija:</w:t>
       </w:r>
       <w:r>
-        <w:rPr>
-          <w:rFonts w:ascii="Microsoft Sans Serif"/>
-        </w:rPr>
         <w:t xml:space="preserve"> 1</w:t>
       </w:r>
       <w:r>
-        <w:rPr>
-          <w:rFonts w:ascii="Microsoft Sans Serif"/>
-        </w:rPr>
         <w:t>.</w:t>
       </w:r>
       <w:r>
-        <w:rPr>
-          <w:rFonts w:ascii="Microsoft Sans Serif"/>
-        </w:rPr>
         <w:t>2</w:t>
       </w:r>
     </w:p>
@@ -337,82 +338,38 @@
         <w:spacing w:line="244" w:lineRule="auto"/>
         <w:ind w:left="218" w:right="60"/>
         <w:rPr>
-          <w:rFonts w:ascii="Microsoft Sans Serif"/>
           <w:lang w:val="bs-Latn-BA"/>
         </w:rPr>
       </w:pPr>
       <w:r>
-        <w:rPr>
-          <w:rFonts w:ascii="Microsoft Sans Serif"/>
-        </w:rPr>
         <w:t>Autor</w:t>
       </w:r>
       <w:r>
-        <w:rPr>
-          <w:rFonts w:ascii="Microsoft Sans Serif"/>
-        </w:rPr>
         <w:t>:</w:t>
       </w:r>
       <w:r>
-        <w:rPr>
-          <w:rFonts w:ascii="Microsoft Sans Serif"/>
-        </w:rPr>
         <w:t xml:space="preserve"> </w:t>
       </w:r>
       <w:r>
-        <w:rPr>
-          <w:rFonts w:ascii="Microsoft Sans Serif"/>
-        </w:rPr>
         <w:t xml:space="preserve">Nemanja </w:t>
       </w:r>
       <w:r>
         <w:rPr>
-          <w:rFonts w:ascii="Microsoft Sans Serif"/>
           <w:lang w:val="bs-Latn-BA"/>
         </w:rPr>
-        <w:t>Č</w:t>
-      </w:r>
-      <w:r>
-        <w:rPr>
-          <w:rFonts w:ascii="Microsoft Sans Serif"/>
+        <w:t>Čenić, Radislav Kosijer, Ranko MIROSLAV,</w:t>
+      </w:r>
+      <w:r>
+        <w:rPr>
           <w:lang w:val="bs-Latn-BA"/>
         </w:rPr>
-        <w:t>eni</w:t>
-      </w:r>
-      <w:r>
-        <w:rPr>
-          <w:rFonts w:ascii="Microsoft Sans Serif"/>
+        <w:t xml:space="preserve"> </w:t>
+      </w:r>
+      <w:r>
+        <w:rPr>
           <w:lang w:val="bs-Latn-BA"/>
         </w:rPr>
-        <w:t>ć</w:t>
-      </w:r>
-      <w:r>
-        <w:rPr>
-          <w:rFonts w:ascii="Microsoft Sans Serif"/>
-          <w:lang w:val="bs-Latn-BA"/>
-        </w:rPr>
-        <w:t>, Radislav Kosijer, Ranko MIROSLAV,</w:t>
-      </w:r>
-      <w:r>
-        <w:rPr>
-          <w:rFonts w:ascii="Microsoft Sans Serif"/>
-          <w:lang w:val="bs-Latn-BA"/>
-        </w:rPr>
-        <w:t xml:space="preserve"> </w:t>
-      </w:r>
-      <w:r>
-        <w:rPr>
-          <w:rFonts w:ascii="Microsoft Sans Serif"/>
-          <w:lang w:val="bs-Latn-BA"/>
-        </w:rPr>
-        <w:t>Luka Vidi</w:t>
-      </w:r>
-      <w:r>
-        <w:rPr>
-          <w:rFonts w:ascii="Microsoft Sans Serif"/>
-          <w:lang w:val="bs-Latn-BA"/>
-        </w:rPr>
-        <w:t>ć</w:t>
+        <w:t>Luka Vidić</w:t>
       </w:r>
     </w:p>
     <w:p>
@@ -421,20 +378,17 @@
         <w:spacing w:line="244" w:lineRule="auto"/>
         <w:ind w:left="218" w:right="58"/>
         <w:rPr>
-          <w:rFonts w:ascii="Microsoft Sans Serif"/>
           <w:spacing w:val="-61"/>
         </w:rPr>
       </w:pPr>
       <w:r>
         <w:rPr>
-          <w:rFonts w:ascii="Microsoft Sans Serif"/>
           <w:spacing w:val="-1"/>
         </w:rPr>
         <w:t>Organizacija</w:t>
       </w:r>
       <w:r>
         <w:rPr>
-          <w:rFonts w:ascii="Microsoft Sans Serif"/>
           <w:spacing w:val="-1"/>
         </w:rPr>
         <w:t>: Grupa 17</w:t>
@@ -445,9 +399,6 @@
         <w:pStyle w:val="BodyText"/>
         <w:spacing w:line="244" w:lineRule="auto"/>
         <w:ind w:left="218" w:right="510"/>
-        <w:rPr>
-          <w:rFonts w:ascii="Microsoft Sans Serif"/>
-        </w:rPr>
         <w:sectPr>
           <w:type w:val="continuous"/>
           <w:pgSz w:w="11910" w:h="16850"/>
@@ -456,15 +407,9 @@
         </w:sectPr>
       </w:pPr>
       <w:r>
-        <w:rPr>
-          <w:rFonts w:ascii="Microsoft Sans Serif"/>
-        </w:rPr>
         <w:t>Datum</w:t>
       </w:r>
       <w:r>
-        <w:rPr>
-          <w:rFonts w:ascii="Microsoft Sans Serif"/>
-        </w:rPr>
         <w:t>: 10.12.2022</w:t>
       </w:r>
     </w:p>
@@ -486,7 +431,13 @@
         <w:t>Sadržaj</w:t>
       </w:r>
     </w:p>
-    <w:p/>
+    <w:p>
+      <w:pPr>
+        <w:rPr>
+          <w:rFonts w:ascii="Times New Roman" w:hAnsi="Times New Roman" w:cs="Times New Roman"/>
+        </w:rPr>
+      </w:pPr>
+    </w:p>
     <w:p>
       <w:pPr>
         <w:rPr>
@@ -800,6 +751,9 @@
     </w:p>
     <w:p>
       <w:pPr>
+        <w:rPr>
+          <w:rFonts w:ascii="Times New Roman" w:hAnsi="Times New Roman" w:cs="Times New Roman"/>
+        </w:rPr>
         <w:sectPr>
           <w:headerReference w:type="default" r:id="rId8"/>
           <w:footerReference w:type="default" r:id="rId9"/>
@@ -830,8 +784,16 @@
           <w:tab w:val="left" w:pos="573"/>
         </w:tabs>
         <w:spacing w:before="110"/>
-      </w:pPr>
-      <w:r>
+        <w:rPr>
+          <w:rFonts w:ascii="Times New Roman" w:hAnsi="Times New Roman" w:cs="Times New Roman"/>
+          <w:sz w:val="36"/>
+        </w:rPr>
+      </w:pPr>
+      <w:r>
+        <w:rPr>
+          <w:rFonts w:ascii="Times New Roman" w:hAnsi="Times New Roman" w:cs="Times New Roman"/>
+          <w:sz w:val="36"/>
+        </w:rPr>
         <w:lastRenderedPageBreak/>
         <w:t>Uvod</w:t>
       </w:r>
@@ -841,7 +803,6 @@
         <w:pStyle w:val="BodyText"/>
         <w:spacing w:before="6"/>
         <w:rPr>
-          <w:rFonts w:ascii="Arial"/>
           <w:b/>
           <w:sz w:val="50"/>
         </w:rPr>
@@ -858,17 +819,31 @@
           <w:tab w:val="left" w:pos="686"/>
         </w:tabs>
         <w:spacing w:before="1"/>
-      </w:pPr>
-      <w:r>
+        <w:rPr>
+          <w:rFonts w:ascii="Times New Roman" w:hAnsi="Times New Roman" w:cs="Times New Roman"/>
+          <w:sz w:val="32"/>
+        </w:rPr>
+      </w:pPr>
+      <w:r>
+        <w:rPr>
+          <w:rFonts w:ascii="Times New Roman" w:hAnsi="Times New Roman" w:cs="Times New Roman"/>
+          <w:sz w:val="32"/>
+        </w:rPr>
         <w:t>Svrha</w:t>
       </w:r>
       <w:r>
         <w:rPr>
+          <w:rFonts w:ascii="Times New Roman" w:hAnsi="Times New Roman" w:cs="Times New Roman"/>
           <w:spacing w:val="2"/>
+          <w:sz w:val="32"/>
         </w:rPr>
         <w:t xml:space="preserve"> </w:t>
       </w:r>
       <w:r>
+        <w:rPr>
+          <w:rFonts w:ascii="Times New Roman" w:hAnsi="Times New Roman" w:cs="Times New Roman"/>
+          <w:sz w:val="32"/>
+        </w:rPr>
         <w:t>dokumenta</w:t>
       </w:r>
     </w:p>
@@ -906,35 +881,61 @@
         </w:tabs>
         <w:spacing w:before="181"/>
         <w:ind w:left="686"/>
-      </w:pPr>
-      <w:r>
+        <w:rPr>
+          <w:rFonts w:ascii="Times New Roman" w:hAnsi="Times New Roman" w:cs="Times New Roman"/>
+          <w:sz w:val="32"/>
+        </w:rPr>
+      </w:pPr>
+      <w:r>
+        <w:rPr>
+          <w:rFonts w:ascii="Times New Roman" w:hAnsi="Times New Roman" w:cs="Times New Roman"/>
+          <w:sz w:val="32"/>
+        </w:rPr>
         <w:t>Konvencije</w:t>
       </w:r>
       <w:r>
         <w:rPr>
+          <w:rFonts w:ascii="Times New Roman" w:hAnsi="Times New Roman" w:cs="Times New Roman"/>
           <w:spacing w:val="-4"/>
+          <w:sz w:val="32"/>
         </w:rPr>
         <w:t xml:space="preserve"> </w:t>
       </w:r>
       <w:r>
+        <w:rPr>
+          <w:rFonts w:ascii="Times New Roman" w:hAnsi="Times New Roman" w:cs="Times New Roman"/>
+          <w:sz w:val="32"/>
+        </w:rPr>
         <w:t>korištene</w:t>
       </w:r>
       <w:r>
         <w:rPr>
+          <w:rFonts w:ascii="Times New Roman" w:hAnsi="Times New Roman" w:cs="Times New Roman"/>
           <w:spacing w:val="-1"/>
+          <w:sz w:val="32"/>
         </w:rPr>
         <w:t xml:space="preserve"> </w:t>
       </w:r>
       <w:r>
+        <w:rPr>
+          <w:rFonts w:ascii="Times New Roman" w:hAnsi="Times New Roman" w:cs="Times New Roman"/>
+          <w:sz w:val="32"/>
+        </w:rPr>
         <w:t>u</w:t>
       </w:r>
       <w:r>
         <w:rPr>
+          <w:rFonts w:ascii="Times New Roman" w:hAnsi="Times New Roman" w:cs="Times New Roman"/>
           <w:spacing w:val="-4"/>
+          <w:sz w:val="32"/>
         </w:rPr>
         <w:t xml:space="preserve"> </w:t>
       </w:r>
       <w:r>
+        <w:rPr>
+          <w:rFonts w:ascii="Times New Roman" w:hAnsi="Times New Roman" w:cs="Times New Roman"/>
+          <w:sz w:val="32"/>
+        </w:rPr>
         <w:t>dokumentu</w:t>
       </w:r>
     </w:p>
@@ -942,6 +943,7 @@
       <w:pPr>
         <w:spacing w:before="3"/>
         <w:rPr>
+          <w:rFonts w:ascii="Times New Roman" w:hAnsi="Times New Roman" w:cs="Times New Roman"/>
           <w:sz w:val="29"/>
         </w:rPr>
       </w:pPr>
@@ -1051,14 +1053,7 @@
           <w:sz w:val="28"/>
           <w:szCs w:val="28"/>
         </w:rPr>
-        <w:t>k</w:t>
-      </w:r>
-      <w:r>
-        <w:rPr>
-          <w:sz w:val="28"/>
-          <w:szCs w:val="28"/>
-        </w:rPr>
-        <w:t>osim (</w:t>
+        <w:t>kosim (</w:t>
       </w:r>
       <w:r>
         <w:rPr>
@@ -1096,17 +1091,31 @@
         </w:tabs>
         <w:spacing w:before="181"/>
         <w:ind w:left="688" w:hanging="471"/>
-      </w:pPr>
-      <w:r>
+        <w:rPr>
+          <w:rFonts w:ascii="Times New Roman" w:hAnsi="Times New Roman" w:cs="Times New Roman"/>
+          <w:sz w:val="32"/>
+        </w:rPr>
+      </w:pPr>
+      <w:r>
+        <w:rPr>
+          <w:rFonts w:ascii="Times New Roman" w:hAnsi="Times New Roman" w:cs="Times New Roman"/>
+          <w:sz w:val="32"/>
+        </w:rPr>
         <w:t>Ciljna</w:t>
       </w:r>
       <w:r>
         <w:rPr>
+          <w:rFonts w:ascii="Times New Roman" w:hAnsi="Times New Roman" w:cs="Times New Roman"/>
           <w:spacing w:val="-2"/>
+          <w:sz w:val="32"/>
         </w:rPr>
         <w:t xml:space="preserve"> </w:t>
       </w:r>
       <w:r>
+        <w:rPr>
+          <w:rFonts w:ascii="Times New Roman" w:hAnsi="Times New Roman" w:cs="Times New Roman"/>
+          <w:sz w:val="32"/>
+        </w:rPr>
         <w:t>publika</w:t>
       </w:r>
     </w:p>
@@ -1155,17 +1164,31 @@
         </w:tabs>
         <w:spacing w:before="213"/>
         <w:ind w:left="686"/>
-      </w:pPr>
-      <w:r>
+        <w:rPr>
+          <w:rFonts w:ascii="Times New Roman" w:hAnsi="Times New Roman" w:cs="Times New Roman"/>
+          <w:sz w:val="32"/>
+        </w:rPr>
+      </w:pPr>
+      <w:r>
+        <w:rPr>
+          <w:rFonts w:ascii="Times New Roman" w:hAnsi="Times New Roman" w:cs="Times New Roman"/>
+          <w:sz w:val="32"/>
+        </w:rPr>
         <w:t>Opseg</w:t>
       </w:r>
       <w:r>
         <w:rPr>
+          <w:rFonts w:ascii="Times New Roman" w:hAnsi="Times New Roman" w:cs="Times New Roman"/>
           <w:spacing w:val="2"/>
+          <w:sz w:val="32"/>
         </w:rPr>
         <w:t xml:space="preserve"> </w:t>
       </w:r>
       <w:r>
+        <w:rPr>
+          <w:rFonts w:ascii="Times New Roman" w:hAnsi="Times New Roman" w:cs="Times New Roman"/>
+          <w:sz w:val="32"/>
+        </w:rPr>
         <w:t>dokumenta</w:t>
       </w:r>
     </w:p>
@@ -1177,11 +1200,13 @@
         <w:spacing w:before="3"/>
         <w:jc w:val="both"/>
         <w:rPr>
+          <w:rFonts w:ascii="Times New Roman" w:hAnsi="Times New Roman" w:cs="Times New Roman"/>
           <w:sz w:val="29"/>
         </w:rPr>
       </w:pPr>
       <w:r>
         <w:rPr>
+          <w:rFonts w:ascii="Times New Roman" w:hAnsi="Times New Roman" w:cs="Times New Roman"/>
           <w:sz w:val="29"/>
         </w:rPr>
         <w:tab/>
@@ -1447,17 +1472,8 @@
           <w:szCs w:val="28"/>
           <w:lang w:val="sr-Latn-BA"/>
         </w:rPr>
-        <w:t xml:space="preserve">U četvrtoj stavci su nefunkcionalni zahtjevi , opisana ograničenja koih se </w:t>
-      </w:r>
-      <w:r>
-        <w:rPr>
-          <w:rFonts w:ascii="Times New Roman" w:hAnsi="Times New Roman" w:cs="Times New Roman"/>
-          <w:sz w:val="28"/>
-          <w:szCs w:val="28"/>
-          <w:lang w:val="sr-Latn-BA"/>
-        </w:rPr>
         <w:lastRenderedPageBreak/>
-        <w:t>programeri u kasnijem razvoju  softvera trebaju pridržavati, odnose se na performanse, sigurnost, raspoloživost, pouzdanost i ostali zahtjevi...</w:t>
+        <w:t>U četvrtoj stavci su nefunkcionalni zahtjevi , opisana ograničenja koih se programeri u kasnijem razvoju  softvera trebaju pridržavati, odnose se na performanse, sigurnost, raspoloživost, pouzdanost i ostali zahtjevi...</w:t>
       </w:r>
     </w:p>
     <w:p>
@@ -1512,17 +1528,35 @@
           <w:tab w:val="left" w:pos="574"/>
         </w:tabs>
         <w:ind w:left="573" w:hanging="356"/>
-      </w:pPr>
-      <w:r>
+        <w:rPr>
+          <w:rFonts w:ascii="Times New Roman" w:hAnsi="Times New Roman" w:cs="Times New Roman"/>
+          <w:sz w:val="36"/>
+          <w:szCs w:val="36"/>
+        </w:rPr>
+      </w:pPr>
+      <w:r>
+        <w:rPr>
+          <w:rFonts w:ascii="Times New Roman" w:hAnsi="Times New Roman" w:cs="Times New Roman"/>
+          <w:sz w:val="36"/>
+          <w:szCs w:val="36"/>
+        </w:rPr>
         <w:t>Globalni</w:t>
       </w:r>
       <w:r>
         <w:rPr>
+          <w:rFonts w:ascii="Times New Roman" w:hAnsi="Times New Roman" w:cs="Times New Roman"/>
           <w:spacing w:val="-4"/>
+          <w:sz w:val="36"/>
+          <w:szCs w:val="36"/>
         </w:rPr>
         <w:t xml:space="preserve"> </w:t>
       </w:r>
       <w:r>
+        <w:rPr>
+          <w:rFonts w:ascii="Times New Roman" w:hAnsi="Times New Roman" w:cs="Times New Roman"/>
+          <w:sz w:val="36"/>
+          <w:szCs w:val="36"/>
+        </w:rPr>
         <w:t>opis</w:t>
       </w:r>
     </w:p>
@@ -1538,17 +1572,35 @@
         </w:tabs>
         <w:spacing w:before="240"/>
         <w:ind w:left="686"/>
-      </w:pPr>
-      <w:r>
+        <w:rPr>
+          <w:rFonts w:ascii="Times New Roman" w:hAnsi="Times New Roman" w:cs="Times New Roman"/>
+          <w:sz w:val="32"/>
+          <w:szCs w:val="32"/>
+        </w:rPr>
+      </w:pPr>
+      <w:r>
+        <w:rPr>
+          <w:rFonts w:ascii="Times New Roman" w:hAnsi="Times New Roman" w:cs="Times New Roman"/>
+          <w:sz w:val="32"/>
+          <w:szCs w:val="32"/>
+        </w:rPr>
         <w:t>Perspektiva</w:t>
       </w:r>
       <w:r>
         <w:rPr>
+          <w:rFonts w:ascii="Times New Roman" w:hAnsi="Times New Roman" w:cs="Times New Roman"/>
           <w:spacing w:val="-2"/>
+          <w:sz w:val="32"/>
+          <w:szCs w:val="32"/>
         </w:rPr>
         <w:t xml:space="preserve"> </w:t>
       </w:r>
       <w:r>
+        <w:rPr>
+          <w:rFonts w:ascii="Times New Roman" w:hAnsi="Times New Roman" w:cs="Times New Roman"/>
+          <w:sz w:val="32"/>
+          <w:szCs w:val="32"/>
+        </w:rPr>
         <w:t>sistema</w:t>
       </w:r>
     </w:p>
@@ -1569,31 +1621,7 @@
           <w:sz w:val="28"/>
           <w:szCs w:val="28"/>
         </w:rPr>
-        <w:t>Ovaj sistem je namjenjen svim osobama zainteresovanim za kupovinu ulaznica za razne događaje</w:t>
-      </w:r>
-      <w:r>
-        <w:rPr>
-          <w:rFonts w:ascii="Times New Roman" w:hAnsi="Times New Roman" w:cs="Times New Roman"/>
-          <w:sz w:val="28"/>
-          <w:szCs w:val="28"/>
-        </w:rPr>
-        <w:t xml:space="preserve"> i organizatorima </w:t>
-      </w:r>
-      <w:r>
-        <w:rPr>
-          <w:rFonts w:ascii="Times New Roman" w:hAnsi="Times New Roman" w:cs="Times New Roman"/>
-          <w:sz w:val="28"/>
-          <w:szCs w:val="28"/>
-        </w:rPr>
-        <w:t xml:space="preserve"> koji administriraju, organizuju i</w:t>
-      </w:r>
-      <w:r>
-        <w:rPr>
-          <w:rFonts w:ascii="Times New Roman" w:hAnsi="Times New Roman" w:cs="Times New Roman"/>
-          <w:sz w:val="28"/>
-          <w:szCs w:val="28"/>
-        </w:rPr>
-        <w:t xml:space="preserve"> provode date događaje</w:t>
+        <w:t>Ovaj sistem je namjenjen svim osobama zainteresovanim za kupovinu ulaznica za razne događaje i organizatorima  koji administriraju, organizuju i provode date događaje</w:t>
       </w:r>
       <w:r>
         <w:rPr>
@@ -1938,25 +1966,33 @@
         </w:tabs>
         <w:ind w:left="688" w:hanging="471"/>
         <w:rPr>
-          <w:sz w:val="28"/>
-        </w:rPr>
-      </w:pPr>
-      <w:r>
-        <w:rPr>
-          <w:sz w:val="28"/>
+          <w:rFonts w:ascii="Times New Roman" w:hAnsi="Times New Roman" w:cs="Times New Roman"/>
+          <w:sz w:val="32"/>
+          <w:szCs w:val="32"/>
+        </w:rPr>
+      </w:pPr>
+      <w:r>
+        <w:rPr>
+          <w:rFonts w:ascii="Times New Roman" w:hAnsi="Times New Roman" w:cs="Times New Roman"/>
+          <w:sz w:val="32"/>
+          <w:szCs w:val="32"/>
         </w:rPr>
         <w:t>Zahtjevi</w:t>
       </w:r>
       <w:r>
         <w:rPr>
+          <w:rFonts w:ascii="Times New Roman" w:hAnsi="Times New Roman" w:cs="Times New Roman"/>
           <w:spacing w:val="-12"/>
-          <w:sz w:val="28"/>
+          <w:sz w:val="32"/>
+          <w:szCs w:val="32"/>
         </w:rPr>
         <w:t xml:space="preserve"> </w:t>
       </w:r>
       <w:r>
         <w:rPr>
-          <w:sz w:val="28"/>
+          <w:rFonts w:ascii="Times New Roman" w:hAnsi="Times New Roman" w:cs="Times New Roman"/>
+          <w:sz w:val="32"/>
+          <w:szCs w:val="32"/>
         </w:rPr>
         <w:t>sistema</w:t>
       </w:r>
@@ -2367,36 +2403,53 @@
         </w:tabs>
         <w:spacing w:before="149"/>
         <w:ind w:left="686"/>
-      </w:pPr>
-      <w:r>
-        <w:lastRenderedPageBreak/>
+        <w:rPr>
+          <w:rFonts w:ascii="Times New Roman" w:hAnsi="Times New Roman" w:cs="Times New Roman"/>
+        </w:rPr>
+      </w:pPr>
+      <w:r>
+        <w:rPr>
+          <w:rFonts w:ascii="Times New Roman" w:hAnsi="Times New Roman" w:cs="Times New Roman"/>
+        </w:rPr>
         <w:t>Klase</w:t>
       </w:r>
       <w:r>
         <w:rPr>
+          <w:rFonts w:ascii="Times New Roman" w:hAnsi="Times New Roman" w:cs="Times New Roman"/>
           <w:spacing w:val="-3"/>
         </w:rPr>
         <w:t xml:space="preserve"> </w:t>
       </w:r>
       <w:r>
+        <w:rPr>
+          <w:rFonts w:ascii="Times New Roman" w:hAnsi="Times New Roman" w:cs="Times New Roman"/>
+        </w:rPr>
         <w:t>korisnika</w:t>
       </w:r>
       <w:r>
         <w:rPr>
+          <w:rFonts w:ascii="Times New Roman" w:hAnsi="Times New Roman" w:cs="Times New Roman"/>
           <w:spacing w:val="-2"/>
         </w:rPr>
         <w:t xml:space="preserve"> </w:t>
       </w:r>
       <w:r>
+        <w:rPr>
+          <w:rFonts w:ascii="Times New Roman" w:hAnsi="Times New Roman" w:cs="Times New Roman"/>
+        </w:rPr>
         <w:t>i</w:t>
       </w:r>
       <w:r>
         <w:rPr>
+          <w:rFonts w:ascii="Times New Roman" w:hAnsi="Times New Roman" w:cs="Times New Roman"/>
           <w:spacing w:val="-1"/>
         </w:rPr>
         <w:t xml:space="preserve"> </w:t>
       </w:r>
       <w:r>
+        <w:rPr>
+          <w:rFonts w:ascii="Times New Roman" w:hAnsi="Times New Roman" w:cs="Times New Roman"/>
+        </w:rPr>
         <w:t>njihove karakteristike</w:t>
       </w:r>
     </w:p>
@@ -2488,11 +2541,18 @@
         <w:t>Obični korisnici pregledaju događaje u ponudi i mogu da kupe ulaznicu ili ponište kupovinu ulaznice.</w:t>
       </w:r>
     </w:p>
-    <w:p/>
+    <w:p>
+      <w:pPr>
+        <w:rPr>
+          <w:rFonts w:ascii="Times New Roman" w:hAnsi="Times New Roman" w:cs="Times New Roman"/>
+        </w:rPr>
+      </w:pPr>
+    </w:p>
     <w:p>
       <w:pPr>
         <w:spacing w:before="11"/>
         <w:rPr>
+          <w:rFonts w:ascii="Times New Roman" w:hAnsi="Times New Roman" w:cs="Times New Roman"/>
           <w:sz w:val="19"/>
         </w:rPr>
       </w:pPr>
@@ -2508,17 +2568,27 @@
           <w:tab w:val="left" w:pos="689"/>
         </w:tabs>
         <w:ind w:left="688" w:hanging="471"/>
-      </w:pPr>
-      <w:r>
+        <w:rPr>
+          <w:rFonts w:ascii="Times New Roman" w:hAnsi="Times New Roman" w:cs="Times New Roman"/>
+        </w:rPr>
+      </w:pPr>
+      <w:r>
+        <w:rPr>
+          <w:rFonts w:ascii="Times New Roman" w:hAnsi="Times New Roman" w:cs="Times New Roman"/>
+        </w:rPr>
         <w:t>Radno</w:t>
       </w:r>
       <w:r>
         <w:rPr>
+          <w:rFonts w:ascii="Times New Roman" w:hAnsi="Times New Roman" w:cs="Times New Roman"/>
           <w:spacing w:val="-3"/>
         </w:rPr>
         <w:t xml:space="preserve"> </w:t>
       </w:r>
       <w:r>
+        <w:rPr>
+          <w:rFonts w:ascii="Times New Roman" w:hAnsi="Times New Roman" w:cs="Times New Roman"/>
+        </w:rPr>
         <w:t>okruženje</w:t>
       </w:r>
     </w:p>
@@ -2549,13 +2619,34 @@
         </w:rPr>
         <w:t>narima u domovima korisnika i administratora, kao i u kancelarijama organizatorskih kompanija. Stoga nema posebna ograničenja niti vanjske faktore koji mogu uticati na rad ovog sistema</w:t>
       </w:r>
-    </w:p>
-    <w:p/>
-    <w:p/>
+      <w:r>
+        <w:rPr>
+          <w:rFonts w:ascii="Times New Roman" w:hAnsi="Times New Roman" w:cs="Times New Roman"/>
+          <w:sz w:val="28"/>
+          <w:szCs w:val="28"/>
+        </w:rPr>
+        <w:t>.</w:t>
+      </w:r>
+    </w:p>
+    <w:p>
+      <w:pPr>
+        <w:rPr>
+          <w:rFonts w:ascii="Times New Roman" w:hAnsi="Times New Roman" w:cs="Times New Roman"/>
+        </w:rPr>
+      </w:pPr>
+    </w:p>
+    <w:p>
+      <w:pPr>
+        <w:rPr>
+          <w:rFonts w:ascii="Times New Roman" w:hAnsi="Times New Roman" w:cs="Times New Roman"/>
+        </w:rPr>
+      </w:pPr>
+    </w:p>
     <w:p>
       <w:pPr>
         <w:spacing w:before="1"/>
         <w:rPr>
+          <w:rFonts w:ascii="Times New Roman" w:hAnsi="Times New Roman" w:cs="Times New Roman"/>
           <w:sz w:val="18"/>
         </w:rPr>
       </w:pPr>
@@ -2571,23 +2662,42 @@
           <w:tab w:val="left" w:pos="686"/>
         </w:tabs>
         <w:ind w:left="686"/>
-      </w:pPr>
-      <w:r>
+        <w:rPr>
+          <w:rFonts w:ascii="Times New Roman" w:hAnsi="Times New Roman" w:cs="Times New Roman"/>
+          <w:sz w:val="32"/>
+          <w:szCs w:val="32"/>
+        </w:rPr>
+      </w:pPr>
+      <w:r>
+        <w:rPr>
+          <w:rFonts w:ascii="Times New Roman" w:hAnsi="Times New Roman" w:cs="Times New Roman"/>
+          <w:sz w:val="32"/>
+          <w:szCs w:val="32"/>
+        </w:rPr>
         <w:t>Eksterni</w:t>
       </w:r>
       <w:r>
         <w:rPr>
+          <w:rFonts w:ascii="Times New Roman" w:hAnsi="Times New Roman" w:cs="Times New Roman"/>
           <w:spacing w:val="-3"/>
+          <w:sz w:val="32"/>
+          <w:szCs w:val="32"/>
         </w:rPr>
         <w:t xml:space="preserve"> </w:t>
       </w:r>
       <w:r>
+        <w:rPr>
+          <w:rFonts w:ascii="Times New Roman" w:hAnsi="Times New Roman" w:cs="Times New Roman"/>
+          <w:sz w:val="32"/>
+          <w:szCs w:val="32"/>
+        </w:rPr>
         <w:t>interfejsi</w:t>
       </w:r>
     </w:p>
     <w:p>
       <w:pPr>
         <w:rPr>
+          <w:rFonts w:ascii="Times New Roman" w:hAnsi="Times New Roman" w:cs="Times New Roman"/>
           <w:sz w:val="30"/>
         </w:rPr>
       </w:pPr>
@@ -2604,25 +2714,33 @@
         </w:tabs>
         <w:spacing w:before="245"/>
         <w:rPr>
-          <w:sz w:val="26"/>
-        </w:rPr>
-      </w:pPr>
-      <w:r>
-        <w:rPr>
-          <w:sz w:val="26"/>
+          <w:rFonts w:ascii="Times New Roman" w:hAnsi="Times New Roman" w:cs="Times New Roman"/>
+          <w:sz w:val="28"/>
+          <w:szCs w:val="28"/>
+        </w:rPr>
+      </w:pPr>
+      <w:r>
+        <w:rPr>
+          <w:rFonts w:ascii="Times New Roman" w:hAnsi="Times New Roman" w:cs="Times New Roman"/>
+          <w:sz w:val="28"/>
+          <w:szCs w:val="28"/>
         </w:rPr>
         <w:t>Korisnički</w:t>
       </w:r>
       <w:r>
         <w:rPr>
+          <w:rFonts w:ascii="Times New Roman" w:hAnsi="Times New Roman" w:cs="Times New Roman"/>
           <w:spacing w:val="-7"/>
-          <w:sz w:val="26"/>
+          <w:sz w:val="28"/>
+          <w:szCs w:val="28"/>
         </w:rPr>
         <w:t xml:space="preserve"> </w:t>
       </w:r>
       <w:r>
         <w:rPr>
-          <w:sz w:val="26"/>
+          <w:rFonts w:ascii="Times New Roman" w:hAnsi="Times New Roman" w:cs="Times New Roman"/>
+          <w:sz w:val="28"/>
+          <w:szCs w:val="28"/>
         </w:rPr>
         <w:t>interfejsi</w:t>
       </w:r>
@@ -2647,15 +2765,7 @@
           <w:sz w:val="28"/>
           <w:szCs w:val="28"/>
         </w:rPr>
-        <w:t>Sistem se realizuje kao konzolna aplikacija. Prilikom pokretanja aplikacije korisnik dobija opciju registracije ako nema postojeći nalog ili prijave na sistem ako dati nalog posjeduje.</w:t>
-      </w:r>
-      <w:r>
-        <w:rPr>
-          <w:rFonts w:ascii="Times New Roman" w:hAnsi="Times New Roman" w:cs="Times New Roman"/>
-          <w:sz w:val="28"/>
-          <w:szCs w:val="28"/>
-        </w:rPr>
-        <w:t xml:space="preserve"> </w:t>
+        <w:t xml:space="preserve">Sistem se realizuje kao konzolna aplikacija. Prilikom pokretanja aplikacije korisnik dobija opciju registracije ako nema postojeći nalog ili prijave na sistem ako dati nalog posjeduje. </w:t>
       </w:r>
     </w:p>
     <w:p>
@@ -2744,6 +2854,7 @@
     <w:p>
       <w:pPr>
         <w:rPr>
+          <w:rFonts w:ascii="Times New Roman" w:hAnsi="Times New Roman" w:cs="Times New Roman"/>
           <w:sz w:val="28"/>
         </w:rPr>
       </w:pPr>
@@ -2752,6 +2863,7 @@
       <w:pPr>
         <w:spacing w:before="2"/>
         <w:rPr>
+          <w:rFonts w:ascii="Times New Roman" w:hAnsi="Times New Roman" w:cs="Times New Roman"/>
           <w:sz w:val="23"/>
         </w:rPr>
       </w:pPr>
@@ -2767,12 +2879,14 @@
           <w:tab w:val="left" w:pos="866"/>
         </w:tabs>
         <w:rPr>
-          <w:sz w:val="26"/>
-        </w:rPr>
-      </w:pPr>
-      <w:r>
-        <w:rPr>
-          <w:sz w:val="26"/>
+          <w:rFonts w:ascii="Times New Roman" w:hAnsi="Times New Roman" w:cs="Times New Roman"/>
+          <w:sz w:val="28"/>
+        </w:rPr>
+      </w:pPr>
+      <w:r>
+        <w:rPr>
+          <w:rFonts w:ascii="Times New Roman" w:hAnsi="Times New Roman" w:cs="Times New Roman"/>
+          <w:sz w:val="28"/>
         </w:rPr>
         <w:t>Hardverski interfejsi</w:t>
       </w:r>
@@ -2803,6 +2917,7 @@
     <w:p>
       <w:pPr>
         <w:rPr>
+          <w:rFonts w:ascii="Times New Roman" w:hAnsi="Times New Roman" w:cs="Times New Roman"/>
           <w:sz w:val="28"/>
         </w:rPr>
       </w:pPr>
@@ -2811,6 +2926,7 @@
       <w:pPr>
         <w:spacing w:before="5"/>
         <w:rPr>
+          <w:rFonts w:ascii="Times New Roman" w:hAnsi="Times New Roman" w:cs="Times New Roman"/>
           <w:sz w:val="23"/>
         </w:rPr>
       </w:pPr>
@@ -2826,25 +2942,29 @@
           <w:tab w:val="left" w:pos="866"/>
         </w:tabs>
         <w:rPr>
-          <w:sz w:val="26"/>
-        </w:rPr>
-      </w:pPr>
-      <w:r>
-        <w:rPr>
-          <w:sz w:val="26"/>
+          <w:rFonts w:ascii="Times New Roman" w:hAnsi="Times New Roman" w:cs="Times New Roman"/>
+          <w:sz w:val="28"/>
+        </w:rPr>
+      </w:pPr>
+      <w:r>
+        <w:rPr>
+          <w:rFonts w:ascii="Times New Roman" w:hAnsi="Times New Roman" w:cs="Times New Roman"/>
+          <w:sz w:val="28"/>
         </w:rPr>
         <w:t>Softverski</w:t>
       </w:r>
       <w:r>
         <w:rPr>
+          <w:rFonts w:ascii="Times New Roman" w:hAnsi="Times New Roman" w:cs="Times New Roman"/>
           <w:spacing w:val="-1"/>
-          <w:sz w:val="26"/>
+          <w:sz w:val="28"/>
         </w:rPr>
         <w:t xml:space="preserve"> </w:t>
       </w:r>
       <w:r>
         <w:rPr>
-          <w:sz w:val="26"/>
+          <w:rFonts w:ascii="Times New Roman" w:hAnsi="Times New Roman" w:cs="Times New Roman"/>
+          <w:sz w:val="28"/>
         </w:rPr>
         <w:t>interfejsi</w:t>
       </w:r>
@@ -2856,6 +2976,7 @@
         </w:tabs>
         <w:ind w:left="709"/>
         <w:rPr>
+          <w:rFonts w:ascii="Times New Roman" w:hAnsi="Times New Roman" w:cs="Times New Roman"/>
           <w:sz w:val="26"/>
         </w:rPr>
       </w:pPr>
@@ -2878,12 +2999,31 @@
           <w:sz w:val="28"/>
           <w:szCs w:val="28"/>
         </w:rPr>
-        <w:t>Softver nema nikakve posebne zavisnosti i zahtjeve za drugim softverima ili bibliotekama. Podržano je izvršavanje na operativnom sistemu Windows (7,10,11).</w:t>
-      </w:r>
-    </w:p>
-    <w:p>
-      <w:pPr>
-        <w:rPr>
+        <w:t xml:space="preserve">Softver zahtijeva da korisnik na operativnom sistemu ima instaliran </w:t>
+      </w:r>
+      <w:r>
+        <w:rPr>
+          <w:rFonts w:ascii="Times New Roman" w:hAnsi="Times New Roman" w:cs="Times New Roman"/>
+          <w:b/>
+          <w:i/>
+          <w:sz w:val="28"/>
+          <w:szCs w:val="28"/>
+        </w:rPr>
+        <w:t>Java Runtime Enviroment</w:t>
+      </w:r>
+      <w:r>
+        <w:rPr>
+          <w:rFonts w:ascii="Times New Roman" w:hAnsi="Times New Roman" w:cs="Times New Roman"/>
+          <w:sz w:val="28"/>
+          <w:szCs w:val="28"/>
+        </w:rPr>
+        <w:t xml:space="preserve">  za pokretanje. Podržano je izvršavanje na operativnom sistemu Windows (7,10,11).</w:t>
+      </w:r>
+    </w:p>
+    <w:p>
+      <w:pPr>
+        <w:rPr>
+          <w:rFonts w:ascii="Times New Roman" w:hAnsi="Times New Roman" w:cs="Times New Roman"/>
           <w:sz w:val="28"/>
         </w:rPr>
       </w:pPr>
@@ -2892,6 +3032,7 @@
       <w:pPr>
         <w:spacing w:before="2"/>
         <w:rPr>
+          <w:rFonts w:ascii="Times New Roman" w:hAnsi="Times New Roman" w:cs="Times New Roman"/>
           <w:sz w:val="23"/>
         </w:rPr>
       </w:pPr>
@@ -2907,35 +3048,40 @@
           <w:tab w:val="left" w:pos="866"/>
         </w:tabs>
         <w:rPr>
+          <w:rFonts w:ascii="Times New Roman" w:hAnsi="Times New Roman" w:cs="Times New Roman"/>
+          <w:sz w:val="28"/>
+        </w:rPr>
+      </w:pPr>
+      <w:r>
+        <w:rPr>
+          <w:rFonts w:ascii="Times New Roman" w:hAnsi="Times New Roman" w:cs="Times New Roman"/>
+          <w:sz w:val="28"/>
+        </w:rPr>
+        <w:t>Komunikacioni</w:t>
+      </w:r>
+      <w:r>
+        <w:rPr>
+          <w:rFonts w:ascii="Times New Roman" w:hAnsi="Times New Roman" w:cs="Times New Roman"/>
+          <w:spacing w:val="-1"/>
+          <w:sz w:val="28"/>
+        </w:rPr>
+        <w:t xml:space="preserve"> </w:t>
+      </w:r>
+      <w:r>
+        <w:rPr>
+          <w:rFonts w:ascii="Times New Roman" w:hAnsi="Times New Roman" w:cs="Times New Roman"/>
+          <w:sz w:val="28"/>
+        </w:rPr>
+        <w:t>interfejsi</w:t>
+      </w:r>
+    </w:p>
+    <w:p>
+      <w:pPr>
+        <w:rPr>
+          <w:rFonts w:ascii="Times New Roman" w:hAnsi="Times New Roman" w:cs="Times New Roman"/>
           <w:sz w:val="26"/>
         </w:rPr>
       </w:pPr>
-      <w:r>
-        <w:rPr>
-          <w:sz w:val="26"/>
-        </w:rPr>
-        <w:t>Komunikacioni</w:t>
-      </w:r>
-      <w:r>
-        <w:rPr>
-          <w:spacing w:val="-1"/>
-          <w:sz w:val="26"/>
-        </w:rPr>
-        <w:t xml:space="preserve"> </w:t>
-      </w:r>
-      <w:r>
-        <w:rPr>
-          <w:sz w:val="26"/>
-        </w:rPr>
-        <w:t>interfejsi</w:t>
-      </w:r>
-    </w:p>
-    <w:p>
-      <w:pPr>
-        <w:rPr>
-          <w:sz w:val="26"/>
-        </w:rPr>
-      </w:pPr>
     </w:p>
     <w:p>
       <w:pPr>
@@ -2955,39 +3101,18 @@
     </w:p>
     <w:p>
       <w:pPr>
-        <w:ind w:left="686"/>
-        <w:rPr>
-          <w:rFonts w:ascii="Times New Roman" w:hAnsi="Times New Roman" w:cs="Times New Roman"/>
-          <w:sz w:val="26"/>
-        </w:rPr>
-      </w:pPr>
-    </w:p>
-    <w:p>
-      <w:pPr>
-        <w:ind w:left="709"/>
-        <w:rPr>
-          <w:rFonts w:ascii="Times New Roman" w:hAnsi="Times New Roman" w:cs="Times New Roman"/>
-          <w:sz w:val="28"/>
-          <w:szCs w:val="28"/>
-        </w:rPr>
-        <w:sectPr>
-          <w:pgSz w:w="11910" w:h="16850"/>
-          <w:pgMar w:top="1600" w:right="820" w:bottom="1240" w:left="1580" w:header="1030" w:footer="1056" w:gutter="0"/>
-          <w:cols w:space="720"/>
-        </w:sectPr>
-      </w:pPr>
-      <w:r>
-        <w:rPr>
-          <w:rFonts w:ascii="Times New Roman" w:hAnsi="Times New Roman" w:cs="Times New Roman"/>
-          <w:sz w:val="28"/>
-          <w:szCs w:val="28"/>
-        </w:rPr>
-        <w:tab/>
-      </w:r>
-    </w:p>
-    <w:p>
-      <w:pPr>
-        <w:pStyle w:val="ListParagraph"/>
+        <w:pStyle w:val="Heading2"/>
+        <w:tabs>
+          <w:tab w:val="left" w:pos="686"/>
+        </w:tabs>
+        <w:rPr>
+          <w:rFonts w:ascii="Times New Roman" w:hAnsi="Times New Roman" w:cs="Times New Roman"/>
+        </w:rPr>
+      </w:pPr>
+    </w:p>
+    <w:p>
+      <w:pPr>
+        <w:pStyle w:val="Heading2"/>
         <w:numPr>
           <w:ilvl w:val="1"/>
           <w:numId w:val="1"/>
@@ -2995,36 +3120,133 @@
         <w:tabs>
           <w:tab w:val="left" w:pos="686"/>
         </w:tabs>
-        <w:spacing w:before="116"/>
-        <w:ind w:left="686"/>
-        <w:rPr>
-          <w:sz w:val="28"/>
-        </w:rPr>
-      </w:pPr>
-      <w:r>
-        <w:rPr>
-          <w:sz w:val="28"/>
-        </w:rPr>
-        <w:lastRenderedPageBreak/>
-        <w:t>Korisnička</w:t>
-      </w:r>
-      <w:r>
-        <w:rPr>
-          <w:spacing w:val="-9"/>
-          <w:sz w:val="28"/>
-        </w:rPr>
-        <w:t xml:space="preserve"> </w:t>
-      </w:r>
-      <w:r>
-        <w:rPr>
-          <w:sz w:val="28"/>
-        </w:rPr>
-        <w:t>dokumentacija</w:t>
-      </w:r>
-    </w:p>
-    <w:p>
-      <w:pPr>
-        <w:rPr>
+        <w:spacing w:before="120"/>
+        <w:ind w:left="686" w:hanging="471"/>
+        <w:rPr>
+          <w:rFonts w:ascii="Times New Roman" w:hAnsi="Times New Roman" w:cs="Times New Roman"/>
+          <w:sz w:val="32"/>
+          <w:szCs w:val="32"/>
+        </w:rPr>
+      </w:pPr>
+      <w:r>
+        <w:rPr>
+          <w:rFonts w:ascii="Times New Roman" w:hAnsi="Times New Roman" w:cs="Times New Roman"/>
+          <w:sz w:val="32"/>
+          <w:szCs w:val="32"/>
+        </w:rPr>
+        <w:t>Korisnička dokumentacija</w:t>
+      </w:r>
+    </w:p>
+    <w:p>
+      <w:pPr>
+        <w:pStyle w:val="Heading2"/>
+        <w:tabs>
+          <w:tab w:val="left" w:pos="686"/>
+        </w:tabs>
+        <w:spacing w:before="120"/>
+        <w:ind w:hanging="471"/>
+        <w:rPr>
+          <w:rFonts w:ascii="Times New Roman" w:hAnsi="Times New Roman" w:cs="Times New Roman"/>
+          <w:szCs w:val="32"/>
+        </w:rPr>
+      </w:pPr>
+      <w:r>
+        <w:rPr>
+          <w:rFonts w:ascii="Times New Roman" w:hAnsi="Times New Roman" w:cs="Times New Roman"/>
+          <w:sz w:val="32"/>
+          <w:szCs w:val="32"/>
+        </w:rPr>
+        <w:tab/>
+      </w:r>
+      <w:r>
+        <w:rPr>
+          <w:rFonts w:ascii="Times New Roman" w:hAnsi="Times New Roman" w:cs="Times New Roman"/>
+          <w:szCs w:val="32"/>
+        </w:rPr>
+        <w:t xml:space="preserve">Sva potrebna </w:t>
+      </w:r>
+      <w:r>
+        <w:rPr>
+          <w:rFonts w:ascii="Times New Roman" w:hAnsi="Times New Roman" w:cs="Times New Roman"/>
+          <w:szCs w:val="32"/>
+        </w:rPr>
+        <w:t xml:space="preserve">korisnicka </w:t>
+      </w:r>
+      <w:r>
+        <w:rPr>
+          <w:rFonts w:ascii="Times New Roman" w:hAnsi="Times New Roman" w:cs="Times New Roman"/>
+          <w:szCs w:val="32"/>
+        </w:rPr>
+        <w:t>dokum</w:t>
+      </w:r>
+      <w:r>
+        <w:rPr>
+          <w:rFonts w:ascii="Times New Roman" w:hAnsi="Times New Roman" w:cs="Times New Roman"/>
+          <w:szCs w:val="32"/>
+        </w:rPr>
+        <w:t>entacija nalazi se u ovom dokumentu (Specifikacija korisničkih zahtjeva).</w:t>
+      </w:r>
+    </w:p>
+    <w:p>
+      <w:pPr>
+        <w:pStyle w:val="Heading2"/>
+        <w:tabs>
+          <w:tab w:val="left" w:pos="686"/>
+        </w:tabs>
+        <w:spacing w:before="120"/>
+        <w:ind w:hanging="471"/>
+        <w:rPr>
+          <w:rFonts w:ascii="Times New Roman" w:hAnsi="Times New Roman" w:cs="Times New Roman"/>
+          <w:szCs w:val="32"/>
+        </w:rPr>
+      </w:pPr>
+    </w:p>
+    <w:p>
+      <w:pPr>
+        <w:pStyle w:val="Heading2"/>
+        <w:tabs>
+          <w:tab w:val="left" w:pos="686"/>
+        </w:tabs>
+        <w:spacing w:before="120"/>
+        <w:ind w:hanging="471"/>
+        <w:rPr>
+          <w:rFonts w:ascii="Times New Roman" w:hAnsi="Times New Roman" w:cs="Times New Roman"/>
+          <w:szCs w:val="32"/>
+        </w:rPr>
+      </w:pPr>
+    </w:p>
+    <w:p>
+      <w:pPr>
+        <w:pStyle w:val="Heading2"/>
+        <w:tabs>
+          <w:tab w:val="left" w:pos="686"/>
+        </w:tabs>
+        <w:spacing w:before="120"/>
+        <w:ind w:hanging="471"/>
+        <w:rPr>
+          <w:rFonts w:ascii="Times New Roman" w:hAnsi="Times New Roman" w:cs="Times New Roman"/>
+          <w:szCs w:val="32"/>
+        </w:rPr>
+      </w:pPr>
+    </w:p>
+    <w:p>
+      <w:pPr>
+        <w:pStyle w:val="Heading2"/>
+        <w:tabs>
+          <w:tab w:val="left" w:pos="686"/>
+        </w:tabs>
+        <w:spacing w:before="120"/>
+        <w:ind w:hanging="471"/>
+        <w:rPr>
+          <w:rFonts w:ascii="Times New Roman" w:hAnsi="Times New Roman" w:cs="Times New Roman"/>
+          <w:szCs w:val="32"/>
+        </w:rPr>
+      </w:pPr>
+    </w:p>
+    <w:p>
+      <w:pPr>
+        <w:rPr>
+          <w:rFonts w:ascii="Times New Roman" w:hAnsi="Times New Roman" w:cs="Times New Roman"/>
           <w:sz w:val="28"/>
         </w:rPr>
         <w:sectPr>
@@ -3053,17 +3275,31 @@
           <w:tab w:val="left" w:pos="574"/>
         </w:tabs>
         <w:ind w:left="573" w:hanging="356"/>
-      </w:pPr>
-      <w:r>
+        <w:rPr>
+          <w:rFonts w:ascii="Times New Roman" w:hAnsi="Times New Roman" w:cs="Times New Roman"/>
+          <w:sz w:val="36"/>
+        </w:rPr>
+      </w:pPr>
+      <w:r>
+        <w:rPr>
+          <w:rFonts w:ascii="Times New Roman" w:hAnsi="Times New Roman" w:cs="Times New Roman"/>
+          <w:sz w:val="36"/>
+        </w:rPr>
         <w:t>Zahtjevi</w:t>
       </w:r>
       <w:r>
         <w:rPr>
+          <w:rFonts w:ascii="Times New Roman" w:hAnsi="Times New Roman" w:cs="Times New Roman"/>
           <w:spacing w:val="-4"/>
+          <w:sz w:val="36"/>
         </w:rPr>
         <w:t xml:space="preserve"> </w:t>
       </w:r>
       <w:r>
+        <w:rPr>
+          <w:rFonts w:ascii="Times New Roman" w:hAnsi="Times New Roman" w:cs="Times New Roman"/>
+          <w:sz w:val="36"/>
+        </w:rPr>
         <w:t>sistema</w:t>
       </w:r>
     </w:p>
@@ -3183,17 +3419,31 @@
         </w:tabs>
         <w:spacing w:before="172"/>
         <w:ind w:left="573" w:hanging="356"/>
-      </w:pPr>
-      <w:r>
+        <w:rPr>
+          <w:rFonts w:ascii="Times New Roman" w:hAnsi="Times New Roman" w:cs="Times New Roman"/>
+          <w:sz w:val="36"/>
+        </w:rPr>
+      </w:pPr>
+      <w:r>
+        <w:rPr>
+          <w:rFonts w:ascii="Times New Roman" w:hAnsi="Times New Roman" w:cs="Times New Roman"/>
+          <w:sz w:val="36"/>
+        </w:rPr>
         <w:t>Nefunkcionalni</w:t>
       </w:r>
       <w:r>
         <w:rPr>
+          <w:rFonts w:ascii="Times New Roman" w:hAnsi="Times New Roman" w:cs="Times New Roman"/>
           <w:spacing w:val="-6"/>
+          <w:sz w:val="36"/>
         </w:rPr>
         <w:t xml:space="preserve"> </w:t>
       </w:r>
       <w:r>
+        <w:rPr>
+          <w:rFonts w:ascii="Times New Roman" w:hAnsi="Times New Roman" w:cs="Times New Roman"/>
+          <w:sz w:val="36"/>
+        </w:rPr>
         <w:t>zahtjevi</w:t>
       </w:r>
     </w:p>
@@ -3218,10 +3468,45 @@
         <w:tabs>
           <w:tab w:val="left" w:pos="686"/>
         </w:tabs>
-        <w:ind w:left="686"/>
-      </w:pPr>
-      <w:r>
+        <w:spacing w:before="120"/>
+        <w:ind w:left="686" w:hanging="471"/>
+        <w:rPr>
+          <w:rFonts w:ascii="Times New Roman" w:hAnsi="Times New Roman" w:cs="Times New Roman"/>
+          <w:sz w:val="32"/>
+        </w:rPr>
+      </w:pPr>
+      <w:r>
+        <w:rPr>
+          <w:rFonts w:ascii="Times New Roman" w:hAnsi="Times New Roman" w:cs="Times New Roman"/>
+          <w:sz w:val="32"/>
+        </w:rPr>
         <w:t>Performanse</w:t>
+      </w:r>
+    </w:p>
+    <w:p>
+      <w:pPr>
+        <w:pStyle w:val="Heading2"/>
+        <w:tabs>
+          <w:tab w:val="left" w:pos="686"/>
+        </w:tabs>
+        <w:spacing w:before="120"/>
+        <w:ind w:hanging="471"/>
+        <w:rPr>
+          <w:rFonts w:ascii="Times New Roman" w:hAnsi="Times New Roman" w:cs="Times New Roman"/>
+        </w:rPr>
+      </w:pPr>
+      <w:r>
+        <w:rPr>
+          <w:rFonts w:ascii="Times New Roman" w:hAnsi="Times New Roman" w:cs="Times New Roman"/>
+          <w:sz w:val="32"/>
+        </w:rPr>
+        <w:tab/>
+      </w:r>
+      <w:r>
+        <w:rPr>
+          <w:rFonts w:ascii="Times New Roman" w:hAnsi="Times New Roman" w:cs="Times New Roman"/>
+        </w:rPr>
+        <w:t>Sistem ne zahtjeva nikakve posebne hardverske resurse. Sve radnje koje se obavljaju nisu procesorski, memorijski niti graficki zahtijevne tako da su performanse zadovoljavajuće</w:t>
       </w:r>
     </w:p>
     <w:p>
@@ -3234,17 +3519,39 @@
         <w:tabs>
           <w:tab w:val="left" w:pos="686"/>
         </w:tabs>
-        <w:spacing w:before="245"/>
+        <w:spacing w:before="120"/>
         <w:ind w:left="686"/>
         <w:rPr>
-          <w:sz w:val="28"/>
-        </w:rPr>
-      </w:pPr>
-      <w:r>
-        <w:rPr>
-          <w:sz w:val="28"/>
+          <w:rFonts w:ascii="Times New Roman" w:hAnsi="Times New Roman" w:cs="Times New Roman"/>
+          <w:sz w:val="32"/>
+        </w:rPr>
+      </w:pPr>
+      <w:r>
+        <w:rPr>
+          <w:rFonts w:ascii="Times New Roman" w:hAnsi="Times New Roman" w:cs="Times New Roman"/>
+          <w:sz w:val="32"/>
         </w:rPr>
         <w:t>Sigurnost</w:t>
+      </w:r>
+    </w:p>
+    <w:p>
+      <w:pPr>
+        <w:tabs>
+          <w:tab w:val="left" w:pos="686"/>
+        </w:tabs>
+        <w:spacing w:before="120"/>
+        <w:ind w:left="686"/>
+        <w:rPr>
+          <w:rFonts w:ascii="Times New Roman" w:hAnsi="Times New Roman" w:cs="Times New Roman"/>
+          <w:sz w:val="28"/>
+        </w:rPr>
+      </w:pPr>
+      <w:r>
+        <w:rPr>
+          <w:rFonts w:ascii="Times New Roman" w:hAnsi="Times New Roman" w:cs="Times New Roman"/>
+          <w:sz w:val="28"/>
+        </w:rPr>
+        <w:t>Sigurnost pristupu funckionalnosti sistema implementirana je kroz autentifikaciju korisnika korisnickim imenom i lozinkom. Svaki korisnik sistema ima određene uloge sa kojima dolaze odgovarajuća prava koja omogućavaju/onemogućavaju određene fukcionalnosti sistema. Lozinke svakog korisnika moraju biti duze od 8 karaktera.</w:t>
       </w:r>
     </w:p>
     <w:p>
@@ -3257,79 +3564,86 @@
         <w:tabs>
           <w:tab w:val="left" w:pos="689"/>
         </w:tabs>
-        <w:spacing w:before="245"/>
+        <w:spacing w:before="120"/>
         <w:ind w:left="688" w:hanging="471"/>
-      </w:pPr>
-      <w:r>
+        <w:rPr>
+          <w:rFonts w:ascii="Times New Roman" w:hAnsi="Times New Roman" w:cs="Times New Roman"/>
+          <w:sz w:val="32"/>
+        </w:rPr>
+      </w:pPr>
+      <w:r>
+        <w:rPr>
+          <w:rFonts w:ascii="Times New Roman" w:hAnsi="Times New Roman" w:cs="Times New Roman"/>
+          <w:sz w:val="32"/>
+        </w:rPr>
         <w:t>Raspoloživost</w:t>
       </w:r>
       <w:r>
         <w:rPr>
+          <w:rFonts w:ascii="Times New Roman" w:hAnsi="Times New Roman" w:cs="Times New Roman"/>
           <w:spacing w:val="-5"/>
+          <w:sz w:val="32"/>
         </w:rPr>
         <w:t xml:space="preserve"> </w:t>
       </w:r>
       <w:r>
+        <w:rPr>
+          <w:rFonts w:ascii="Times New Roman" w:hAnsi="Times New Roman" w:cs="Times New Roman"/>
+          <w:sz w:val="32"/>
+        </w:rPr>
         <w:t>i</w:t>
       </w:r>
       <w:r>
         <w:rPr>
+          <w:rFonts w:ascii="Times New Roman" w:hAnsi="Times New Roman" w:cs="Times New Roman"/>
           <w:spacing w:val="-5"/>
+          <w:sz w:val="32"/>
         </w:rPr>
         <w:t xml:space="preserve"> </w:t>
       </w:r>
       <w:r>
+        <w:rPr>
+          <w:rFonts w:ascii="Times New Roman" w:hAnsi="Times New Roman" w:cs="Times New Roman"/>
+          <w:sz w:val="32"/>
+        </w:rPr>
         <w:t>pouzdanost</w:t>
       </w:r>
     </w:p>
     <w:p>
       <w:pPr>
-        <w:pStyle w:val="ListParagraph"/>
-        <w:numPr>
-          <w:ilvl w:val="1"/>
-          <w:numId w:val="1"/>
-        </w:numPr>
+        <w:pStyle w:val="Heading2"/>
+        <w:tabs>
+          <w:tab w:val="left" w:pos="689"/>
+        </w:tabs>
+        <w:spacing w:before="120"/>
+        <w:rPr>
+          <w:rFonts w:ascii="Times New Roman" w:hAnsi="Times New Roman" w:cs="Times New Roman"/>
+        </w:rPr>
+      </w:pPr>
+      <w:r>
+        <w:rPr>
+          <w:rFonts w:ascii="Times New Roman" w:hAnsi="Times New Roman" w:cs="Times New Roman"/>
+          <w:sz w:val="32"/>
+        </w:rPr>
+        <w:tab/>
+      </w:r>
+      <w:r>
+        <w:rPr>
+          <w:rFonts w:ascii="Times New Roman" w:hAnsi="Times New Roman" w:cs="Times New Roman"/>
+        </w:rPr>
+        <w:t>Sistem je prošao kroz više različitih testova koji su obezbjedili potvrdu ispravnog rada i raspoloživosti sistema u svim uslovima. Jedini način prestanka rada sistema je na želju korisnika ili na hardversko otkazivanje komponenti.</w:t>
+      </w:r>
+    </w:p>
+    <w:p>
+      <w:pPr>
         <w:tabs>
           <w:tab w:val="left" w:pos="686"/>
         </w:tabs>
         <w:spacing w:before="244"/>
-        <w:ind w:left="686"/>
-        <w:rPr>
-          <w:sz w:val="28"/>
-        </w:rPr>
-      </w:pPr>
-      <w:r>
-        <w:rPr>
-          <w:sz w:val="28"/>
-        </w:rPr>
-        <w:t>Ostali</w:t>
-      </w:r>
-      <w:r>
-        <w:rPr>
-          <w:spacing w:val="-3"/>
-          <w:sz w:val="28"/>
-        </w:rPr>
-        <w:t xml:space="preserve"> </w:t>
-      </w:r>
-      <w:r>
-        <w:rPr>
-          <w:sz w:val="28"/>
-        </w:rPr>
-        <w:t>zahtjevi</w:t>
-      </w:r>
-    </w:p>
-    <w:p>
-      <w:pPr>
-        <w:pStyle w:val="BodyText"/>
-        <w:spacing w:before="56"/>
-        <w:ind w:left="218"/>
-      </w:pPr>
-      <w:r>
-        <w:t>…</w:t>
-      </w:r>
-    </w:p>
-    <w:p>
-      <w:pPr>
+        <w:rPr>
+          <w:rFonts w:ascii="Times New Roman" w:hAnsi="Times New Roman" w:cs="Times New Roman"/>
+          <w:sz w:val="32"/>
+        </w:rPr>
         <w:sectPr>
           <w:pgSz w:w="11910" w:h="16850"/>
           <w:pgMar w:top="1600" w:right="820" w:bottom="1240" w:left="1580" w:header="1030" w:footer="1056" w:gutter="0"/>
@@ -4026,14 +4340,14 @@
 
 <file path=word/endnotes.xml><?xml version="1.0" encoding="utf-8"?>
 <w:endnotes xmlns:ve="http://schemas.openxmlformats.org/markup-compatibility/2006" xmlns:o="urn:schemas-microsoft-com:office:office" xmlns:r="http://schemas.openxmlformats.org/officeDocument/2006/relationships" xmlns:m="http://schemas.openxmlformats.org/officeDocument/2006/math" xmlns:v="urn:schemas-microsoft-com:vml" xmlns:wp="http://schemas.openxmlformats.org/drawingml/2006/wordprocessingDrawing" xmlns:w10="urn:schemas-microsoft-com:office:word" xmlns:w="http://schemas.openxmlformats.org/wordprocessingml/2006/main" xmlns:wne="http://schemas.microsoft.com/office/word/2006/wordml">
-  <w:endnote w:type="separator" w:id="-1">
+  <w:endnote w:type="separator" w:id="0">
     <w:p>
       <w:r>
         <w:separator/>
       </w:r>
     </w:p>
   </w:endnote>
-  <w:endnote w:type="continuationSeparator" w:id="0">
+  <w:endnote w:type="continuationSeparator" w:id="1">
     <w:p>
       <w:r>
         <w:continuationSeparator/>
@@ -4071,21 +4385,12 @@
                     <w:lang w:val="en-US"/>
                   </w:rPr>
                 </w:pPr>
-                <w:proofErr w:type="spellStart"/>
                 <w:r>
                   <w:rPr>
                     <w:sz w:val="18"/>
                     <w:lang w:val="en-US"/>
                   </w:rPr>
-                  <w:t>Grupa</w:t>
-                </w:r>
-                <w:proofErr w:type="spellEnd"/>
-                <w:r>
-                  <w:rPr>
-                    <w:sz w:val="18"/>
-                    <w:lang w:val="en-US"/>
-                  </w:rPr>
-                  <w:t xml:space="preserve"> 17</w:t>
+                  <w:t>Grupa 17</w:t>
                 </w:r>
               </w:p>
             </w:txbxContent>
@@ -4118,7 +4423,7 @@
                   <w:rPr>
                     <w:noProof/>
                   </w:rPr>
-                  <w:t>8</w:t>
+                  <w:t>6</w:t>
                 </w:r>
                 <w:r>
                   <w:fldChar w:fldCharType="end"/>
@@ -4136,14 +4441,14 @@
 
 <file path=word/footnotes.xml><?xml version="1.0" encoding="utf-8"?>
 <w:footnotes xmlns:ve="http://schemas.openxmlformats.org/markup-compatibility/2006" xmlns:o="urn:schemas-microsoft-com:office:office" xmlns:r="http://schemas.openxmlformats.org/officeDocument/2006/relationships" xmlns:m="http://schemas.openxmlformats.org/officeDocument/2006/math" xmlns:v="urn:schemas-microsoft-com:vml" xmlns:wp="http://schemas.openxmlformats.org/drawingml/2006/wordprocessingDrawing" xmlns:w10="urn:schemas-microsoft-com:office:word" xmlns:w="http://schemas.openxmlformats.org/wordprocessingml/2006/main" xmlns:wne="http://schemas.microsoft.com/office/word/2006/wordml">
-  <w:footnote w:type="separator" w:id="-1">
+  <w:footnote w:type="separator" w:id="0">
     <w:p>
       <w:r>
         <w:separator/>
       </w:r>
     </w:p>
   </w:footnote>
-  <w:footnote w:type="continuationSeparator" w:id="0">
+  <w:footnote w:type="continuationSeparator" w:id="1">
     <w:p>
       <w:r>
         <w:continuationSeparator/>
@@ -4311,7 +4616,6 @@
       <w:lvlJc w:val="left"/>
       <w:pPr>
         <w:ind w:left="572" w:hanging="355"/>
-        <w:jc w:val="left"/>
       </w:pPr>
       <w:rPr>
         <w:rFonts w:ascii="Arial" w:eastAsia="Arial" w:hAnsi="Arial" w:cs="Arial" w:hint="default"/>
@@ -4330,7 +4634,6 @@
       <w:lvlJc w:val="left"/>
       <w:pPr>
         <w:ind w:left="685" w:hanging="468"/>
-        <w:jc w:val="left"/>
       </w:pPr>
       <w:rPr>
         <w:rFonts w:ascii="Microsoft Sans Serif" w:eastAsia="Microsoft Sans Serif" w:hAnsi="Microsoft Sans Serif" w:cs="Microsoft Sans Serif" w:hint="default"/>
@@ -4347,7 +4650,6 @@
       <w:lvlJc w:val="left"/>
       <w:pPr>
         <w:ind w:left="866" w:hanging="648"/>
-        <w:jc w:val="left"/>
       </w:pPr>
       <w:rPr>
         <w:rFonts w:ascii="Microsoft Sans Serif" w:eastAsia="Microsoft Sans Serif" w:hAnsi="Microsoft Sans Serif" w:cs="Microsoft Sans Serif" w:hint="default"/>
@@ -4793,6 +5095,22 @@
       <w:lang w:val="sl-SI"/>
     </w:rPr>
   </w:style>
+  <w:style w:type="paragraph" w:styleId="Revision">
+    <w:name w:val="Revision"/>
+    <w:hidden/>
+    <w:uiPriority w:val="99"/>
+    <w:semiHidden/>
+    <w:rsid w:val="007B0587"/>
+    <w:pPr>
+      <w:widowControl/>
+      <w:autoSpaceDE/>
+      <w:autoSpaceDN/>
+    </w:pPr>
+    <w:rPr>
+      <w:rFonts w:ascii="Microsoft Sans Serif" w:eastAsia="Microsoft Sans Serif" w:hAnsi="Microsoft Sans Serif" w:cs="Microsoft Sans Serif"/>
+      <w:lang w:val="sl-SI"/>
+    </w:rPr>
+  </w:style>
 </w:styles>
 </file>
 

</xml_diff>

<commit_message>
Update: v1.5 - DA - Ponistavanje dogadjaja za prodaju ulaznica - Dodat slucaj za ponistavanje dogadjaja u Use Case-u
</commit_message>
<xml_diff>
--- a/Dokumentacija/Specifikacija korisničkih zahtjeva.docx
+++ b/Dokumentacija/Specifikacija korisničkih zahtjeva.docx
@@ -1,12 +1,13 @@
 
 <file path=word/document.xml><?xml version="1.0" encoding="utf-8"?>
-<w:document xmlns:ve="http://schemas.openxmlformats.org/markup-compatibility/2006" xmlns:o="urn:schemas-microsoft-com:office:office" xmlns:r="http://schemas.openxmlformats.org/officeDocument/2006/relationships" xmlns:m="http://schemas.openxmlformats.org/officeDocument/2006/math" xmlns:v="urn:schemas-microsoft-com:vml" xmlns:wp="http://schemas.openxmlformats.org/drawingml/2006/wordprocessingDrawing" xmlns:w10="urn:schemas-microsoft-com:office:word" xmlns:w="http://schemas.openxmlformats.org/wordprocessingml/2006/main" xmlns:wne="http://schemas.microsoft.com/office/word/2006/wordml">
+<w:document xmlns:wpc="http://schemas.microsoft.com/office/word/2010/wordprocessingCanvas" xmlns:cx="http://schemas.microsoft.com/office/drawing/2014/chartex" xmlns:cx1="http://schemas.microsoft.com/office/drawing/2015/9/8/chartex" xmlns:cx2="http://schemas.microsoft.com/office/drawing/2015/10/21/chartex" xmlns:cx3="http://schemas.microsoft.com/office/drawing/2016/5/9/chartex" xmlns:cx4="http://schemas.microsoft.com/office/drawing/2016/5/10/chartex" xmlns:cx5="http://schemas.microsoft.com/office/drawing/2016/5/11/chartex" xmlns:cx6="http://schemas.microsoft.com/office/drawing/2016/5/12/chartex" xmlns:cx7="http://schemas.microsoft.com/office/drawing/2016/5/13/chartex" xmlns:cx8="http://schemas.microsoft.com/office/drawing/2016/5/14/chartex" xmlns:mc="http://schemas.openxmlformats.org/markup-compatibility/2006" xmlns:aink="http://schemas.microsoft.com/office/drawing/2016/ink" xmlns:am3d="http://schemas.microsoft.com/office/drawing/2017/model3d" xmlns:o="urn:schemas-microsoft-com:office:office" xmlns:oel="http://schemas.microsoft.com/office/2019/extlst" xmlns:r="http://schemas.openxmlformats.org/officeDocument/2006/relationships" xmlns:m="http://schemas.openxmlformats.org/officeDocument/2006/math" xmlns:v="urn:schemas-microsoft-com:vml" xmlns:wp14="http://schemas.microsoft.com/office/word/2010/wordprocessingDrawing" xmlns:wp="http://schemas.openxmlformats.org/drawingml/2006/wordprocessingDrawing" xmlns:w10="urn:schemas-microsoft-com:office:word" xmlns:w="http://schemas.openxmlformats.org/wordprocessingml/2006/main" xmlns:w14="http://schemas.microsoft.com/office/word/2010/wordml" xmlns:w15="http://schemas.microsoft.com/office/word/2012/wordml" xmlns:w16cex="http://schemas.microsoft.com/office/word/2018/wordml/cex" xmlns:w16cid="http://schemas.microsoft.com/office/word/2016/wordml/cid" xmlns:w16="http://schemas.microsoft.com/office/word/2018/wordml" xmlns:w16sdtdh="http://schemas.microsoft.com/office/word/2020/wordml/sdtdatahash" xmlns:w16se="http://schemas.microsoft.com/office/word/2015/wordml/symex" xmlns:wpg="http://schemas.microsoft.com/office/word/2010/wordprocessingGroup" xmlns:wpi="http://schemas.microsoft.com/office/word/2010/wordprocessingInk" xmlns:wne="http://schemas.microsoft.com/office/word/2006/wordml" xmlns:wps="http://schemas.microsoft.com/office/word/2010/wordprocessingShape" mc:Ignorable="w14 w15 w16se w16cid w16 w16cex w16sdtdh wp14">
   <w:body>
     <w:p>
       <w:pPr>
         <w:pStyle w:val="BodyText"/>
         <w:rPr>
           <w:sz w:val="20"/>
+          <w:lang w:val="bs-Cyrl-BA"/>
         </w:rPr>
       </w:pPr>
     </w:p>
@@ -438,9 +439,11 @@
           <w:pPr>
             <w:pStyle w:val="TOCHeading"/>
           </w:pPr>
+          <w:proofErr w:type="spellStart"/>
           <w:r>
             <w:t>Sadržaj</w:t>
           </w:r>
+          <w:proofErr w:type="spellEnd"/>
         </w:p>
         <w:p>
           <w:pPr>
@@ -1662,7 +1665,7 @@
                 <w:noProof/>
                 <w:webHidden/>
               </w:rPr>
-              <w:t>32</w:t>
+              <w:t>33</w:t>
             </w:r>
             <w:r>
               <w:rPr>
@@ -1749,7 +1752,7 @@
                 <w:noProof/>
                 <w:webHidden/>
               </w:rPr>
-              <w:t>32</w:t>
+              <w:t>33</w:t>
             </w:r>
             <w:r>
               <w:rPr>
@@ -1836,7 +1839,7 @@
                 <w:noProof/>
                 <w:webHidden/>
               </w:rPr>
-              <w:t>32</w:t>
+              <w:t>33</w:t>
             </w:r>
             <w:r>
               <w:rPr>
@@ -1923,7 +1926,7 @@
                 <w:noProof/>
                 <w:webHidden/>
               </w:rPr>
-              <w:t>32</w:t>
+              <w:t>33</w:t>
             </w:r>
             <w:r>
               <w:rPr>
@@ -2011,7 +2014,7 @@
                 <w:noProof/>
                 <w:webHidden/>
               </w:rPr>
-              <w:t>33</w:t>
+              <w:t>34</w:t>
             </w:r>
             <w:r>
               <w:rPr>
@@ -3108,13 +3111,12 @@
         <w:rPr>
           <w:noProof/>
           <w:sz w:val="26"/>
-          <w:lang w:val="bs-Latn-BA" w:eastAsia="bs-Latn-BA"/>
         </w:rPr>
         <w:drawing>
-          <wp:inline distT="0" distB="0" distL="0" distR="0">
+          <wp:inline distT="0" distB="0" distL="0" distR="0" wp14:anchorId="60D71DEB" wp14:editId="37A39EA2">
             <wp:extent cx="6038850" cy="5512435"/>
             <wp:effectExtent l="0" t="0" r="0" b="0"/>
-            <wp:docPr id="2" name="Picture 2"/>
+            <wp:docPr id="3" name="Picture 3"/>
             <wp:cNvGraphicFramePr>
               <a:graphicFrameLocks xmlns:a="http://schemas.openxmlformats.org/drawingml/2006/main" noChangeAspect="1"/>
             </wp:cNvGraphicFramePr>
@@ -3122,14 +3124,14 @@
               <a:graphicData uri="http://schemas.openxmlformats.org/drawingml/2006/picture">
                 <pic:pic xmlns:pic="http://schemas.openxmlformats.org/drawingml/2006/picture">
                   <pic:nvPicPr>
-                    <pic:cNvPr id="2" name="Picture 2"/>
+                    <pic:cNvPr id="3" name="Picture 3"/>
                     <pic:cNvPicPr/>
                   </pic:nvPicPr>
                   <pic:blipFill>
                     <a:blip r:embed="rId10">
                       <a:extLst>
                         <a:ext uri="{28A0092B-C50C-407E-A947-70E740481C1C}">
-                          <a14:useLocalDpi xmlns:a14="http://schemas.microsoft.com/office/drawing/2010/main" xmlns:wps="http://schemas.microsoft.com/office/word/2010/wordprocessingShape" xmlns:wpi="http://schemas.microsoft.com/office/word/2010/wordprocessingInk" xmlns:wpg="http://schemas.microsoft.com/office/word/2010/wordprocessingGroup" xmlns:w16se="http://schemas.microsoft.com/office/word/2015/wordml/symex" xmlns:w16sdtdh="http://schemas.microsoft.com/office/word/2020/wordml/sdtdatahash" xmlns:w16="http://schemas.microsoft.com/office/word/2018/wordml" xmlns:w16cid="http://schemas.microsoft.com/office/word/2016/wordml/cid" xmlns:w16cex="http://schemas.microsoft.com/office/word/2018/wordml/cex" xmlns:w15="http://schemas.microsoft.com/office/word/2012/wordml" xmlns:w14="http://schemas.microsoft.com/office/word/2010/wordml" xmlns:w="http://schemas.openxmlformats.org/wordprocessingml/2006/main" xmlns:w10="urn:schemas-microsoft-com:office:word" xmlns:wp14="http://schemas.microsoft.com/office/word/2010/wordprocessingDrawing" xmlns:v="urn:schemas-microsoft-com:vml" xmlns:oel="http://schemas.microsoft.com/office/2019/extlst" xmlns:o="urn:schemas-microsoft-com:office:office" xmlns:am3d="http://schemas.microsoft.com/office/drawing/2017/model3d" xmlns:aink="http://schemas.microsoft.com/office/drawing/2016/ink" xmlns:mc="http://schemas.openxmlformats.org/markup-compatibility/2006" xmlns:cx8="http://schemas.microsoft.com/office/drawing/2016/5/14/chartex" xmlns:cx7="http://schemas.microsoft.com/office/drawing/2016/5/13/chartex" xmlns:cx6="http://schemas.microsoft.com/office/drawing/2016/5/12/chartex" xmlns:cx5="http://schemas.microsoft.com/office/drawing/2016/5/11/chartex" xmlns:cx4="http://schemas.microsoft.com/office/drawing/2016/5/10/chartex" xmlns:cx3="http://schemas.microsoft.com/office/drawing/2016/5/9/chartex" xmlns:cx2="http://schemas.microsoft.com/office/drawing/2015/10/21/chartex" xmlns:cx1="http://schemas.microsoft.com/office/drawing/2015/9/8/chartex" xmlns:cx="http://schemas.microsoft.com/office/drawing/2014/chartex" xmlns:wpc="http://schemas.microsoft.com/office/word/2010/wordprocessingCanvas" xmlns="" val="0"/>
+                          <a14:useLocalDpi xmlns:a14="http://schemas.microsoft.com/office/drawing/2010/main" val="0"/>
                         </a:ext>
                       </a:extLst>
                     </a:blip>
@@ -3219,7 +3221,7 @@
       <w:tblPr>
         <w:tblStyle w:val="TableGrid"/>
         <w:tblW w:w="0" w:type="auto"/>
-        <w:tblLook w:val="04A0"/>
+        <w:tblLook w:val="04A0" w:firstRow="1" w:lastRow="0" w:firstColumn="1" w:lastColumn="0" w:noHBand="0" w:noVBand="1"/>
       </w:tblPr>
       <w:tblGrid>
         <w:gridCol w:w="1526"/>
@@ -4304,6 +4306,65 @@
             <w:tcW w:w="1526" w:type="dxa"/>
             <w:tcBorders>
               <w:left w:val="single" w:sz="18" w:space="0" w:color="auto"/>
+              <w:right w:val="single" w:sz="18" w:space="0" w:color="auto"/>
+            </w:tcBorders>
+            <w:vAlign w:val="center"/>
+          </w:tcPr>
+          <w:p>
+            <w:pPr>
+              <w:rPr>
+                <w:rFonts w:ascii="Times New Roman" w:hAnsi="Times New Roman" w:cs="Times New Roman"/>
+                <w:sz w:val="24"/>
+                <w:szCs w:val="24"/>
+              </w:rPr>
+            </w:pPr>
+            <w:r>
+              <w:rPr>
+                <w:rFonts w:ascii="Times New Roman" w:hAnsi="Times New Roman" w:cs="Times New Roman"/>
+                <w:sz w:val="24"/>
+                <w:szCs w:val="24"/>
+              </w:rPr>
+              <w:t>SU-18</w:t>
+            </w:r>
+          </w:p>
+        </w:tc>
+        <w:tc>
+          <w:tcPr>
+            <w:tcW w:w="8200" w:type="dxa"/>
+            <w:tcBorders>
+              <w:left w:val="single" w:sz="18" w:space="0" w:color="auto"/>
+              <w:right w:val="single" w:sz="18" w:space="0" w:color="auto"/>
+            </w:tcBorders>
+            <w:vAlign w:val="center"/>
+          </w:tcPr>
+          <w:p>
+            <w:pPr>
+              <w:rPr>
+                <w:rFonts w:ascii="Times New Roman" w:hAnsi="Times New Roman" w:cs="Times New Roman"/>
+                <w:sz w:val="24"/>
+                <w:szCs w:val="24"/>
+              </w:rPr>
+            </w:pPr>
+            <w:r>
+              <w:rPr>
+                <w:rFonts w:ascii="Times New Roman" w:hAnsi="Times New Roman" w:cs="Times New Roman"/>
+                <w:sz w:val="24"/>
+                <w:szCs w:val="24"/>
+              </w:rPr>
+              <w:t>Blokiranje klijentskih događaja</w:t>
+            </w:r>
+          </w:p>
+        </w:tc>
+      </w:tr>
+      <w:tr>
+        <w:trPr>
+          <w:trHeight w:val="276"/>
+        </w:trPr>
+        <w:tc>
+          <w:tcPr>
+            <w:tcW w:w="1526" w:type="dxa"/>
+            <w:tcBorders>
+              <w:left w:val="single" w:sz="18" w:space="0" w:color="auto"/>
               <w:bottom w:val="single" w:sz="18" w:space="0" w:color="auto"/>
               <w:right w:val="single" w:sz="18" w:space="0" w:color="auto"/>
             </w:tcBorders>
@@ -4315,6 +4376,7 @@
                 <w:rFonts w:ascii="Times New Roman" w:hAnsi="Times New Roman" w:cs="Times New Roman"/>
                 <w:sz w:val="24"/>
                 <w:szCs w:val="24"/>
+                <w:lang w:val="en-US"/>
               </w:rPr>
             </w:pPr>
             <w:r>
@@ -4322,8 +4384,9 @@
                 <w:rFonts w:ascii="Times New Roman" w:hAnsi="Times New Roman" w:cs="Times New Roman"/>
                 <w:sz w:val="24"/>
                 <w:szCs w:val="24"/>
-              </w:rPr>
-              <w:t>SU-18</w:t>
+                <w:lang w:val="en-US"/>
+              </w:rPr>
+              <w:t>SU-19</w:t>
             </w:r>
           </w:p>
         </w:tc>
@@ -4351,7 +4414,7 @@
                 <w:sz w:val="24"/>
                 <w:szCs w:val="24"/>
               </w:rPr>
-              <w:t>Blokiranje klijentskih događaja</w:t>
+              <w:t>Ponistavanje dogadjaja za prodaju ulaznica</w:t>
             </w:r>
           </w:p>
         </w:tc>
@@ -5282,7 +5345,7 @@
         <w:tblW w:w="0" w:type="auto"/>
         <w:jc w:val="center"/>
         <w:tblLayout w:type="fixed"/>
-        <w:tblLook w:val="04A0"/>
+        <w:tblLook w:val="04A0" w:firstRow="1" w:lastRow="0" w:firstColumn="1" w:lastColumn="0" w:noHBand="0" w:noVBand="1"/>
       </w:tblPr>
       <w:tblGrid>
         <w:gridCol w:w="1285"/>
@@ -5625,7 +5688,7 @@
               <w:tblStyle w:val="TableGrid"/>
               <w:tblW w:w="7101" w:type="dxa"/>
               <w:tblLayout w:type="fixed"/>
-              <w:tblLook w:val="04A0"/>
+              <w:tblLook w:val="04A0" w:firstRow="1" w:lastRow="0" w:firstColumn="1" w:lastColumn="0" w:noHBand="0" w:noVBand="1"/>
             </w:tblPr>
             <w:tblGrid>
               <w:gridCol w:w="3550"/>
@@ -6124,7 +6187,7 @@
           <w:lang w:val="bs-Latn-BA" w:eastAsia="bs-Latn-BA"/>
         </w:rPr>
         <w:drawing>
-          <wp:inline distT="0" distB="0" distL="0" distR="0">
+          <wp:inline distT="0" distB="0" distL="0" distR="0" wp14:anchorId="1B0973A9" wp14:editId="54A6E6D2">
             <wp:extent cx="4561576" cy="4356340"/>
             <wp:effectExtent l="19050" t="0" r="0" b="0"/>
             <wp:docPr id="1" name="Picture 0" descr="registracija.png"/>
@@ -6179,7 +6242,7 @@
         <w:tblW w:w="0" w:type="auto"/>
         <w:jc w:val="center"/>
         <w:tblLayout w:type="fixed"/>
-        <w:tblLook w:val="04A0"/>
+        <w:tblLook w:val="04A0" w:firstRow="1" w:lastRow="0" w:firstColumn="1" w:lastColumn="0" w:noHBand="0" w:noVBand="1"/>
       </w:tblPr>
       <w:tblGrid>
         <w:gridCol w:w="1288"/>
@@ -6526,7 +6589,7 @@
               <w:tblStyle w:val="TableGrid"/>
               <w:tblW w:w="7134" w:type="dxa"/>
               <w:tblLayout w:type="fixed"/>
-              <w:tblLook w:val="04A0"/>
+              <w:tblLook w:val="04A0" w:firstRow="1" w:lastRow="0" w:firstColumn="1" w:lastColumn="0" w:noHBand="0" w:noVBand="1"/>
             </w:tblPr>
             <w:tblGrid>
               <w:gridCol w:w="3274"/>
@@ -7106,7 +7169,7 @@
         </w:rPr>
         <w:lastRenderedPageBreak/>
         <w:drawing>
-          <wp:inline distT="0" distB="0" distL="0" distR="0">
+          <wp:inline distT="0" distB="0" distL="0" distR="0" wp14:anchorId="21F1EA9F" wp14:editId="58C2918E">
             <wp:extent cx="5401513" cy="5490649"/>
             <wp:effectExtent l="19050" t="0" r="8687" b="0"/>
             <wp:docPr id="20" name="Picture 19" descr="prijava.png"/>
@@ -7382,7 +7445,7 @@
         <w:tblW w:w="0" w:type="auto"/>
         <w:jc w:val="center"/>
         <w:tblLayout w:type="fixed"/>
-        <w:tblLook w:val="04A0"/>
+        <w:tblLook w:val="04A0" w:firstRow="1" w:lastRow="0" w:firstColumn="1" w:lastColumn="0" w:noHBand="0" w:noVBand="1"/>
       </w:tblPr>
       <w:tblGrid>
         <w:gridCol w:w="1285"/>
@@ -7689,7 +7752,7 @@
               <w:tblStyle w:val="TableGrid"/>
               <w:tblW w:w="7114" w:type="dxa"/>
               <w:tblLayout w:type="fixed"/>
-              <w:tblLook w:val="04A0"/>
+              <w:tblLook w:val="04A0" w:firstRow="1" w:lastRow="0" w:firstColumn="1" w:lastColumn="0" w:noHBand="0" w:noVBand="1"/>
             </w:tblPr>
             <w:tblGrid>
               <w:gridCol w:w="3264"/>
@@ -8111,7 +8174,7 @@
           <w:lang w:val="bs-Latn-BA" w:eastAsia="bs-Latn-BA"/>
         </w:rPr>
         <w:drawing>
-          <wp:inline distT="0" distB="0" distL="0" distR="0">
+          <wp:inline distT="0" distB="0" distL="0" distR="0" wp14:anchorId="3B56CC7A" wp14:editId="0BEF40A3">
             <wp:extent cx="5205581" cy="5303520"/>
             <wp:effectExtent l="19050" t="0" r="0" b="0"/>
             <wp:docPr id="4" name="Picture 3" descr="odjava.png"/>
@@ -8179,7 +8242,7 @@
         <w:tblW w:w="0" w:type="auto"/>
         <w:jc w:val="center"/>
         <w:tblLayout w:type="fixed"/>
-        <w:tblLook w:val="04A0"/>
+        <w:tblLook w:val="04A0" w:firstRow="1" w:lastRow="0" w:firstColumn="1" w:lastColumn="0" w:noHBand="0" w:noVBand="1"/>
       </w:tblPr>
       <w:tblGrid>
         <w:gridCol w:w="1285"/>
@@ -8487,7 +8550,7 @@
               <w:tblStyle w:val="TableGrid"/>
               <w:tblW w:w="7116" w:type="dxa"/>
               <w:tblLayout w:type="fixed"/>
-              <w:tblLook w:val="04A0"/>
+              <w:tblLook w:val="04A0" w:firstRow="1" w:lastRow="0" w:firstColumn="1" w:lastColumn="0" w:noHBand="0" w:noVBand="1"/>
             </w:tblPr>
             <w:tblGrid>
               <w:gridCol w:w="3266"/>
@@ -9085,7 +9148,7 @@
           <w:lang w:val="bs-Latn-BA" w:eastAsia="bs-Latn-BA"/>
         </w:rPr>
         <w:drawing>
-          <wp:inline distT="0" distB="0" distL="0" distR="0">
+          <wp:inline distT="0" distB="0" distL="0" distR="0" wp14:anchorId="748F584C" wp14:editId="3A3B4675">
             <wp:extent cx="4757776" cy="5230368"/>
             <wp:effectExtent l="19050" t="0" r="4724" b="0"/>
             <wp:docPr id="5" name="Picture 4" descr="prmlozinke.png"/>
@@ -9140,7 +9203,7 @@
         <w:tblW w:w="0" w:type="auto"/>
         <w:jc w:val="center"/>
         <w:tblLayout w:type="fixed"/>
-        <w:tblLook w:val="04A0"/>
+        <w:tblLook w:val="04A0" w:firstRow="1" w:lastRow="0" w:firstColumn="1" w:lastColumn="0" w:noHBand="0" w:noVBand="1"/>
       </w:tblPr>
       <w:tblGrid>
         <w:gridCol w:w="1285"/>
@@ -9447,7 +9510,7 @@
               <w:tblStyle w:val="TableGrid"/>
               <w:tblW w:w="7166" w:type="dxa"/>
               <w:tblLayout w:type="fixed"/>
-              <w:tblLook w:val="04A0"/>
+              <w:tblLook w:val="04A0" w:firstRow="1" w:lastRow="0" w:firstColumn="1" w:lastColumn="0" w:noHBand="0" w:noVBand="1"/>
             </w:tblPr>
             <w:tblGrid>
               <w:gridCol w:w="3289"/>
@@ -10037,7 +10100,7 @@
         </w:rPr>
         <w:lastRenderedPageBreak/>
         <w:drawing>
-          <wp:inline distT="0" distB="0" distL="0" distR="0">
+          <wp:inline distT="0" distB="0" distL="0" distR="0" wp14:anchorId="0F0AD13F" wp14:editId="2D0A1017">
             <wp:extent cx="5570867" cy="8755811"/>
             <wp:effectExtent l="19050" t="0" r="0" b="0"/>
             <wp:docPr id="6" name="Picture 5" descr="kupovinaulaznice.png"/>
@@ -10105,7 +10168,7 @@
         <w:tblW w:w="0" w:type="auto"/>
         <w:jc w:val="center"/>
         <w:tblLayout w:type="fixed"/>
-        <w:tblLook w:val="04A0"/>
+        <w:tblLook w:val="04A0" w:firstRow="1" w:lastRow="0" w:firstColumn="1" w:lastColumn="0" w:noHBand="0" w:noVBand="1"/>
       </w:tblPr>
       <w:tblGrid>
         <w:gridCol w:w="1285"/>
@@ -10412,7 +10475,7 @@
               <w:tblStyle w:val="TableGrid"/>
               <w:tblW w:w="7166" w:type="dxa"/>
               <w:tblLayout w:type="fixed"/>
-              <w:tblLook w:val="04A0"/>
+              <w:tblLook w:val="04A0" w:firstRow="1" w:lastRow="0" w:firstColumn="1" w:lastColumn="0" w:noHBand="0" w:noVBand="1"/>
             </w:tblPr>
             <w:tblGrid>
               <w:gridCol w:w="3289"/>
@@ -10874,7 +10937,7 @@
           <w:lang w:val="bs-Latn-BA" w:eastAsia="bs-Latn-BA"/>
         </w:rPr>
         <w:drawing>
-          <wp:inline distT="0" distB="0" distL="0" distR="0">
+          <wp:inline distT="0" distB="0" distL="0" distR="0" wp14:anchorId="761810A7" wp14:editId="1443CFC1">
             <wp:extent cx="4087123" cy="5624423"/>
             <wp:effectExtent l="19050" t="0" r="8627" b="0"/>
             <wp:docPr id="8" name="Picture 7" descr="ponistavalje.png"/>
@@ -10916,7 +10979,7 @@
         <w:tblW w:w="0" w:type="auto"/>
         <w:jc w:val="center"/>
         <w:tblLayout w:type="fixed"/>
-        <w:tblLook w:val="04A0"/>
+        <w:tblLook w:val="04A0" w:firstRow="1" w:lastRow="0" w:firstColumn="1" w:lastColumn="0" w:noHBand="0" w:noVBand="1"/>
       </w:tblPr>
       <w:tblGrid>
         <w:gridCol w:w="1285"/>
@@ -11231,7 +11294,7 @@
               <w:tblStyle w:val="TableGrid"/>
               <w:tblW w:w="7106" w:type="dxa"/>
               <w:tblLayout w:type="fixed"/>
-              <w:tblLook w:val="04A0"/>
+              <w:tblLook w:val="04A0" w:firstRow="1" w:lastRow="0" w:firstColumn="1" w:lastColumn="0" w:noHBand="0" w:noVBand="1"/>
             </w:tblPr>
             <w:tblGrid>
               <w:gridCol w:w="3261"/>
@@ -11652,7 +11715,7 @@
           <w:lang w:val="bs-Latn-BA" w:eastAsia="bs-Latn-BA"/>
         </w:rPr>
         <w:drawing>
-          <wp:inline distT="0" distB="0" distL="0" distR="0">
+          <wp:inline distT="0" distB="0" distL="0" distR="0" wp14:anchorId="0885E6F9" wp14:editId="13FA995B">
             <wp:extent cx="4674247" cy="5385611"/>
             <wp:effectExtent l="19050" t="0" r="0" b="0"/>
             <wp:docPr id="10" name="Picture 9" descr="pregledavanje.png"/>
@@ -11720,7 +11783,7 @@
         <w:tblW w:w="0" w:type="auto"/>
         <w:jc w:val="center"/>
         <w:tblLayout w:type="fixed"/>
-        <w:tblLook w:val="04A0"/>
+        <w:tblLook w:val="04A0" w:firstRow="1" w:lastRow="0" w:firstColumn="1" w:lastColumn="0" w:noHBand="0" w:noVBand="1"/>
       </w:tblPr>
       <w:tblGrid>
         <w:gridCol w:w="1285"/>
@@ -12021,7 +12084,7 @@
               <w:tblStyle w:val="TableGrid"/>
               <w:tblW w:w="7166" w:type="dxa"/>
               <w:tblLayout w:type="fixed"/>
-              <w:tblLook w:val="04A0"/>
+              <w:tblLook w:val="04A0" w:firstRow="1" w:lastRow="0" w:firstColumn="1" w:lastColumn="0" w:noHBand="0" w:noVBand="1"/>
             </w:tblPr>
             <w:tblGrid>
               <w:gridCol w:w="3289"/>
@@ -12583,7 +12646,7 @@
           <w:lang w:val="bs-Latn-BA" w:eastAsia="bs-Latn-BA"/>
         </w:rPr>
         <w:drawing>
-          <wp:inline distT="0" distB="0" distL="0" distR="0">
+          <wp:inline distT="0" distB="0" distL="0" distR="0" wp14:anchorId="0FD9E2B2" wp14:editId="34DA87B4">
             <wp:extent cx="4803116" cy="5450490"/>
             <wp:effectExtent l="19050" t="0" r="0" b="0"/>
             <wp:docPr id="7" name="Picture 6" descr="kreiranje događaja.png"/>
@@ -12638,7 +12701,7 @@
         <w:tblW w:w="0" w:type="auto"/>
         <w:jc w:val="center"/>
         <w:tblLayout w:type="fixed"/>
-        <w:tblLook w:val="04A0"/>
+        <w:tblLook w:val="04A0" w:firstRow="1" w:lastRow="0" w:firstColumn="1" w:lastColumn="0" w:noHBand="0" w:noVBand="1"/>
       </w:tblPr>
       <w:tblGrid>
         <w:gridCol w:w="1285"/>
@@ -12946,7 +13009,7 @@
               <w:tblStyle w:val="TableGrid"/>
               <w:tblW w:w="7176" w:type="dxa"/>
               <w:tblLayout w:type="fixed"/>
-              <w:tblLook w:val="04A0"/>
+              <w:tblLook w:val="04A0" w:firstRow="1" w:lastRow="0" w:firstColumn="1" w:lastColumn="0" w:noHBand="0" w:noVBand="1"/>
             </w:tblPr>
             <w:tblGrid>
               <w:gridCol w:w="3293"/>
@@ -13331,7 +13394,7 @@
           <w:lang w:val="bs-Latn-BA" w:eastAsia="bs-Latn-BA"/>
         </w:rPr>
         <w:drawing>
-          <wp:inline distT="0" distB="0" distL="0" distR="0">
+          <wp:inline distT="0" distB="0" distL="0" distR="0" wp14:anchorId="3E94D158" wp14:editId="6E2FE559">
             <wp:extent cx="4749345" cy="5510540"/>
             <wp:effectExtent l="19050" t="0" r="0" b="0"/>
             <wp:docPr id="9" name="Picture 8" descr="pregledanjeeee.png"/>
@@ -13412,7 +13475,7 @@
         <w:tblW w:w="0" w:type="auto"/>
         <w:jc w:val="center"/>
         <w:tblLayout w:type="fixed"/>
-        <w:tblLook w:val="04A0"/>
+        <w:tblLook w:val="04A0" w:firstRow="1" w:lastRow="0" w:firstColumn="1" w:lastColumn="0" w:noHBand="0" w:noVBand="1"/>
       </w:tblPr>
       <w:tblGrid>
         <w:gridCol w:w="1285"/>
@@ -13713,7 +13776,7 @@
               <w:tblStyle w:val="TableGrid"/>
               <w:tblW w:w="7166" w:type="dxa"/>
               <w:tblLayout w:type="fixed"/>
-              <w:tblLook w:val="04A0"/>
+              <w:tblLook w:val="04A0" w:firstRow="1" w:lastRow="0" w:firstColumn="1" w:lastColumn="0" w:noHBand="0" w:noVBand="1"/>
             </w:tblPr>
             <w:tblGrid>
               <w:gridCol w:w="3289"/>
@@ -14007,7 +14070,7 @@
           <w:lang w:val="bs-Latn-BA" w:eastAsia="bs-Latn-BA"/>
         </w:rPr>
         <w:drawing>
-          <wp:inline distT="0" distB="0" distL="0" distR="0">
+          <wp:inline distT="0" distB="0" distL="0" distR="0" wp14:anchorId="3E7E7301" wp14:editId="140EC7F4">
             <wp:extent cx="4605555" cy="4097547"/>
             <wp:effectExtent l="19050" t="0" r="4545" b="0"/>
             <wp:docPr id="11" name="Picture 10" descr="ponistene.png"/>
@@ -14218,7 +14281,7 @@
         <w:tblW w:w="0" w:type="auto"/>
         <w:jc w:val="center"/>
         <w:tblLayout w:type="fixed"/>
-        <w:tblLook w:val="04A0"/>
+        <w:tblLook w:val="04A0" w:firstRow="1" w:lastRow="0" w:firstColumn="1" w:lastColumn="0" w:noHBand="0" w:noVBand="1"/>
       </w:tblPr>
       <w:tblGrid>
         <w:gridCol w:w="1285"/>
@@ -14525,7 +14588,7 @@
               <w:tblStyle w:val="TableGrid"/>
               <w:tblW w:w="7166" w:type="dxa"/>
               <w:tblLayout w:type="fixed"/>
-              <w:tblLook w:val="04A0"/>
+              <w:tblLook w:val="04A0" w:firstRow="1" w:lastRow="0" w:firstColumn="1" w:lastColumn="0" w:noHBand="0" w:noVBand="1"/>
             </w:tblPr>
             <w:tblGrid>
               <w:gridCol w:w="3289"/>
@@ -15025,7 +15088,7 @@
           <w:lang w:val="bs-Latn-BA" w:eastAsia="bs-Latn-BA"/>
         </w:rPr>
         <w:drawing>
-          <wp:inline distT="0" distB="0" distL="0" distR="0">
+          <wp:inline distT="0" distB="0" distL="0" distR="0" wp14:anchorId="1619A646" wp14:editId="710C7B9B">
             <wp:extent cx="4915260" cy="5131103"/>
             <wp:effectExtent l="19050" t="0" r="0" b="0"/>
             <wp:docPr id="12" name="Picture 11" descr="pregledanjedatum.png"/>
@@ -15093,7 +15156,7 @@
         <w:tblW w:w="0" w:type="auto"/>
         <w:jc w:val="center"/>
         <w:tblLayout w:type="fixed"/>
-        <w:tblLook w:val="04A0"/>
+        <w:tblLook w:val="04A0" w:firstRow="1" w:lastRow="0" w:firstColumn="1" w:lastColumn="0" w:noHBand="0" w:noVBand="1"/>
       </w:tblPr>
       <w:tblGrid>
         <w:gridCol w:w="1285"/>
@@ -15401,7 +15464,7 @@
               <w:tblStyle w:val="TableGrid"/>
               <w:tblW w:w="7176" w:type="dxa"/>
               <w:tblLayout w:type="fixed"/>
-              <w:tblLook w:val="04A0"/>
+              <w:tblLook w:val="04A0" w:firstRow="1" w:lastRow="0" w:firstColumn="1" w:lastColumn="0" w:noHBand="0" w:noVBand="1"/>
             </w:tblPr>
             <w:tblGrid>
               <w:gridCol w:w="3293"/>
@@ -15695,7 +15758,7 @@
           <w:lang w:val="bs-Latn-BA" w:eastAsia="bs-Latn-BA"/>
         </w:rPr>
         <w:drawing>
-          <wp:inline distT="0" distB="0" distL="0" distR="0">
+          <wp:inline distT="0" distB="0" distL="0" distR="0" wp14:anchorId="06EEE1A6" wp14:editId="155345FE">
             <wp:extent cx="4828995" cy="5360318"/>
             <wp:effectExtent l="19050" t="0" r="0" b="0"/>
             <wp:docPr id="13" name="Picture 12" descr="upravljanje.png"/>
@@ -15815,7 +15878,7 @@
         <w:tblW w:w="0" w:type="auto"/>
         <w:jc w:val="center"/>
         <w:tblLayout w:type="fixed"/>
-        <w:tblLook w:val="04A0"/>
+        <w:tblLook w:val="04A0" w:firstRow="1" w:lastRow="0" w:firstColumn="1" w:lastColumn="0" w:noHBand="0" w:noVBand="1"/>
       </w:tblPr>
       <w:tblGrid>
         <w:gridCol w:w="1285"/>
@@ -16122,7 +16185,7 @@
               <w:tblStyle w:val="TableGrid"/>
               <w:tblW w:w="7176" w:type="dxa"/>
               <w:tblLayout w:type="fixed"/>
-              <w:tblLook w:val="04A0"/>
+              <w:tblLook w:val="04A0" w:firstRow="1" w:lastRow="0" w:firstColumn="1" w:lastColumn="0" w:noHBand="0" w:noVBand="1"/>
             </w:tblPr>
             <w:tblGrid>
               <w:gridCol w:w="3293"/>
@@ -16578,7 +16641,7 @@
           <w:lang w:val="bs-Latn-BA" w:eastAsia="bs-Latn-BA"/>
         </w:rPr>
         <w:drawing>
-          <wp:inline distT="0" distB="0" distL="0" distR="0">
+          <wp:inline distT="0" distB="0" distL="0" distR="0" wp14:anchorId="36B0ECF4" wp14:editId="3C7F11A6">
             <wp:extent cx="4192437" cy="5735086"/>
             <wp:effectExtent l="19050" t="0" r="0" b="0"/>
             <wp:docPr id="14" name="Picture 13" descr="suspenzija.png"/>
@@ -16633,7 +16696,7 @@
         <w:tblW w:w="0" w:type="auto"/>
         <w:jc w:val="center"/>
         <w:tblLayout w:type="fixed"/>
-        <w:tblLook w:val="04A0"/>
+        <w:tblLook w:val="04A0" w:firstRow="1" w:lastRow="0" w:firstColumn="1" w:lastColumn="0" w:noHBand="0" w:noVBand="1"/>
       </w:tblPr>
       <w:tblGrid>
         <w:gridCol w:w="1285"/>
@@ -16947,7 +17010,7 @@
               <w:tblStyle w:val="TableGrid"/>
               <w:tblW w:w="7166" w:type="dxa"/>
               <w:tblLayout w:type="fixed"/>
-              <w:tblLook w:val="04A0"/>
+              <w:tblLook w:val="04A0" w:firstRow="1" w:lastRow="0" w:firstColumn="1" w:lastColumn="0" w:noHBand="0" w:noVBand="1"/>
             </w:tblPr>
             <w:tblGrid>
               <w:gridCol w:w="3289"/>
@@ -17509,7 +17572,7 @@
           <w:lang w:val="bs-Latn-BA" w:eastAsia="bs-Latn-BA"/>
         </w:rPr>
         <w:drawing>
-          <wp:inline distT="0" distB="0" distL="0" distR="0">
+          <wp:inline distT="0" distB="0" distL="0" distR="0" wp14:anchorId="71D4F24E" wp14:editId="116094D9">
             <wp:extent cx="4313208" cy="5667555"/>
             <wp:effectExtent l="19050" t="0" r="0" b="0"/>
             <wp:docPr id="15" name="Picture 14" descr="aktivacija.png"/>
@@ -17564,7 +17627,7 @@
         <w:tblW w:w="0" w:type="auto"/>
         <w:jc w:val="center"/>
         <w:tblLayout w:type="fixed"/>
-        <w:tblLook w:val="04A0"/>
+        <w:tblLook w:val="04A0" w:firstRow="1" w:lastRow="0" w:firstColumn="1" w:lastColumn="0" w:noHBand="0" w:noVBand="1"/>
       </w:tblPr>
       <w:tblGrid>
         <w:gridCol w:w="1285"/>
@@ -17871,7 +17934,7 @@
               <w:tblStyle w:val="TableGrid"/>
               <w:tblW w:w="7166" w:type="dxa"/>
               <w:tblLayout w:type="fixed"/>
-              <w:tblLook w:val="04A0"/>
+              <w:tblLook w:val="04A0" w:firstRow="1" w:lastRow="0" w:firstColumn="1" w:lastColumn="0" w:noHBand="0" w:noVBand="1"/>
             </w:tblPr>
             <w:tblGrid>
               <w:gridCol w:w="3289"/>
@@ -18318,7 +18381,7 @@
           <w:lang w:val="bs-Latn-BA" w:eastAsia="bs-Latn-BA"/>
         </w:rPr>
         <w:drawing>
-          <wp:inline distT="0" distB="0" distL="0" distR="0">
+          <wp:inline distT="0" distB="0" distL="0" distR="0" wp14:anchorId="413AFBB5" wp14:editId="0ED73569">
             <wp:extent cx="4464355" cy="5978106"/>
             <wp:effectExtent l="19050" t="0" r="0" b="0"/>
             <wp:docPr id="16" name="Picture 15" descr="brisanje.png"/>
@@ -18360,7 +18423,7 @@
         <w:tblW w:w="0" w:type="auto"/>
         <w:jc w:val="center"/>
         <w:tblLayout w:type="fixed"/>
-        <w:tblLook w:val="04A0"/>
+        <w:tblLook w:val="04A0" w:firstRow="1" w:lastRow="0" w:firstColumn="1" w:lastColumn="0" w:noHBand="0" w:noVBand="1"/>
       </w:tblPr>
       <w:tblGrid>
         <w:gridCol w:w="1285"/>
@@ -18689,7 +18752,7 @@
               <w:tblStyle w:val="TableGrid"/>
               <w:tblW w:w="7166" w:type="dxa"/>
               <w:tblLayout w:type="fixed"/>
-              <w:tblLook w:val="04A0"/>
+              <w:tblLook w:val="04A0" w:firstRow="1" w:lastRow="0" w:firstColumn="1" w:lastColumn="0" w:noHBand="0" w:noVBand="1"/>
             </w:tblPr>
             <w:tblGrid>
               <w:gridCol w:w="3289"/>
@@ -19206,7 +19269,7 @@
           <w:lang w:val="bs-Latn-BA" w:eastAsia="bs-Latn-BA"/>
         </w:rPr>
         <w:drawing>
-          <wp:inline distT="0" distB="0" distL="0" distR="0">
+          <wp:inline distT="0" distB="0" distL="0" distR="0" wp14:anchorId="7128AAC6" wp14:editId="402C5F85">
             <wp:extent cx="3828332" cy="5262113"/>
             <wp:effectExtent l="19050" t="0" r="718" b="0"/>
             <wp:docPr id="17" name="Picture 16" descr="ponistenje.png"/>
@@ -19274,7 +19337,7 @@
         <w:tblW w:w="0" w:type="auto"/>
         <w:jc w:val="center"/>
         <w:tblLayout w:type="fixed"/>
-        <w:tblLook w:val="04A0"/>
+        <w:tblLook w:val="04A0" w:firstRow="1" w:lastRow="0" w:firstColumn="1" w:lastColumn="0" w:noHBand="0" w:noVBand="1"/>
       </w:tblPr>
       <w:tblGrid>
         <w:gridCol w:w="1285"/>
@@ -19583,7 +19646,7 @@
               <w:tblOverlap w:val="never"/>
               <w:tblW w:w="7267" w:type="dxa"/>
               <w:tblLayout w:type="fixed"/>
-              <w:tblLook w:val="04A0"/>
+              <w:tblLook w:val="04A0" w:firstRow="1" w:lastRow="0" w:firstColumn="1" w:lastColumn="0" w:noHBand="0" w:noVBand="1"/>
             </w:tblPr>
             <w:tblGrid>
               <w:gridCol w:w="3335"/>
@@ -20134,7 +20197,7 @@
         </w:rPr>
         <w:lastRenderedPageBreak/>
         <w:drawing>
-          <wp:inline distT="0" distB="0" distL="0" distR="0">
+          <wp:inline distT="0" distB="0" distL="0" distR="0" wp14:anchorId="0159593F" wp14:editId="5BC176E3">
             <wp:extent cx="4708224" cy="8600536"/>
             <wp:effectExtent l="19050" t="0" r="0" b="0"/>
             <wp:docPr id="18" name="Picture 17" descr="kreiralje.png"/>
@@ -20189,7 +20252,7 @@
         <w:tblW w:w="0" w:type="auto"/>
         <w:jc w:val="center"/>
         <w:tblLayout w:type="fixed"/>
-        <w:tblLook w:val="04A0"/>
+        <w:tblLook w:val="04A0" w:firstRow="1" w:lastRow="0" w:firstColumn="1" w:lastColumn="0" w:noHBand="0" w:noVBand="1"/>
       </w:tblPr>
       <w:tblGrid>
         <w:gridCol w:w="1285"/>
@@ -20493,7 +20556,7 @@
               <w:tblOverlap w:val="never"/>
               <w:tblW w:w="7265" w:type="dxa"/>
               <w:tblLayout w:type="fixed"/>
-              <w:tblLook w:val="04A0"/>
+              <w:tblLook w:val="04A0" w:firstRow="1" w:lastRow="0" w:firstColumn="1" w:lastColumn="0" w:noHBand="0" w:noVBand="1"/>
             </w:tblPr>
             <w:tblGrid>
               <w:gridCol w:w="3334"/>
@@ -21124,7 +21187,7 @@
         </w:rPr>
         <w:lastRenderedPageBreak/>
         <w:drawing>
-          <wp:inline distT="0" distB="0" distL="0" distR="0">
+          <wp:inline distT="0" distB="0" distL="0" distR="0" wp14:anchorId="27FADABA" wp14:editId="5DA5E4F7">
             <wp:extent cx="5398339" cy="8893834"/>
             <wp:effectExtent l="19050" t="0" r="0" b="0"/>
             <wp:docPr id="19" name="Picture 18" descr="blockiranje.png"/>
@@ -21160,6 +21223,1026 @@
         </w:drawing>
       </w:r>
     </w:p>
+    <w:tbl>
+      <w:tblPr>
+        <w:tblStyle w:val="TableGrid"/>
+        <w:tblW w:w="0" w:type="auto"/>
+        <w:jc w:val="center"/>
+        <w:tblLayout w:type="fixed"/>
+        <w:tblLook w:val="04A0" w:firstRow="1" w:lastRow="0" w:firstColumn="1" w:lastColumn="0" w:noHBand="0" w:noVBand="1"/>
+      </w:tblPr>
+      <w:tblGrid>
+        <w:gridCol w:w="1285"/>
+        <w:gridCol w:w="7285"/>
+      </w:tblGrid>
+      <w:tr>
+        <w:trPr>
+          <w:jc w:val="center"/>
+        </w:trPr>
+        <w:tc>
+          <w:tcPr>
+            <w:tcW w:w="1285" w:type="dxa"/>
+            <w:vAlign w:val="center"/>
+          </w:tcPr>
+          <w:p>
+            <w:pPr>
+              <w:rPr>
+                <w:rFonts w:ascii="Times New Roman" w:hAnsi="Times New Roman" w:cs="Times New Roman"/>
+                <w:lang w:val="sr-Latn-BA"/>
+              </w:rPr>
+            </w:pPr>
+            <w:r>
+              <w:rPr>
+                <w:rFonts w:ascii="Times New Roman" w:hAnsi="Times New Roman" w:cs="Times New Roman"/>
+                <w:lang w:val="sr-Latn-BA"/>
+              </w:rPr>
+              <w:lastRenderedPageBreak/>
+              <w:t>ID</w:t>
+            </w:r>
+          </w:p>
+        </w:tc>
+        <w:tc>
+          <w:tcPr>
+            <w:tcW w:w="7285" w:type="dxa"/>
+          </w:tcPr>
+          <w:p>
+            <w:pPr>
+              <w:rPr>
+                <w:rFonts w:ascii="Times New Roman" w:hAnsi="Times New Roman" w:cs="Times New Roman"/>
+                <w:lang w:val="en-US"/>
+              </w:rPr>
+            </w:pPr>
+            <w:r>
+              <w:rPr>
+                <w:rFonts w:ascii="Times New Roman" w:hAnsi="Times New Roman" w:cs="Times New Roman"/>
+                <w:lang w:val="sr-Latn-BA"/>
+              </w:rPr>
+              <w:t>SU-</w:t>
+            </w:r>
+            <w:r>
+              <w:rPr>
+                <w:rFonts w:ascii="Times New Roman" w:hAnsi="Times New Roman" w:cs="Times New Roman"/>
+                <w:lang w:val="en-US"/>
+              </w:rPr>
+              <w:t>19</w:t>
+            </w:r>
+          </w:p>
+        </w:tc>
+      </w:tr>
+      <w:tr>
+        <w:trPr>
+          <w:jc w:val="center"/>
+        </w:trPr>
+        <w:tc>
+          <w:tcPr>
+            <w:tcW w:w="1285" w:type="dxa"/>
+            <w:vAlign w:val="center"/>
+          </w:tcPr>
+          <w:p>
+            <w:pPr>
+              <w:rPr>
+                <w:rFonts w:ascii="Times New Roman" w:hAnsi="Times New Roman" w:cs="Times New Roman"/>
+                <w:lang w:val="sr-Latn-BA"/>
+              </w:rPr>
+            </w:pPr>
+            <w:r>
+              <w:rPr>
+                <w:rFonts w:ascii="Times New Roman" w:hAnsi="Times New Roman" w:cs="Times New Roman"/>
+                <w:lang w:val="sr-Latn-BA"/>
+              </w:rPr>
+              <w:t>Naziv</w:t>
+            </w:r>
+          </w:p>
+        </w:tc>
+        <w:tc>
+          <w:tcPr>
+            <w:tcW w:w="7285" w:type="dxa"/>
+          </w:tcPr>
+          <w:p>
+            <w:pPr>
+              <w:rPr>
+                <w:rFonts w:ascii="Times New Roman" w:hAnsi="Times New Roman" w:cs="Times New Roman"/>
+                <w:lang w:val="en-US"/>
+              </w:rPr>
+            </w:pPr>
+            <w:proofErr w:type="spellStart"/>
+            <w:r>
+              <w:rPr>
+                <w:rFonts w:ascii="Times New Roman" w:hAnsi="Times New Roman" w:cs="Times New Roman"/>
+                <w:lang w:val="en-US"/>
+              </w:rPr>
+              <w:t>Poništavanje</w:t>
+            </w:r>
+            <w:proofErr w:type="spellEnd"/>
+            <w:r>
+              <w:rPr>
+                <w:rFonts w:ascii="Times New Roman" w:hAnsi="Times New Roman" w:cs="Times New Roman"/>
+                <w:lang w:val="sr-Latn-BA"/>
+              </w:rPr>
+              <w:t xml:space="preserve"> događaja za prodaju ulaznica</w:t>
+            </w:r>
+          </w:p>
+        </w:tc>
+      </w:tr>
+      <w:tr>
+        <w:trPr>
+          <w:jc w:val="center"/>
+        </w:trPr>
+        <w:tc>
+          <w:tcPr>
+            <w:tcW w:w="1285" w:type="dxa"/>
+            <w:vAlign w:val="center"/>
+          </w:tcPr>
+          <w:p>
+            <w:pPr>
+              <w:rPr>
+                <w:rFonts w:ascii="Times New Roman" w:hAnsi="Times New Roman" w:cs="Times New Roman"/>
+                <w:lang w:val="sr-Latn-BA"/>
+              </w:rPr>
+            </w:pPr>
+            <w:r>
+              <w:rPr>
+                <w:rFonts w:ascii="Times New Roman" w:hAnsi="Times New Roman" w:cs="Times New Roman"/>
+                <w:lang w:val="sr-Latn-BA"/>
+              </w:rPr>
+              <w:t>Kratak opis</w:t>
+            </w:r>
+          </w:p>
+        </w:tc>
+        <w:tc>
+          <w:tcPr>
+            <w:tcW w:w="7285" w:type="dxa"/>
+          </w:tcPr>
+          <w:p>
+            <w:pPr>
+              <w:jc w:val="both"/>
+              <w:rPr>
+                <w:rFonts w:ascii="Times New Roman" w:hAnsi="Times New Roman" w:cs="Times New Roman"/>
+                <w:lang w:val="bs-Latn-BA"/>
+              </w:rPr>
+            </w:pPr>
+            <w:r>
+              <w:rPr>
+                <w:rFonts w:ascii="Times New Roman" w:hAnsi="Times New Roman" w:cs="Times New Roman"/>
+                <w:lang w:val="bs-Latn-BA"/>
+              </w:rPr>
+              <w:t xml:space="preserve">Svaki klijent ima mogućnost da </w:t>
+            </w:r>
+            <w:r>
+              <w:rPr>
+                <w:rFonts w:ascii="Times New Roman" w:hAnsi="Times New Roman" w:cs="Times New Roman"/>
+                <w:lang w:val="bs-Latn-BA"/>
+              </w:rPr>
+              <w:t>ponisti prethodno kreiran dogadjaj</w:t>
+            </w:r>
+            <w:r>
+              <w:rPr>
+                <w:rFonts w:ascii="Times New Roman" w:hAnsi="Times New Roman" w:cs="Times New Roman"/>
+                <w:lang w:val="bs-Latn-BA"/>
+              </w:rPr>
+              <w:t xml:space="preserve">. </w:t>
+            </w:r>
+          </w:p>
+        </w:tc>
+      </w:tr>
+      <w:tr>
+        <w:trPr>
+          <w:jc w:val="center"/>
+        </w:trPr>
+        <w:tc>
+          <w:tcPr>
+            <w:tcW w:w="1285" w:type="dxa"/>
+            <w:vAlign w:val="center"/>
+          </w:tcPr>
+          <w:p>
+            <w:pPr>
+              <w:rPr>
+                <w:rFonts w:ascii="Times New Roman" w:hAnsi="Times New Roman" w:cs="Times New Roman"/>
+                <w:lang w:val="sr-Latn-BA"/>
+              </w:rPr>
+            </w:pPr>
+            <w:r>
+              <w:rPr>
+                <w:rFonts w:ascii="Times New Roman" w:hAnsi="Times New Roman" w:cs="Times New Roman"/>
+                <w:lang w:val="sr-Latn-BA"/>
+              </w:rPr>
+              <w:t>Učesnici</w:t>
+            </w:r>
+          </w:p>
+        </w:tc>
+        <w:tc>
+          <w:tcPr>
+            <w:tcW w:w="7285" w:type="dxa"/>
+          </w:tcPr>
+          <w:p>
+            <w:pPr>
+              <w:rPr>
+                <w:rFonts w:ascii="Times New Roman" w:hAnsi="Times New Roman" w:cs="Times New Roman"/>
+                <w:lang w:val="sr-Latn-BA"/>
+              </w:rPr>
+            </w:pPr>
+            <w:r>
+              <w:rPr>
+                <w:rFonts w:ascii="Times New Roman" w:hAnsi="Times New Roman" w:cs="Times New Roman"/>
+                <w:lang w:val="sr-Latn-BA"/>
+              </w:rPr>
+              <w:t>Klijent</w:t>
+            </w:r>
+            <w:r>
+              <w:rPr>
+                <w:rFonts w:ascii="Times New Roman" w:hAnsi="Times New Roman" w:cs="Times New Roman"/>
+                <w:lang w:val="sr-Latn-BA"/>
+              </w:rPr>
+              <w:t>, sistem</w:t>
+            </w:r>
+          </w:p>
+        </w:tc>
+      </w:tr>
+      <w:tr>
+        <w:trPr>
+          <w:jc w:val="center"/>
+        </w:trPr>
+        <w:tc>
+          <w:tcPr>
+            <w:tcW w:w="1285" w:type="dxa"/>
+            <w:vAlign w:val="center"/>
+          </w:tcPr>
+          <w:p>
+            <w:pPr>
+              <w:rPr>
+                <w:rFonts w:ascii="Times New Roman" w:hAnsi="Times New Roman" w:cs="Times New Roman"/>
+                <w:lang w:val="sr-Latn-BA"/>
+              </w:rPr>
+            </w:pPr>
+            <w:r>
+              <w:rPr>
+                <w:rFonts w:ascii="Times New Roman" w:hAnsi="Times New Roman" w:cs="Times New Roman"/>
+                <w:lang w:val="sr-Latn-BA"/>
+              </w:rPr>
+              <w:t>Preduslovi</w:t>
+            </w:r>
+          </w:p>
+        </w:tc>
+        <w:tc>
+          <w:tcPr>
+            <w:tcW w:w="7285" w:type="dxa"/>
+          </w:tcPr>
+          <w:p>
+            <w:pPr>
+              <w:rPr>
+                <w:rFonts w:ascii="Times New Roman" w:hAnsi="Times New Roman" w:cs="Times New Roman"/>
+                <w:lang w:val="sr-Latn-BA"/>
+              </w:rPr>
+            </w:pPr>
+          </w:p>
+        </w:tc>
+      </w:tr>
+      <w:tr>
+        <w:trPr>
+          <w:jc w:val="center"/>
+        </w:trPr>
+        <w:tc>
+          <w:tcPr>
+            <w:tcW w:w="1285" w:type="dxa"/>
+            <w:vAlign w:val="center"/>
+          </w:tcPr>
+          <w:p>
+            <w:pPr>
+              <w:rPr>
+                <w:rFonts w:ascii="Times New Roman" w:hAnsi="Times New Roman" w:cs="Times New Roman"/>
+                <w:lang w:val="sr-Latn-BA"/>
+              </w:rPr>
+            </w:pPr>
+            <w:r>
+              <w:rPr>
+                <w:rFonts w:ascii="Times New Roman" w:hAnsi="Times New Roman" w:cs="Times New Roman"/>
+                <w:lang w:val="sr-Latn-BA"/>
+              </w:rPr>
+              <w:t>Osnovni tok</w:t>
+            </w:r>
+          </w:p>
+          <w:p>
+            <w:pPr>
+              <w:rPr>
+                <w:rFonts w:ascii="Times New Roman" w:hAnsi="Times New Roman" w:cs="Times New Roman"/>
+                <w:lang w:val="sr-Latn-BA"/>
+              </w:rPr>
+            </w:pPr>
+            <w:r>
+              <w:rPr>
+                <w:rFonts w:ascii="Times New Roman" w:hAnsi="Times New Roman" w:cs="Times New Roman"/>
+                <w:lang w:val="sr-Latn-BA"/>
+              </w:rPr>
+              <w:t>događ</w:t>
+            </w:r>
+            <w:r>
+              <w:rPr>
+                <w:rFonts w:ascii="Times New Roman" w:hAnsi="Times New Roman" w:cs="Times New Roman"/>
+                <w:lang w:val="sr-Latn-BA"/>
+              </w:rPr>
+              <w:t>aja</w:t>
+            </w:r>
+          </w:p>
+        </w:tc>
+        <w:tc>
+          <w:tcPr>
+            <w:tcW w:w="7285" w:type="dxa"/>
+          </w:tcPr>
+          <w:tbl>
+            <w:tblPr>
+              <w:tblStyle w:val="TableGrid"/>
+              <w:tblW w:w="7166" w:type="dxa"/>
+              <w:tblLayout w:type="fixed"/>
+              <w:tblLook w:val="04A0" w:firstRow="1" w:lastRow="0" w:firstColumn="1" w:lastColumn="0" w:noHBand="0" w:noVBand="1"/>
+            </w:tblPr>
+            <w:tblGrid>
+              <w:gridCol w:w="3289"/>
+              <w:gridCol w:w="3877"/>
+            </w:tblGrid>
+            <w:tr>
+              <w:trPr>
+                <w:trHeight w:val="249"/>
+              </w:trPr>
+              <w:tc>
+                <w:tcPr>
+                  <w:tcW w:w="3289" w:type="dxa"/>
+                </w:tcPr>
+                <w:p>
+                  <w:pPr>
+                    <w:jc w:val="center"/>
+                    <w:rPr>
+                      <w:rFonts w:ascii="Times New Roman" w:hAnsi="Times New Roman" w:cs="Times New Roman"/>
+                      <w:lang w:val="sr-Latn-BA"/>
+                    </w:rPr>
+                  </w:pPr>
+                  <w:r>
+                    <w:rPr>
+                      <w:rFonts w:ascii="Times New Roman" w:hAnsi="Times New Roman" w:cs="Times New Roman"/>
+                      <w:lang w:val="sr-Latn-BA"/>
+                    </w:rPr>
+                    <w:t>Klijent</w:t>
+                  </w:r>
+                </w:p>
+              </w:tc>
+              <w:tc>
+                <w:tcPr>
+                  <w:tcW w:w="3877" w:type="dxa"/>
+                </w:tcPr>
+                <w:p>
+                  <w:pPr>
+                    <w:jc w:val="center"/>
+                    <w:rPr>
+                      <w:rFonts w:ascii="Times New Roman" w:hAnsi="Times New Roman" w:cs="Times New Roman"/>
+                      <w:lang w:val="sr-Latn-BA"/>
+                    </w:rPr>
+                  </w:pPr>
+                  <w:r>
+                    <w:rPr>
+                      <w:rFonts w:ascii="Times New Roman" w:hAnsi="Times New Roman" w:cs="Times New Roman"/>
+                      <w:lang w:val="sr-Latn-BA"/>
+                    </w:rPr>
+                    <w:t>Sistem</w:t>
+                  </w:r>
+                </w:p>
+              </w:tc>
+            </w:tr>
+            <w:tr>
+              <w:trPr>
+                <w:trHeight w:val="189"/>
+              </w:trPr>
+              <w:tc>
+                <w:tcPr>
+                  <w:tcW w:w="3289" w:type="dxa"/>
+                  <w:vAlign w:val="center"/>
+                </w:tcPr>
+                <w:p>
+                  <w:pPr>
+                    <w:rPr>
+                      <w:rFonts w:ascii="Times New Roman" w:hAnsi="Times New Roman" w:cs="Times New Roman"/>
+                      <w:sz w:val="16"/>
+                      <w:szCs w:val="16"/>
+                      <w:lang w:val="sr-Latn-BA"/>
+                    </w:rPr>
+                  </w:pPr>
+                  <w:r>
+                    <w:rPr>
+                      <w:rFonts w:ascii="Times New Roman" w:hAnsi="Times New Roman" w:cs="Times New Roman"/>
+                      <w:sz w:val="16"/>
+                      <w:szCs w:val="16"/>
+                      <w:lang w:val="sr-Latn-BA"/>
+                    </w:rPr>
+                    <w:t xml:space="preserve">Inicira zahtjev za </w:t>
+                  </w:r>
+                  <w:r>
+                    <w:rPr>
+                      <w:rFonts w:ascii="Times New Roman" w:hAnsi="Times New Roman" w:cs="Times New Roman"/>
+                      <w:sz w:val="16"/>
+                      <w:szCs w:val="16"/>
+                      <w:lang w:val="sr-Latn-BA"/>
+                    </w:rPr>
+                    <w:t>poni</w:t>
+                  </w:r>
+                  <w:r>
+                    <w:rPr>
+                      <w:rFonts w:ascii="Times New Roman" w:hAnsi="Times New Roman" w:cs="Times New Roman"/>
+                      <w:sz w:val="16"/>
+                      <w:szCs w:val="16"/>
+                      <w:lang w:val="sr-Latn-BA"/>
+                    </w:rPr>
+                    <w:t>š</w:t>
+                  </w:r>
+                  <w:r>
+                    <w:rPr>
+                      <w:rFonts w:ascii="Times New Roman" w:hAnsi="Times New Roman" w:cs="Times New Roman"/>
+                      <w:sz w:val="16"/>
+                      <w:szCs w:val="16"/>
+                      <w:lang w:val="sr-Latn-BA"/>
+                    </w:rPr>
+                    <w:t>tavanje</w:t>
+                  </w:r>
+                  <w:r>
+                    <w:rPr>
+                      <w:rFonts w:ascii="Times New Roman" w:hAnsi="Times New Roman" w:cs="Times New Roman"/>
+                      <w:sz w:val="16"/>
+                      <w:szCs w:val="16"/>
+                      <w:lang w:val="sr-Latn-BA"/>
+                    </w:rPr>
+                    <w:t xml:space="preserve"> događaja.</w:t>
+                  </w:r>
+                </w:p>
+              </w:tc>
+              <w:tc>
+                <w:tcPr>
+                  <w:tcW w:w="3877" w:type="dxa"/>
+                  <w:vAlign w:val="center"/>
+                </w:tcPr>
+                <w:p>
+                  <w:pPr>
+                    <w:rPr>
+                      <w:rFonts w:ascii="Times New Roman" w:hAnsi="Times New Roman" w:cs="Times New Roman"/>
+                      <w:sz w:val="16"/>
+                      <w:szCs w:val="16"/>
+                      <w:lang w:val="sr-Latn-BA"/>
+                    </w:rPr>
+                  </w:pPr>
+                </w:p>
+              </w:tc>
+            </w:tr>
+            <w:tr>
+              <w:trPr>
+                <w:trHeight w:val="277"/>
+              </w:trPr>
+              <w:tc>
+                <w:tcPr>
+                  <w:tcW w:w="3289" w:type="dxa"/>
+                  <w:vAlign w:val="center"/>
+                </w:tcPr>
+                <w:p>
+                  <w:pPr>
+                    <w:rPr>
+                      <w:rFonts w:ascii="Times New Roman" w:hAnsi="Times New Roman" w:cs="Times New Roman"/>
+                      <w:sz w:val="16"/>
+                      <w:szCs w:val="16"/>
+                      <w:lang w:val="sr-Latn-BA"/>
+                    </w:rPr>
+                  </w:pPr>
+                </w:p>
+              </w:tc>
+              <w:tc>
+                <w:tcPr>
+                  <w:tcW w:w="3877" w:type="dxa"/>
+                  <w:vAlign w:val="center"/>
+                </w:tcPr>
+                <w:p>
+                  <w:pPr>
+                    <w:rPr>
+                      <w:rFonts w:ascii="Times New Roman" w:hAnsi="Times New Roman" w:cs="Times New Roman"/>
+                      <w:sz w:val="16"/>
+                      <w:szCs w:val="16"/>
+                      <w:lang w:val="sr-Latn-BA"/>
+                    </w:rPr>
+                  </w:pPr>
+                  <w:r>
+                    <w:rPr>
+                      <w:rFonts w:ascii="Times New Roman" w:hAnsi="Times New Roman" w:cs="Times New Roman"/>
+                      <w:sz w:val="16"/>
+                      <w:szCs w:val="16"/>
+                      <w:lang w:val="sr-Latn-BA"/>
+                    </w:rPr>
+                    <w:t>Zatražuje unos potrebnih podataka.</w:t>
+                  </w:r>
+                </w:p>
+              </w:tc>
+            </w:tr>
+            <w:tr>
+              <w:trPr>
+                <w:trHeight w:val="189"/>
+              </w:trPr>
+              <w:tc>
+                <w:tcPr>
+                  <w:tcW w:w="3289" w:type="dxa"/>
+                  <w:vAlign w:val="center"/>
+                </w:tcPr>
+                <w:p>
+                  <w:pPr>
+                    <w:rPr>
+                      <w:rFonts w:ascii="Times New Roman" w:hAnsi="Times New Roman" w:cs="Times New Roman"/>
+                      <w:sz w:val="16"/>
+                      <w:szCs w:val="16"/>
+                      <w:lang w:val="sr-Latn-BA"/>
+                    </w:rPr>
+                  </w:pPr>
+                  <w:r>
+                    <w:rPr>
+                      <w:rFonts w:ascii="Times New Roman" w:hAnsi="Times New Roman" w:cs="Times New Roman"/>
+                      <w:sz w:val="16"/>
+                      <w:szCs w:val="16"/>
+                      <w:lang w:val="sr-Latn-BA"/>
+                    </w:rPr>
+                    <w:t>Unosi sve podatke za novi događaj.</w:t>
+                  </w:r>
+                </w:p>
+              </w:tc>
+              <w:tc>
+                <w:tcPr>
+                  <w:tcW w:w="3877" w:type="dxa"/>
+                  <w:vAlign w:val="center"/>
+                </w:tcPr>
+                <w:p>
+                  <w:pPr>
+                    <w:rPr>
+                      <w:rFonts w:ascii="Times New Roman" w:hAnsi="Times New Roman" w:cs="Times New Roman"/>
+                      <w:sz w:val="16"/>
+                      <w:szCs w:val="16"/>
+                      <w:lang w:val="sr-Latn-BA"/>
+                    </w:rPr>
+                  </w:pPr>
+                </w:p>
+              </w:tc>
+            </w:tr>
+            <w:tr>
+              <w:trPr>
+                <w:trHeight w:val="179"/>
+              </w:trPr>
+              <w:tc>
+                <w:tcPr>
+                  <w:tcW w:w="3289" w:type="dxa"/>
+                  <w:vAlign w:val="center"/>
+                </w:tcPr>
+                <w:p>
+                  <w:pPr>
+                    <w:rPr>
+                      <w:rFonts w:ascii="Times New Roman" w:hAnsi="Times New Roman" w:cs="Times New Roman"/>
+                      <w:sz w:val="16"/>
+                      <w:szCs w:val="16"/>
+                      <w:lang w:val="sr-Latn-BA"/>
+                    </w:rPr>
+                  </w:pPr>
+                </w:p>
+              </w:tc>
+              <w:tc>
+                <w:tcPr>
+                  <w:tcW w:w="3877" w:type="dxa"/>
+                  <w:vAlign w:val="center"/>
+                </w:tcPr>
+                <w:p>
+                  <w:pPr>
+                    <w:rPr>
+                      <w:rFonts w:ascii="Times New Roman" w:hAnsi="Times New Roman" w:cs="Times New Roman"/>
+                      <w:sz w:val="16"/>
+                      <w:szCs w:val="16"/>
+                    </w:rPr>
+                  </w:pPr>
+                  <w:r>
+                    <w:rPr>
+                      <w:rFonts w:ascii="Times New Roman" w:hAnsi="Times New Roman" w:cs="Times New Roman"/>
+                      <w:sz w:val="16"/>
+                      <w:szCs w:val="16"/>
+                    </w:rPr>
+                    <w:t>Provjerava validnost podataka.</w:t>
+                  </w:r>
+                </w:p>
+              </w:tc>
+            </w:tr>
+            <w:tr>
+              <w:trPr>
+                <w:trHeight w:val="276"/>
+              </w:trPr>
+              <w:tc>
+                <w:tcPr>
+                  <w:tcW w:w="3289" w:type="dxa"/>
+                  <w:vAlign w:val="center"/>
+                </w:tcPr>
+                <w:p>
+                  <w:pPr>
+                    <w:rPr>
+                      <w:rFonts w:ascii="Times New Roman" w:hAnsi="Times New Roman" w:cs="Times New Roman"/>
+                      <w:sz w:val="16"/>
+                      <w:szCs w:val="16"/>
+                      <w:lang w:val="sr-Latn-BA"/>
+                    </w:rPr>
+                  </w:pPr>
+                </w:p>
+              </w:tc>
+              <w:tc>
+                <w:tcPr>
+                  <w:tcW w:w="3877" w:type="dxa"/>
+                  <w:vAlign w:val="center"/>
+                </w:tcPr>
+                <w:p>
+                  <w:pPr>
+                    <w:rPr>
+                      <w:rFonts w:ascii="Times New Roman" w:hAnsi="Times New Roman" w:cs="Times New Roman"/>
+                      <w:sz w:val="16"/>
+                      <w:szCs w:val="16"/>
+                      <w:lang w:val="sr-Latn-BA"/>
+                    </w:rPr>
+                  </w:pPr>
+                  <w:r>
+                    <w:rPr>
+                      <w:rFonts w:ascii="Times New Roman" w:hAnsi="Times New Roman" w:cs="Times New Roman"/>
+                      <w:sz w:val="16"/>
+                      <w:szCs w:val="16"/>
+                      <w:lang w:val="sr-Latn-BA"/>
+                    </w:rPr>
+                    <w:t>Ukoliko podaci nisu validni traži ponovni unos.</w:t>
+                  </w:r>
+                </w:p>
+              </w:tc>
+            </w:tr>
+            <w:tr>
+              <w:trPr>
+                <w:trHeight w:val="276"/>
+              </w:trPr>
+              <w:tc>
+                <w:tcPr>
+                  <w:tcW w:w="3289" w:type="dxa"/>
+                  <w:vAlign w:val="center"/>
+                </w:tcPr>
+                <w:p>
+                  <w:pPr>
+                    <w:rPr>
+                      <w:rFonts w:ascii="Times New Roman" w:hAnsi="Times New Roman" w:cs="Times New Roman"/>
+                      <w:sz w:val="16"/>
+                      <w:szCs w:val="16"/>
+                      <w:lang w:val="sr-Latn-BA"/>
+                    </w:rPr>
+                  </w:pPr>
+                  <w:r>
+                    <w:rPr>
+                      <w:rFonts w:ascii="Times New Roman" w:hAnsi="Times New Roman" w:cs="Times New Roman"/>
+                      <w:sz w:val="16"/>
+                      <w:szCs w:val="16"/>
+                      <w:lang w:val="sr-Latn-BA"/>
+                    </w:rPr>
+                    <w:t>Bira da li želi ponovo unijeti ili odustaje [abort]</w:t>
+                  </w:r>
+                </w:p>
+              </w:tc>
+              <w:tc>
+                <w:tcPr>
+                  <w:tcW w:w="3877" w:type="dxa"/>
+                  <w:vAlign w:val="center"/>
+                </w:tcPr>
+                <w:p>
+                  <w:pPr>
+                    <w:rPr>
+                      <w:rFonts w:ascii="Times New Roman" w:hAnsi="Times New Roman" w:cs="Times New Roman"/>
+                      <w:sz w:val="16"/>
+                      <w:szCs w:val="16"/>
+                      <w:lang w:val="sr-Latn-BA"/>
+                    </w:rPr>
+                  </w:pPr>
+                </w:p>
+              </w:tc>
+            </w:tr>
+            <w:tr>
+              <w:trPr>
+                <w:trHeight w:val="276"/>
+              </w:trPr>
+              <w:tc>
+                <w:tcPr>
+                  <w:tcW w:w="3289" w:type="dxa"/>
+                  <w:vAlign w:val="center"/>
+                </w:tcPr>
+                <w:p>
+                  <w:pPr>
+                    <w:rPr>
+                      <w:rFonts w:ascii="Times New Roman" w:hAnsi="Times New Roman" w:cs="Times New Roman"/>
+                      <w:sz w:val="16"/>
+                      <w:szCs w:val="16"/>
+                      <w:lang w:val="sr-Latn-BA"/>
+                    </w:rPr>
+                  </w:pPr>
+                </w:p>
+              </w:tc>
+              <w:tc>
+                <w:tcPr>
+                  <w:tcW w:w="3877" w:type="dxa"/>
+                  <w:vAlign w:val="center"/>
+                </w:tcPr>
+                <w:p>
+                  <w:pPr>
+                    <w:rPr>
+                      <w:rFonts w:ascii="Times New Roman" w:hAnsi="Times New Roman" w:cs="Times New Roman"/>
+                      <w:sz w:val="16"/>
+                      <w:szCs w:val="16"/>
+                      <w:lang w:val="sr-Latn-BA"/>
+                    </w:rPr>
+                  </w:pPr>
+                  <w:r>
+                    <w:rPr>
+                      <w:rFonts w:ascii="Times New Roman" w:hAnsi="Times New Roman" w:cs="Times New Roman"/>
+                      <w:sz w:val="16"/>
+                      <w:szCs w:val="16"/>
+                      <w:lang w:val="sr-Latn-BA"/>
+                    </w:rPr>
+                    <w:t xml:space="preserve">Ukoliko je unos odobren, vrši </w:t>
+                  </w:r>
+                  <w:r>
+                    <w:rPr>
+                      <w:rFonts w:ascii="Times New Roman" w:hAnsi="Times New Roman" w:cs="Times New Roman"/>
+                      <w:sz w:val="16"/>
+                      <w:szCs w:val="16"/>
+                      <w:lang w:val="sr-Latn-BA"/>
+                    </w:rPr>
+                    <w:t xml:space="preserve">brisanje </w:t>
+                  </w:r>
+                  <w:r>
+                    <w:rPr>
+                      <w:rFonts w:ascii="Times New Roman" w:hAnsi="Times New Roman" w:cs="Times New Roman"/>
+                      <w:sz w:val="16"/>
+                      <w:szCs w:val="16"/>
+                      <w:lang w:val="sr-Latn-BA"/>
+                    </w:rPr>
+                    <w:t>događaja.</w:t>
+                  </w:r>
+                </w:p>
+              </w:tc>
+            </w:tr>
+          </w:tbl>
+          <w:p>
+            <w:pPr>
+              <w:rPr>
+                <w:rFonts w:ascii="Times New Roman" w:hAnsi="Times New Roman" w:cs="Times New Roman"/>
+                <w:lang w:val="sr-Latn-BA"/>
+              </w:rPr>
+            </w:pPr>
+          </w:p>
+        </w:tc>
+      </w:tr>
+      <w:tr>
+        <w:trPr>
+          <w:jc w:val="center"/>
+        </w:trPr>
+        <w:tc>
+          <w:tcPr>
+            <w:tcW w:w="1285" w:type="dxa"/>
+            <w:vAlign w:val="center"/>
+          </w:tcPr>
+          <w:p>
+            <w:pPr>
+              <w:rPr>
+                <w:rFonts w:ascii="Times New Roman" w:hAnsi="Times New Roman" w:cs="Times New Roman"/>
+                <w:lang w:val="sr-Latn-BA"/>
+              </w:rPr>
+            </w:pPr>
+            <w:r>
+              <w:rPr>
+                <w:rFonts w:ascii="Times New Roman" w:hAnsi="Times New Roman" w:cs="Times New Roman"/>
+                <w:lang w:val="sr-Latn-BA"/>
+              </w:rPr>
+              <w:t xml:space="preserve">Alternativni </w:t>
+            </w:r>
+          </w:p>
+          <w:p>
+            <w:pPr>
+              <w:rPr>
+                <w:rFonts w:ascii="Times New Roman" w:hAnsi="Times New Roman" w:cs="Times New Roman"/>
+                <w:lang w:val="sr-Latn-BA"/>
+              </w:rPr>
+            </w:pPr>
+            <w:r>
+              <w:rPr>
+                <w:rFonts w:ascii="Times New Roman" w:hAnsi="Times New Roman" w:cs="Times New Roman"/>
+                <w:lang w:val="sr-Latn-BA"/>
+              </w:rPr>
+              <w:t>tokovi</w:t>
+            </w:r>
+          </w:p>
+        </w:tc>
+        <w:tc>
+          <w:tcPr>
+            <w:tcW w:w="7285" w:type="dxa"/>
+          </w:tcPr>
+          <w:p>
+            <w:pPr>
+              <w:rPr>
+                <w:rFonts w:ascii="Times New Roman" w:hAnsi="Times New Roman" w:cs="Times New Roman"/>
+                <w:sz w:val="20"/>
+                <w:lang w:val="sr-Latn-BA"/>
+              </w:rPr>
+            </w:pPr>
+            <w:r>
+              <w:rPr>
+                <w:rFonts w:ascii="Times New Roman" w:hAnsi="Times New Roman" w:cs="Times New Roman"/>
+                <w:sz w:val="20"/>
+                <w:lang w:val="sr-Latn-BA"/>
+              </w:rPr>
+              <w:t>[abort]</w:t>
+            </w:r>
+          </w:p>
+          <w:p>
+            <w:pPr>
+              <w:rPr>
+                <w:rFonts w:ascii="Times New Roman" w:hAnsi="Times New Roman" w:cs="Times New Roman"/>
+                <w:sz w:val="18"/>
+                <w:lang w:val="sr-Latn-BA"/>
+              </w:rPr>
+            </w:pPr>
+            <w:r>
+              <w:rPr>
+                <w:rFonts w:ascii="Times New Roman" w:hAnsi="Times New Roman" w:cs="Times New Roman"/>
+                <w:sz w:val="18"/>
+                <w:lang w:val="sr-Latn-BA"/>
+              </w:rPr>
+              <w:t xml:space="preserve">Klijent odustaje od </w:t>
+            </w:r>
+            <w:r>
+              <w:rPr>
+                <w:rFonts w:ascii="Times New Roman" w:hAnsi="Times New Roman" w:cs="Times New Roman"/>
+                <w:sz w:val="18"/>
+                <w:lang w:val="sr-Latn-BA"/>
+              </w:rPr>
+              <w:t>poni</w:t>
+            </w:r>
+            <w:r>
+              <w:rPr>
+                <w:rFonts w:ascii="Times New Roman" w:hAnsi="Times New Roman" w:cs="Times New Roman"/>
+                <w:sz w:val="18"/>
+                <w:lang w:val="sr-Latn-BA"/>
+              </w:rPr>
+              <w:t>š</w:t>
+            </w:r>
+            <w:r>
+              <w:rPr>
+                <w:rFonts w:ascii="Times New Roman" w:hAnsi="Times New Roman" w:cs="Times New Roman"/>
+                <w:sz w:val="18"/>
+                <w:lang w:val="sr-Latn-BA"/>
+              </w:rPr>
+              <w:t>tavanja</w:t>
+            </w:r>
+            <w:r>
+              <w:rPr>
+                <w:rFonts w:ascii="Times New Roman" w:hAnsi="Times New Roman" w:cs="Times New Roman"/>
+                <w:sz w:val="18"/>
+                <w:lang w:val="sr-Latn-BA"/>
+              </w:rPr>
+              <w:t xml:space="preserve"> događaja i sistem ga vraća nazad na početni meni.</w:t>
+            </w:r>
+          </w:p>
+        </w:tc>
+      </w:tr>
+      <w:tr>
+        <w:trPr>
+          <w:trHeight w:val="64"/>
+          <w:jc w:val="center"/>
+        </w:trPr>
+        <w:tc>
+          <w:tcPr>
+            <w:tcW w:w="1285" w:type="dxa"/>
+            <w:vAlign w:val="center"/>
+          </w:tcPr>
+          <w:p>
+            <w:pPr>
+              <w:rPr>
+                <w:rFonts w:ascii="Times New Roman" w:hAnsi="Times New Roman" w:cs="Times New Roman"/>
+                <w:lang w:val="sr-Latn-BA"/>
+              </w:rPr>
+            </w:pPr>
+            <w:r>
+              <w:rPr>
+                <w:rFonts w:ascii="Times New Roman" w:hAnsi="Times New Roman" w:cs="Times New Roman"/>
+                <w:lang w:val="sr-Latn-BA"/>
+              </w:rPr>
+              <w:t>Postuslovi</w:t>
+            </w:r>
+          </w:p>
+        </w:tc>
+        <w:tc>
+          <w:tcPr>
+            <w:tcW w:w="7285" w:type="dxa"/>
+          </w:tcPr>
+          <w:p>
+            <w:pPr>
+              <w:rPr>
+                <w:rFonts w:ascii="Times New Roman" w:hAnsi="Times New Roman" w:cs="Times New Roman"/>
+                <w:lang w:val="sr-Latn-BA"/>
+              </w:rPr>
+            </w:pPr>
+          </w:p>
+        </w:tc>
+      </w:tr>
+    </w:tbl>
+    <w:p>
+      <w:pPr>
+        <w:pStyle w:val="BodyText"/>
+        <w:tabs>
+          <w:tab w:val="left" w:pos="4565"/>
+        </w:tabs>
+        <w:jc w:val="center"/>
+        <w:rPr>
+          <w:rFonts w:ascii="Arial"/>
+          <w:sz w:val="26"/>
+        </w:rPr>
+      </w:pPr>
+    </w:p>
+    <w:p>
+      <w:pPr>
+        <w:pStyle w:val="BodyText"/>
+        <w:tabs>
+          <w:tab w:val="left" w:pos="4565"/>
+        </w:tabs>
+        <w:jc w:val="center"/>
+        <w:rPr>
+          <w:rFonts w:ascii="Arial"/>
+          <w:sz w:val="26"/>
+        </w:rPr>
+      </w:pPr>
+      <w:r>
+        <w:rPr>
+          <w:rFonts w:ascii="Arial"/>
+          <w:noProof/>
+          <w:sz w:val="26"/>
+        </w:rPr>
+        <w:drawing>
+          <wp:inline distT="0" distB="0" distL="0" distR="0" wp14:anchorId="404DB7F0" wp14:editId="009654B9">
+            <wp:extent cx="4902227" cy="5740400"/>
+            <wp:effectExtent l="0" t="0" r="0" b="0"/>
+            <wp:docPr id="21" name="Picture 21"/>
+            <wp:cNvGraphicFramePr>
+              <a:graphicFrameLocks xmlns:a="http://schemas.openxmlformats.org/drawingml/2006/main" noChangeAspect="1"/>
+            </wp:cNvGraphicFramePr>
+            <a:graphic xmlns:a="http://schemas.openxmlformats.org/drawingml/2006/main">
+              <a:graphicData uri="http://schemas.openxmlformats.org/drawingml/2006/picture">
+                <pic:pic xmlns:pic="http://schemas.openxmlformats.org/drawingml/2006/picture">
+                  <pic:nvPicPr>
+                    <pic:cNvPr id="21" name="Picture 21"/>
+                    <pic:cNvPicPr/>
+                  </pic:nvPicPr>
+                  <pic:blipFill>
+                    <a:blip r:embed="rId29">
+                      <a:extLst>
+                        <a:ext uri="{28A0092B-C50C-407E-A947-70E740481C1C}">
+                          <a14:useLocalDpi xmlns:a14="http://schemas.microsoft.com/office/drawing/2010/main" val="0"/>
+                        </a:ext>
+                      </a:extLst>
+                    </a:blip>
+                    <a:stretch>
+                      <a:fillRect/>
+                    </a:stretch>
+                  </pic:blipFill>
+                  <pic:spPr>
+                    <a:xfrm>
+                      <a:off x="0" y="0"/>
+                      <a:ext cx="4902227" cy="5740400"/>
+                    </a:xfrm>
+                    <a:prstGeom prst="rect">
+                      <a:avLst/>
+                    </a:prstGeom>
+                  </pic:spPr>
+                </pic:pic>
+              </a:graphicData>
+            </a:graphic>
+          </wp:inline>
+        </w:drawing>
+      </w:r>
+    </w:p>
+    <w:p>
+      <w:pPr>
+        <w:pStyle w:val="BodyText"/>
+        <w:tabs>
+          <w:tab w:val="left" w:pos="4565"/>
+        </w:tabs>
+        <w:jc w:val="center"/>
+        <w:rPr>
+          <w:rFonts w:ascii="Arial"/>
+          <w:sz w:val="26"/>
+        </w:rPr>
+      </w:pPr>
+    </w:p>
+    <w:p>
+      <w:pPr>
+        <w:pStyle w:val="BodyText"/>
+        <w:tabs>
+          <w:tab w:val="left" w:pos="4565"/>
+        </w:tabs>
+        <w:rPr>
+          <w:rFonts w:ascii="Arial"/>
+          <w:sz w:val="26"/>
+        </w:rPr>
+      </w:pPr>
+    </w:p>
     <w:p>
       <w:pPr>
         <w:pStyle w:val="Heading1"/>
@@ -21183,7 +22266,6 @@
           <w:rFonts w:ascii="Times New Roman" w:hAnsi="Times New Roman" w:cs="Times New Roman"/>
           <w:sz w:val="36"/>
         </w:rPr>
-        <w:lastRenderedPageBreak/>
         <w:t>Nefunkcionalni</w:t>
       </w:r>
       <w:r>
@@ -21544,7 +22626,7 @@
           <w:left w:w="0" w:type="dxa"/>
           <w:right w:w="0" w:type="dxa"/>
         </w:tblCellMar>
-        <w:tblLook w:val="01E0"/>
+        <w:tblLook w:val="01E0" w:firstRow="1" w:lastRow="1" w:firstColumn="1" w:lastColumn="1" w:noHBand="0" w:noVBand="0"/>
       </w:tblPr>
       <w:tblGrid>
         <w:gridCol w:w="2300"/>
@@ -21791,7 +22873,7 @@
         </w:rPr>
       </w:pPr>
       <w:r>
-        <w:pict>
+        <w:pict w14:anchorId="223CEB37">
           <v:shape id="_x0000_s2052" style="position:absolute;margin-left:95.55pt;margin-top:18.75pt;width:71.25pt;height:.1pt;z-index:-15728640;mso-wrap-distance-left:0;mso-wrap-distance-right:0;mso-position-horizontal-relative:page" coordorigin="1911,375" coordsize="1425,0" path="m1911,375r1424,e" filled="f" strokeweight=".16733mm">
             <v:path arrowok="t"/>
             <w10:wrap type="topAndBottom" anchorx="page"/>
@@ -21851,7 +22933,7 @@
         </w:rPr>
       </w:pPr>
       <w:r>
-        <w:pict>
+        <w:pict w14:anchorId="161864B1">
           <v:shape id="_x0000_s2051" style="position:absolute;margin-left:95.55pt;margin-top:19pt;width:111.9pt;height:.1pt;z-index:-15728128;mso-wrap-distance-left:0;mso-wrap-distance-right:0;mso-position-horizontal-relative:page" coordorigin="1911,380" coordsize="2238,0" path="m1911,380r2237,e" filled="f" strokeweight=".16733mm">
             <v:path arrowok="t"/>
             <w10:wrap type="topAndBottom" anchorx="page"/>
@@ -21859,7 +22941,7 @@
         </w:pict>
       </w:r>
       <w:r>
-        <w:pict>
+        <w:pict w14:anchorId="40DB92C2">
           <v:shape id="_x0000_s2050" style="position:absolute;margin-left:407.25pt;margin-top:19pt;width:111.9pt;height:.1pt;z-index:-15727616;mso-wrap-distance-left:0;mso-wrap-distance-right:0;mso-position-horizontal-relative:page" coordorigin="8145,380" coordsize="2238,0" path="m8145,380r2237,e" filled="f" strokeweight=".16733mm">
             <v:path arrowok="t"/>
             <w10:wrap type="topAndBottom" anchorx="page"/>
@@ -21877,15 +22959,15 @@
 </file>
 
 <file path=word/endnotes.xml><?xml version="1.0" encoding="utf-8"?>
-<w:endnotes xmlns:ve="http://schemas.openxmlformats.org/markup-compatibility/2006" xmlns:o="urn:schemas-microsoft-com:office:office" xmlns:r="http://schemas.openxmlformats.org/officeDocument/2006/relationships" xmlns:m="http://schemas.openxmlformats.org/officeDocument/2006/math" xmlns:v="urn:schemas-microsoft-com:vml" xmlns:wp="http://schemas.openxmlformats.org/drawingml/2006/wordprocessingDrawing" xmlns:w10="urn:schemas-microsoft-com:office:word" xmlns:w="http://schemas.openxmlformats.org/wordprocessingml/2006/main" xmlns:wne="http://schemas.microsoft.com/office/word/2006/wordml">
-  <w:endnote w:type="separator" w:id="0">
+<w:endnotes xmlns:wpc="http://schemas.microsoft.com/office/word/2010/wordprocessingCanvas" xmlns:cx="http://schemas.microsoft.com/office/drawing/2014/chartex" xmlns:cx1="http://schemas.microsoft.com/office/drawing/2015/9/8/chartex" xmlns:cx2="http://schemas.microsoft.com/office/drawing/2015/10/21/chartex" xmlns:cx3="http://schemas.microsoft.com/office/drawing/2016/5/9/chartex" xmlns:cx4="http://schemas.microsoft.com/office/drawing/2016/5/10/chartex" xmlns:cx5="http://schemas.microsoft.com/office/drawing/2016/5/11/chartex" xmlns:cx6="http://schemas.microsoft.com/office/drawing/2016/5/12/chartex" xmlns:cx7="http://schemas.microsoft.com/office/drawing/2016/5/13/chartex" xmlns:cx8="http://schemas.microsoft.com/office/drawing/2016/5/14/chartex" xmlns:mc="http://schemas.openxmlformats.org/markup-compatibility/2006" xmlns:aink="http://schemas.microsoft.com/office/drawing/2016/ink" xmlns:am3d="http://schemas.microsoft.com/office/drawing/2017/model3d" xmlns:o="urn:schemas-microsoft-com:office:office" xmlns:oel="http://schemas.microsoft.com/office/2019/extlst" xmlns:r="http://schemas.openxmlformats.org/officeDocument/2006/relationships" xmlns:m="http://schemas.openxmlformats.org/officeDocument/2006/math" xmlns:v="urn:schemas-microsoft-com:vml" xmlns:wp14="http://schemas.microsoft.com/office/word/2010/wordprocessingDrawing" xmlns:wp="http://schemas.openxmlformats.org/drawingml/2006/wordprocessingDrawing" xmlns:w10="urn:schemas-microsoft-com:office:word" xmlns:w="http://schemas.openxmlformats.org/wordprocessingml/2006/main" xmlns:w14="http://schemas.microsoft.com/office/word/2010/wordml" xmlns:w15="http://schemas.microsoft.com/office/word/2012/wordml" xmlns:w16cex="http://schemas.microsoft.com/office/word/2018/wordml/cex" xmlns:w16cid="http://schemas.microsoft.com/office/word/2016/wordml/cid" xmlns:w16="http://schemas.microsoft.com/office/word/2018/wordml" xmlns:w16sdtdh="http://schemas.microsoft.com/office/word/2020/wordml/sdtdatahash" xmlns:w16se="http://schemas.microsoft.com/office/word/2015/wordml/symex" xmlns:wpg="http://schemas.microsoft.com/office/word/2010/wordprocessingGroup" xmlns:wpi="http://schemas.microsoft.com/office/word/2010/wordprocessingInk" xmlns:wne="http://schemas.microsoft.com/office/word/2006/wordml" xmlns:wps="http://schemas.microsoft.com/office/word/2010/wordprocessingShape" mc:Ignorable="w14 w15 w16se w16cid w16 w16cex w16sdtdh wp14">
+  <w:endnote w:type="separator" w:id="-1">
     <w:p>
       <w:r>
         <w:separator/>
       </w:r>
     </w:p>
   </w:endnote>
-  <w:endnote w:type="continuationSeparator" w:id="1">
+  <w:endnote w:type="continuationSeparator" w:id="0">
     <w:p>
       <w:r>
         <w:continuationSeparator/>
@@ -21896,7 +22978,7 @@
 </file>
 
 <file path=word/footer1.xml><?xml version="1.0" encoding="utf-8"?>
-<w:ftr xmlns:ve="http://schemas.openxmlformats.org/markup-compatibility/2006" xmlns:o="urn:schemas-microsoft-com:office:office" xmlns:r="http://schemas.openxmlformats.org/officeDocument/2006/relationships" xmlns:m="http://schemas.openxmlformats.org/officeDocument/2006/math" xmlns:v="urn:schemas-microsoft-com:vml" xmlns:wp="http://schemas.openxmlformats.org/drawingml/2006/wordprocessingDrawing" xmlns:w10="urn:schemas-microsoft-com:office:word" xmlns:w="http://schemas.openxmlformats.org/wordprocessingml/2006/main" xmlns:wne="http://schemas.microsoft.com/office/word/2006/wordml">
+<w:ftr xmlns:wpc="http://schemas.microsoft.com/office/word/2010/wordprocessingCanvas" xmlns:cx="http://schemas.microsoft.com/office/drawing/2014/chartex" xmlns:cx1="http://schemas.microsoft.com/office/drawing/2015/9/8/chartex" xmlns:cx2="http://schemas.microsoft.com/office/drawing/2015/10/21/chartex" xmlns:cx3="http://schemas.microsoft.com/office/drawing/2016/5/9/chartex" xmlns:cx4="http://schemas.microsoft.com/office/drawing/2016/5/10/chartex" xmlns:cx5="http://schemas.microsoft.com/office/drawing/2016/5/11/chartex" xmlns:cx6="http://schemas.microsoft.com/office/drawing/2016/5/12/chartex" xmlns:cx7="http://schemas.microsoft.com/office/drawing/2016/5/13/chartex" xmlns:cx8="http://schemas.microsoft.com/office/drawing/2016/5/14/chartex" xmlns:mc="http://schemas.openxmlformats.org/markup-compatibility/2006" xmlns:aink="http://schemas.microsoft.com/office/drawing/2016/ink" xmlns:am3d="http://schemas.microsoft.com/office/drawing/2017/model3d" xmlns:o="urn:schemas-microsoft-com:office:office" xmlns:oel="http://schemas.microsoft.com/office/2019/extlst" xmlns:r="http://schemas.openxmlformats.org/officeDocument/2006/relationships" xmlns:m="http://schemas.openxmlformats.org/officeDocument/2006/math" xmlns:v="urn:schemas-microsoft-com:vml" xmlns:wp14="http://schemas.microsoft.com/office/word/2010/wordprocessingDrawing" xmlns:wp="http://schemas.openxmlformats.org/drawingml/2006/wordprocessingDrawing" xmlns:w10="urn:schemas-microsoft-com:office:word" xmlns:w="http://schemas.openxmlformats.org/wordprocessingml/2006/main" xmlns:w14="http://schemas.microsoft.com/office/word/2010/wordml" xmlns:w15="http://schemas.microsoft.com/office/word/2012/wordml" xmlns:w16cex="http://schemas.microsoft.com/office/word/2018/wordml/cex" xmlns:w16cid="http://schemas.microsoft.com/office/word/2016/wordml/cid" xmlns:w16="http://schemas.microsoft.com/office/word/2018/wordml" xmlns:w16sdtdh="http://schemas.microsoft.com/office/word/2020/wordml/sdtdatahash" xmlns:w16se="http://schemas.microsoft.com/office/word/2015/wordml/symex" xmlns:wpg="http://schemas.microsoft.com/office/word/2010/wordprocessingGroup" xmlns:wpi="http://schemas.microsoft.com/office/word/2010/wordprocessingInk" xmlns:wne="http://schemas.microsoft.com/office/word/2006/wordml" xmlns:wps="http://schemas.microsoft.com/office/word/2010/wordprocessingShape" mc:Ignorable="w14 w15 w16se w16cid w16 w16cex w16sdtdh wp14">
   <w:p>
     <w:pPr>
       <w:pStyle w:val="BodyText"/>
@@ -21906,7 +22988,7 @@
       </w:rPr>
     </w:pPr>
     <w:r>
-      <w:pict>
+      <w:pict w14:anchorId="7D94BED7">
         <v:shapetype id="_x0000_t202" coordsize="21600,21600" o:spt="202" path="m,l,21600r21600,l21600,xe">
           <v:stroke joinstyle="miter"/>
           <v:path gradientshapeok="t" o:connecttype="rect"/>
@@ -21920,14 +23002,27 @@
                   <w:spacing w:before="10"/>
                   <w:ind w:left="60"/>
                 </w:pPr>
-                <w:fldSimple w:instr=" PAGE ">
-                  <w:r>
-                    <w:rPr>
-                      <w:noProof/>
-                    </w:rPr>
-                    <w:t>2</w:t>
-                  </w:r>
-                </w:fldSimple>
+                <w:r>
+                  <w:fldChar w:fldCharType="begin"/>
+                </w:r>
+                <w:r>
+                  <w:instrText xml:space="preserve"> PAGE </w:instrText>
+                </w:r>
+                <w:r>
+                  <w:fldChar w:fldCharType="separate"/>
+                </w:r>
+                <w:r>
+                  <w:rPr>
+                    <w:noProof/>
+                  </w:rPr>
+                  <w:t>2</w:t>
+                </w:r>
+                <w:r>
+                  <w:rPr>
+                    <w:noProof/>
+                  </w:rPr>
+                  <w:fldChar w:fldCharType="end"/>
+                </w:r>
               </w:p>
             </w:txbxContent>
           </v:textbox>
@@ -21936,7 +23031,7 @@
       </w:pict>
     </w:r>
     <w:r>
-      <w:pict>
+      <w:pict w14:anchorId="4E6A39BD">
         <v:shape id="_x0000_s1026" type="#_x0000_t202" style="position:absolute;margin-left:94.3pt;margin-top:778.4pt;width:44.55pt;height:12.1pt;z-index:-15876096;mso-position-horizontal-relative:page;mso-position-vertical-relative:page" filled="f" stroked="f">
           <v:textbox style="mso-next-textbox:#_x0000_s1026" inset="0,0,0,0">
             <w:txbxContent>
@@ -21949,12 +23044,21 @@
                     <w:lang w:val="en-US"/>
                   </w:rPr>
                 </w:pPr>
+                <w:proofErr w:type="spellStart"/>
                 <w:r>
                   <w:rPr>
                     <w:sz w:val="18"/>
                     <w:lang w:val="en-US"/>
                   </w:rPr>
-                  <w:t>Grupa 17</w:t>
+                  <w:t>Grupa</w:t>
+                </w:r>
+                <w:proofErr w:type="spellEnd"/>
+                <w:r>
+                  <w:rPr>
+                    <w:sz w:val="18"/>
+                    <w:lang w:val="en-US"/>
+                  </w:rPr>
+                  <w:t xml:space="preserve"> 17</w:t>
                 </w:r>
               </w:p>
             </w:txbxContent>
@@ -21968,15 +23072,15 @@
 </file>
 
 <file path=word/footnotes.xml><?xml version="1.0" encoding="utf-8"?>
-<w:footnotes xmlns:ve="http://schemas.openxmlformats.org/markup-compatibility/2006" xmlns:o="urn:schemas-microsoft-com:office:office" xmlns:r="http://schemas.openxmlformats.org/officeDocument/2006/relationships" xmlns:m="http://schemas.openxmlformats.org/officeDocument/2006/math" xmlns:v="urn:schemas-microsoft-com:vml" xmlns:wp="http://schemas.openxmlformats.org/drawingml/2006/wordprocessingDrawing" xmlns:w10="urn:schemas-microsoft-com:office:word" xmlns:w="http://schemas.openxmlformats.org/wordprocessingml/2006/main" xmlns:wne="http://schemas.microsoft.com/office/word/2006/wordml">
-  <w:footnote w:type="separator" w:id="0">
+<w:footnotes xmlns:wpc="http://schemas.microsoft.com/office/word/2010/wordprocessingCanvas" xmlns:cx="http://schemas.microsoft.com/office/drawing/2014/chartex" xmlns:cx1="http://schemas.microsoft.com/office/drawing/2015/9/8/chartex" xmlns:cx2="http://schemas.microsoft.com/office/drawing/2015/10/21/chartex" xmlns:cx3="http://schemas.microsoft.com/office/drawing/2016/5/9/chartex" xmlns:cx4="http://schemas.microsoft.com/office/drawing/2016/5/10/chartex" xmlns:cx5="http://schemas.microsoft.com/office/drawing/2016/5/11/chartex" xmlns:cx6="http://schemas.microsoft.com/office/drawing/2016/5/12/chartex" xmlns:cx7="http://schemas.microsoft.com/office/drawing/2016/5/13/chartex" xmlns:cx8="http://schemas.microsoft.com/office/drawing/2016/5/14/chartex" xmlns:mc="http://schemas.openxmlformats.org/markup-compatibility/2006" xmlns:aink="http://schemas.microsoft.com/office/drawing/2016/ink" xmlns:am3d="http://schemas.microsoft.com/office/drawing/2017/model3d" xmlns:o="urn:schemas-microsoft-com:office:office" xmlns:oel="http://schemas.microsoft.com/office/2019/extlst" xmlns:r="http://schemas.openxmlformats.org/officeDocument/2006/relationships" xmlns:m="http://schemas.openxmlformats.org/officeDocument/2006/math" xmlns:v="urn:schemas-microsoft-com:vml" xmlns:wp14="http://schemas.microsoft.com/office/word/2010/wordprocessingDrawing" xmlns:wp="http://schemas.openxmlformats.org/drawingml/2006/wordprocessingDrawing" xmlns:w10="urn:schemas-microsoft-com:office:word" xmlns:w="http://schemas.openxmlformats.org/wordprocessingml/2006/main" xmlns:w14="http://schemas.microsoft.com/office/word/2010/wordml" xmlns:w15="http://schemas.microsoft.com/office/word/2012/wordml" xmlns:w16cex="http://schemas.microsoft.com/office/word/2018/wordml/cex" xmlns:w16cid="http://schemas.microsoft.com/office/word/2016/wordml/cid" xmlns:w16="http://schemas.microsoft.com/office/word/2018/wordml" xmlns:w16sdtdh="http://schemas.microsoft.com/office/word/2020/wordml/sdtdatahash" xmlns:w16se="http://schemas.microsoft.com/office/word/2015/wordml/symex" xmlns:wpg="http://schemas.microsoft.com/office/word/2010/wordprocessingGroup" xmlns:wpi="http://schemas.microsoft.com/office/word/2010/wordprocessingInk" xmlns:wne="http://schemas.microsoft.com/office/word/2006/wordml" xmlns:wps="http://schemas.microsoft.com/office/word/2010/wordprocessingShape" mc:Ignorable="w14 w15 w16se w16cid w16 w16cex w16sdtdh wp14">
+  <w:footnote w:type="separator" w:id="-1">
     <w:p>
       <w:r>
         <w:separator/>
       </w:r>
     </w:p>
   </w:footnote>
-  <w:footnote w:type="continuationSeparator" w:id="1">
+  <w:footnote w:type="continuationSeparator" w:id="0">
     <w:p>
       <w:r>
         <w:continuationSeparator/>
@@ -21987,7 +23091,7 @@
 </file>
 
 <file path=word/header1.xml><?xml version="1.0" encoding="utf-8"?>
-<w:hdr xmlns:ve="http://schemas.openxmlformats.org/markup-compatibility/2006" xmlns:o="urn:schemas-microsoft-com:office:office" xmlns:r="http://schemas.openxmlformats.org/officeDocument/2006/relationships" xmlns:m="http://schemas.openxmlformats.org/officeDocument/2006/math" xmlns:v="urn:schemas-microsoft-com:vml" xmlns:wp="http://schemas.openxmlformats.org/drawingml/2006/wordprocessingDrawing" xmlns:w10="urn:schemas-microsoft-com:office:word" xmlns:w="http://schemas.openxmlformats.org/wordprocessingml/2006/main" xmlns:wne="http://schemas.microsoft.com/office/word/2006/wordml">
+<w:hdr xmlns:wpc="http://schemas.microsoft.com/office/word/2010/wordprocessingCanvas" xmlns:cx="http://schemas.microsoft.com/office/drawing/2014/chartex" xmlns:cx1="http://schemas.microsoft.com/office/drawing/2015/9/8/chartex" xmlns:cx2="http://schemas.microsoft.com/office/drawing/2015/10/21/chartex" xmlns:cx3="http://schemas.microsoft.com/office/drawing/2016/5/9/chartex" xmlns:cx4="http://schemas.microsoft.com/office/drawing/2016/5/10/chartex" xmlns:cx5="http://schemas.microsoft.com/office/drawing/2016/5/11/chartex" xmlns:cx6="http://schemas.microsoft.com/office/drawing/2016/5/12/chartex" xmlns:cx7="http://schemas.microsoft.com/office/drawing/2016/5/13/chartex" xmlns:cx8="http://schemas.microsoft.com/office/drawing/2016/5/14/chartex" xmlns:mc="http://schemas.openxmlformats.org/markup-compatibility/2006" xmlns:aink="http://schemas.microsoft.com/office/drawing/2016/ink" xmlns:am3d="http://schemas.microsoft.com/office/drawing/2017/model3d" xmlns:o="urn:schemas-microsoft-com:office:office" xmlns:oel="http://schemas.microsoft.com/office/2019/extlst" xmlns:r="http://schemas.openxmlformats.org/officeDocument/2006/relationships" xmlns:m="http://schemas.openxmlformats.org/officeDocument/2006/math" xmlns:v="urn:schemas-microsoft-com:vml" xmlns:wp14="http://schemas.microsoft.com/office/word/2010/wordprocessingDrawing" xmlns:wp="http://schemas.openxmlformats.org/drawingml/2006/wordprocessingDrawing" xmlns:w10="urn:schemas-microsoft-com:office:word" xmlns:w="http://schemas.openxmlformats.org/wordprocessingml/2006/main" xmlns:w14="http://schemas.microsoft.com/office/word/2010/wordml" xmlns:w15="http://schemas.microsoft.com/office/word/2012/wordml" xmlns:w16cex="http://schemas.microsoft.com/office/word/2018/wordml/cex" xmlns:w16cid="http://schemas.microsoft.com/office/word/2016/wordml/cid" xmlns:w16="http://schemas.microsoft.com/office/word/2018/wordml" xmlns:w16sdtdh="http://schemas.microsoft.com/office/word/2020/wordml/sdtdatahash" xmlns:w16se="http://schemas.microsoft.com/office/word/2015/wordml/symex" xmlns:wpg="http://schemas.microsoft.com/office/word/2010/wordprocessingGroup" xmlns:wpi="http://schemas.microsoft.com/office/word/2010/wordprocessingInk" xmlns:wne="http://schemas.microsoft.com/office/word/2006/wordml" xmlns:wps="http://schemas.microsoft.com/office/word/2010/wordprocessingShape" mc:Ignorable="w14 w15 w16se w16cid w16 w16cex w16sdtdh wp14">
   <w:p>
     <w:pPr>
       <w:pStyle w:val="BodyText"/>
@@ -21997,7 +23101,7 @@
       </w:rPr>
     </w:pPr>
     <w:r>
-      <w:pict>
+      <w:pict w14:anchorId="47A62FA2">
         <v:shapetype id="_x0000_t202" coordsize="21600,21600" o:spt="202" path="m,l,21600r21600,l21600,xe">
           <v:stroke joinstyle="miter"/>
           <v:path gradientshapeok="t" o:connecttype="rect"/>
@@ -22042,7 +23146,7 @@
       </w:pict>
     </w:r>
     <w:r>
-      <w:pict>
+      <w:pict w14:anchorId="4D7E33C4">
         <v:shape id="_x0000_s1027" type="#_x0000_t202" style="position:absolute;margin-left:464.95pt;margin-top:50.5pt;width:84.4pt;height:22.4pt;z-index:-15876608;mso-position-horizontal-relative:page;mso-position-vertical-relative:page" filled="f" stroked="f">
           <v:textbox style="mso-next-textbox:#_x0000_s1027" inset="0,0,0,0">
             <w:txbxContent>
@@ -22058,14 +23162,27 @@
                   <w:rPr>
                     <w:sz w:val="18"/>
                   </w:rPr>
-                  <w:t xml:space="preserve">  Verzija:</w:t>
+                  <w:t xml:space="preserve">  </w:t>
+                </w:r>
+                <w:r>
+                  <w:rPr>
+                    <w:sz w:val="18"/>
+                  </w:rPr>
+                  <w:t>Verzija:</w:t>
                 </w:r>
                 <w:r>
                   <w:rPr>
                     <w:spacing w:val="-4"/>
                     <w:sz w:val="18"/>
                   </w:rPr>
-                  <w:t xml:space="preserve"> 1.5</w:t>
+                  <w:t xml:space="preserve"> </w:t>
+                </w:r>
+                <w:r>
+                  <w:rPr>
+                    <w:spacing w:val="-4"/>
+                    <w:sz w:val="18"/>
+                  </w:rPr>
+                  <w:t>1.5</w:t>
                 </w:r>
               </w:p>
               <w:p>
@@ -22101,8 +23218,8 @@
 </file>
 
 <file path=word/numbering.xml><?xml version="1.0" encoding="utf-8"?>
-<w:numbering xmlns:ve="http://schemas.openxmlformats.org/markup-compatibility/2006" xmlns:o="urn:schemas-microsoft-com:office:office" xmlns:r="http://schemas.openxmlformats.org/officeDocument/2006/relationships" xmlns:m="http://schemas.openxmlformats.org/officeDocument/2006/math" xmlns:v="urn:schemas-microsoft-com:vml" xmlns:wp="http://schemas.openxmlformats.org/drawingml/2006/wordprocessingDrawing" xmlns:w10="urn:schemas-microsoft-com:office:word" xmlns:w="http://schemas.openxmlformats.org/wordprocessingml/2006/main" xmlns:wne="http://schemas.microsoft.com/office/word/2006/wordml">
-  <w:abstractNum w:abstractNumId="0">
+<w:numbering xmlns:wpc="http://schemas.microsoft.com/office/word/2010/wordprocessingCanvas" xmlns:cx="http://schemas.microsoft.com/office/drawing/2014/chartex" xmlns:cx1="http://schemas.microsoft.com/office/drawing/2015/9/8/chartex" xmlns:cx2="http://schemas.microsoft.com/office/drawing/2015/10/21/chartex" xmlns:cx3="http://schemas.microsoft.com/office/drawing/2016/5/9/chartex" xmlns:cx4="http://schemas.microsoft.com/office/drawing/2016/5/10/chartex" xmlns:cx5="http://schemas.microsoft.com/office/drawing/2016/5/11/chartex" xmlns:cx6="http://schemas.microsoft.com/office/drawing/2016/5/12/chartex" xmlns:cx7="http://schemas.microsoft.com/office/drawing/2016/5/13/chartex" xmlns:cx8="http://schemas.microsoft.com/office/drawing/2016/5/14/chartex" xmlns:mc="http://schemas.openxmlformats.org/markup-compatibility/2006" xmlns:aink="http://schemas.microsoft.com/office/drawing/2016/ink" xmlns:am3d="http://schemas.microsoft.com/office/drawing/2017/model3d" xmlns:o="urn:schemas-microsoft-com:office:office" xmlns:oel="http://schemas.microsoft.com/office/2019/extlst" xmlns:r="http://schemas.openxmlformats.org/officeDocument/2006/relationships" xmlns:m="http://schemas.openxmlformats.org/officeDocument/2006/math" xmlns:v="urn:schemas-microsoft-com:vml" xmlns:wp14="http://schemas.microsoft.com/office/word/2010/wordprocessingDrawing" xmlns:wp="http://schemas.openxmlformats.org/drawingml/2006/wordprocessingDrawing" xmlns:w10="urn:schemas-microsoft-com:office:word" xmlns:w="http://schemas.openxmlformats.org/wordprocessingml/2006/main" xmlns:w14="http://schemas.microsoft.com/office/word/2010/wordml" xmlns:w15="http://schemas.microsoft.com/office/word/2012/wordml" xmlns:w16cex="http://schemas.microsoft.com/office/word/2018/wordml/cex" xmlns:w16cid="http://schemas.microsoft.com/office/word/2016/wordml/cid" xmlns:w16="http://schemas.microsoft.com/office/word/2018/wordml" xmlns:w16sdtdh="http://schemas.microsoft.com/office/word/2020/wordml/sdtdatahash" xmlns:w16se="http://schemas.microsoft.com/office/word/2015/wordml/symex" xmlns:wpg="http://schemas.microsoft.com/office/word/2010/wordprocessingGroup" xmlns:wpi="http://schemas.microsoft.com/office/word/2010/wordprocessingInk" xmlns:wne="http://schemas.microsoft.com/office/word/2006/wordml" xmlns:wps="http://schemas.microsoft.com/office/word/2010/wordprocessingShape" mc:Ignorable="w14 w15 w16se w16cid w16 w16cex w16sdtdh wp14">
+  <w:abstractNum w:abstractNumId="0" w15:restartNumberingAfterBreak="0">
     <w:nsid w:val="372B39F1"/>
     <w:multiLevelType w:val="multilevel"/>
     <w:tmpl w:val="707CA010"/>
@@ -22230,7 +23347,7 @@
       </w:rPr>
     </w:lvl>
   </w:abstractNum>
-  <w:abstractNum w:abstractNumId="1">
+  <w:abstractNum w:abstractNumId="1" w15:restartNumberingAfterBreak="0">
     <w:nsid w:val="66E0607C"/>
     <w:multiLevelType w:val="multilevel"/>
     <w:tmpl w:val="95AEA32E"/>
@@ -22349,17 +23466,17 @@
       </w:rPr>
     </w:lvl>
   </w:abstractNum>
-  <w:num w:numId="1">
+  <w:num w:numId="1" w16cid:durableId="1411656742">
     <w:abstractNumId w:val="0"/>
   </w:num>
-  <w:num w:numId="2">
+  <w:num w:numId="2" w16cid:durableId="2067949138">
     <w:abstractNumId w:val="1"/>
   </w:num>
 </w:numbering>
 </file>
 
 <file path=word/styles.xml><?xml version="1.0" encoding="utf-8"?>
-<w:styles xmlns:r="http://schemas.openxmlformats.org/officeDocument/2006/relationships" xmlns:w="http://schemas.openxmlformats.org/wordprocessingml/2006/main">
+<w:styles xmlns:mc="http://schemas.openxmlformats.org/markup-compatibility/2006" xmlns:r="http://schemas.openxmlformats.org/officeDocument/2006/relationships" xmlns:w="http://schemas.openxmlformats.org/wordprocessingml/2006/main" xmlns:w14="http://schemas.microsoft.com/office/word/2010/wordml" xmlns:w15="http://schemas.microsoft.com/office/word/2012/wordml" xmlns:w16cex="http://schemas.microsoft.com/office/word/2018/wordml/cex" xmlns:w16cid="http://schemas.microsoft.com/office/word/2016/wordml/cid" xmlns:w16="http://schemas.microsoft.com/office/word/2018/wordml" xmlns:w16sdtdh="http://schemas.microsoft.com/office/word/2020/wordml/sdtdatahash" xmlns:w16se="http://schemas.microsoft.com/office/word/2015/wordml/symex" mc:Ignorable="w14 w15 w16se w16cid w16 w16cex w16sdtdh">
   <w:docDefaults>
     <w:rPrDefault>
       <w:rPr>
@@ -22377,144 +23494,383 @@
       </w:pPr>
     </w:pPrDefault>
   </w:docDefaults>
-  <w:latentStyles w:defLockedState="0" w:defUIPriority="99" w:defSemiHidden="1" w:defUnhideWhenUsed="1" w:defQFormat="0" w:count="267">
-    <w:lsdException w:name="Normal" w:semiHidden="0" w:uiPriority="0" w:unhideWhenUsed="0" w:qFormat="1"/>
-    <w:lsdException w:name="heading 1" w:semiHidden="0" w:uiPriority="9" w:unhideWhenUsed="0" w:qFormat="1"/>
-    <w:lsdException w:name="heading 2" w:uiPriority="9" w:qFormat="1"/>
-    <w:lsdException w:name="heading 3" w:uiPriority="9" w:qFormat="1"/>
-    <w:lsdException w:name="heading 4" w:uiPriority="9" w:qFormat="1"/>
-    <w:lsdException w:name="heading 5" w:uiPriority="9" w:qFormat="1"/>
-    <w:lsdException w:name="heading 6" w:uiPriority="9" w:qFormat="1"/>
-    <w:lsdException w:name="heading 7" w:uiPriority="9" w:qFormat="1"/>
-    <w:lsdException w:name="heading 8" w:uiPriority="9" w:qFormat="1"/>
-    <w:lsdException w:name="heading 9" w:uiPriority="9" w:qFormat="1"/>
-    <w:lsdException w:name="toc 1" w:uiPriority="39" w:qFormat="1"/>
-    <w:lsdException w:name="toc 2" w:uiPriority="39" w:qFormat="1"/>
-    <w:lsdException w:name="toc 3" w:uiPriority="39" w:qFormat="1"/>
-    <w:lsdException w:name="toc 4" w:uiPriority="39"/>
-    <w:lsdException w:name="toc 5" w:uiPriority="39"/>
-    <w:lsdException w:name="toc 6" w:uiPriority="39"/>
-    <w:lsdException w:name="toc 7" w:uiPriority="39"/>
-    <w:lsdException w:name="toc 8" w:uiPriority="39"/>
-    <w:lsdException w:name="toc 9" w:uiPriority="39"/>
-    <w:lsdException w:name="caption" w:uiPriority="35" w:qFormat="1"/>
-    <w:lsdException w:name="Title" w:semiHidden="0" w:uiPriority="10" w:unhideWhenUsed="0" w:qFormat="1"/>
-    <w:lsdException w:name="Default Paragraph Font" w:uiPriority="1"/>
-    <w:lsdException w:name="Subtitle" w:semiHidden="0" w:uiPriority="11" w:unhideWhenUsed="0" w:qFormat="1"/>
-    <w:lsdException w:name="Strong" w:semiHidden="0" w:uiPriority="22" w:unhideWhenUsed="0" w:qFormat="1"/>
-    <w:lsdException w:name="Emphasis" w:semiHidden="0" w:uiPriority="20" w:unhideWhenUsed="0" w:qFormat="1"/>
-    <w:lsdException w:name="Table Grid" w:uiPriority="39"/>
-    <w:lsdException w:name="Placeholder Text" w:unhideWhenUsed="0"/>
-    <w:lsdException w:name="No Spacing" w:semiHidden="0" w:uiPriority="1" w:unhideWhenUsed="0" w:qFormat="1"/>
-    <w:lsdException w:name="Light Shading" w:semiHidden="0" w:uiPriority="60" w:unhideWhenUsed="0"/>
-    <w:lsdException w:name="Light List" w:semiHidden="0" w:uiPriority="61" w:unhideWhenUsed="0"/>
-    <w:lsdException w:name="Light Grid" w:semiHidden="0" w:uiPriority="62" w:unhideWhenUsed="0"/>
-    <w:lsdException w:name="Medium Shading 1" w:semiHidden="0" w:uiPriority="63" w:unhideWhenUsed="0"/>
-    <w:lsdException w:name="Medium Shading 2" w:semiHidden="0" w:uiPriority="64" w:unhideWhenUsed="0"/>
-    <w:lsdException w:name="Medium List 1" w:semiHidden="0" w:uiPriority="65" w:unhideWhenUsed="0"/>
-    <w:lsdException w:name="Medium List 2" w:semiHidden="0" w:uiPriority="66" w:unhideWhenUsed="0"/>
-    <w:lsdException w:name="Medium Grid 1" w:semiHidden="0" w:uiPriority="67" w:unhideWhenUsed="0"/>
-    <w:lsdException w:name="Medium Grid 2" w:semiHidden="0" w:uiPriority="68" w:unhideWhenUsed="0"/>
-    <w:lsdException w:name="Medium Grid 3" w:semiHidden="0" w:uiPriority="69" w:unhideWhenUsed="0"/>
-    <w:lsdException w:name="Dark List" w:semiHidden="0" w:uiPriority="70" w:unhideWhenUsed="0"/>
-    <w:lsdException w:name="Colorful Shading" w:semiHidden="0" w:uiPriority="71" w:unhideWhenUsed="0"/>
-    <w:lsdException w:name="Colorful List" w:semiHidden="0" w:uiPriority="72" w:unhideWhenUsed="0"/>
-    <w:lsdException w:name="Colorful Grid" w:semiHidden="0" w:uiPriority="73" w:unhideWhenUsed="0"/>
-    <w:lsdException w:name="Light Shading Accent 1" w:semiHidden="0" w:uiPriority="60" w:unhideWhenUsed="0"/>
-    <w:lsdException w:name="Light List Accent 1" w:semiHidden="0" w:uiPriority="61" w:unhideWhenUsed="0"/>
-    <w:lsdException w:name="Light Grid Accent 1" w:semiHidden="0" w:uiPriority="62" w:unhideWhenUsed="0"/>
-    <w:lsdException w:name="Medium Shading 1 Accent 1" w:semiHidden="0" w:uiPriority="63" w:unhideWhenUsed="0"/>
-    <w:lsdException w:name="Medium Shading 2 Accent 1" w:semiHidden="0" w:uiPriority="64" w:unhideWhenUsed="0"/>
-    <w:lsdException w:name="Medium List 1 Accent 1" w:semiHidden="0" w:uiPriority="65" w:unhideWhenUsed="0"/>
-    <w:lsdException w:name="Revision" w:unhideWhenUsed="0"/>
-    <w:lsdException w:name="List Paragraph" w:semiHidden="0" w:uiPriority="34" w:unhideWhenUsed="0" w:qFormat="1"/>
-    <w:lsdException w:name="Quote" w:semiHidden="0" w:uiPriority="29" w:unhideWhenUsed="0" w:qFormat="1"/>
-    <w:lsdException w:name="Intense Quote" w:semiHidden="0" w:uiPriority="30" w:unhideWhenUsed="0" w:qFormat="1"/>
-    <w:lsdException w:name="Medium List 2 Accent 1" w:semiHidden="0" w:uiPriority="66" w:unhideWhenUsed="0"/>
-    <w:lsdException w:name="Medium Grid 1 Accent 1" w:semiHidden="0" w:uiPriority="67" w:unhideWhenUsed="0"/>
-    <w:lsdException w:name="Medium Grid 2 Accent 1" w:semiHidden="0" w:uiPriority="68" w:unhideWhenUsed="0"/>
-    <w:lsdException w:name="Medium Grid 3 Accent 1" w:semiHidden="0" w:uiPriority="69" w:unhideWhenUsed="0"/>
-    <w:lsdException w:name="Dark List Accent 1" w:semiHidden="0" w:uiPriority="70" w:unhideWhenUsed="0"/>
-    <w:lsdException w:name="Colorful Shading Accent 1" w:semiHidden="0" w:uiPriority="71" w:unhideWhenUsed="0"/>
-    <w:lsdException w:name="Colorful List Accent 1" w:semiHidden="0" w:uiPriority="72" w:unhideWhenUsed="0"/>
-    <w:lsdException w:name="Colorful Grid Accent 1" w:semiHidden="0" w:uiPriority="73" w:unhideWhenUsed="0"/>
-    <w:lsdException w:name="Light Shading Accent 2" w:semiHidden="0" w:uiPriority="60" w:unhideWhenUsed="0"/>
-    <w:lsdException w:name="Light List Accent 2" w:semiHidden="0" w:uiPriority="61" w:unhideWhenUsed="0"/>
-    <w:lsdException w:name="Light Grid Accent 2" w:semiHidden="0" w:uiPriority="62" w:unhideWhenUsed="0"/>
-    <w:lsdException w:name="Medium Shading 1 Accent 2" w:semiHidden="0" w:uiPriority="63" w:unhideWhenUsed="0"/>
-    <w:lsdException w:name="Medium Shading 2 Accent 2" w:semiHidden="0" w:uiPriority="64" w:unhideWhenUsed="0"/>
-    <w:lsdException w:name="Medium List 1 Accent 2" w:semiHidden="0" w:uiPriority="65" w:unhideWhenUsed="0"/>
-    <w:lsdException w:name="Medium List 2 Accent 2" w:semiHidden="0" w:uiPriority="66" w:unhideWhenUsed="0"/>
-    <w:lsdException w:name="Medium Grid 1 Accent 2" w:semiHidden="0" w:uiPriority="67" w:unhideWhenUsed="0"/>
-    <w:lsdException w:name="Medium Grid 2 Accent 2" w:semiHidden="0" w:uiPriority="68" w:unhideWhenUsed="0"/>
-    <w:lsdException w:name="Medium Grid 3 Accent 2" w:semiHidden="0" w:uiPriority="69" w:unhideWhenUsed="0"/>
-    <w:lsdException w:name="Dark List Accent 2" w:semiHidden="0" w:uiPriority="70" w:unhideWhenUsed="0"/>
-    <w:lsdException w:name="Colorful Shading Accent 2" w:semiHidden="0" w:uiPriority="71" w:unhideWhenUsed="0"/>
-    <w:lsdException w:name="Colorful List Accent 2" w:semiHidden="0" w:uiPriority="72" w:unhideWhenUsed="0"/>
-    <w:lsdException w:name="Colorful Grid Accent 2" w:semiHidden="0" w:uiPriority="73" w:unhideWhenUsed="0"/>
-    <w:lsdException w:name="Light Shading Accent 3" w:semiHidden="0" w:uiPriority="60" w:unhideWhenUsed="0"/>
-    <w:lsdException w:name="Light List Accent 3" w:semiHidden="0" w:uiPriority="61" w:unhideWhenUsed="0"/>
-    <w:lsdException w:name="Light Grid Accent 3" w:semiHidden="0" w:uiPriority="62" w:unhideWhenUsed="0"/>
-    <w:lsdException w:name="Medium Shading 1 Accent 3" w:semiHidden="0" w:uiPriority="63" w:unhideWhenUsed="0"/>
-    <w:lsdException w:name="Medium Shading 2 Accent 3" w:semiHidden="0" w:uiPriority="64" w:unhideWhenUsed="0"/>
-    <w:lsdException w:name="Medium List 1 Accent 3" w:semiHidden="0" w:uiPriority="65" w:unhideWhenUsed="0"/>
-    <w:lsdException w:name="Medium List 2 Accent 3" w:semiHidden="0" w:uiPriority="66" w:unhideWhenUsed="0"/>
-    <w:lsdException w:name="Medium Grid 1 Accent 3" w:semiHidden="0" w:uiPriority="67" w:unhideWhenUsed="0"/>
-    <w:lsdException w:name="Medium Grid 2 Accent 3" w:semiHidden="0" w:uiPriority="68" w:unhideWhenUsed="0"/>
-    <w:lsdException w:name="Medium Grid 3 Accent 3" w:semiHidden="0" w:uiPriority="69" w:unhideWhenUsed="0"/>
-    <w:lsdException w:name="Dark List Accent 3" w:semiHidden="0" w:uiPriority="70" w:unhideWhenUsed="0"/>
-    <w:lsdException w:name="Colorful Shading Accent 3" w:semiHidden="0" w:uiPriority="71" w:unhideWhenUsed="0"/>
-    <w:lsdException w:name="Colorful List Accent 3" w:semiHidden="0" w:uiPriority="72" w:unhideWhenUsed="0"/>
-    <w:lsdException w:name="Colorful Grid Accent 3" w:semiHidden="0" w:uiPriority="73" w:unhideWhenUsed="0"/>
-    <w:lsdException w:name="Light Shading Accent 4" w:semiHidden="0" w:uiPriority="60" w:unhideWhenUsed="0"/>
-    <w:lsdException w:name="Light List Accent 4" w:semiHidden="0" w:uiPriority="61" w:unhideWhenUsed="0"/>
-    <w:lsdException w:name="Light Grid Accent 4" w:semiHidden="0" w:uiPriority="62" w:unhideWhenUsed="0"/>
-    <w:lsdException w:name="Medium Shading 1 Accent 4" w:semiHidden="0" w:uiPriority="63" w:unhideWhenUsed="0"/>
-    <w:lsdException w:name="Medium Shading 2 Accent 4" w:semiHidden="0" w:uiPriority="64" w:unhideWhenUsed="0"/>
-    <w:lsdException w:name="Medium List 1 Accent 4" w:semiHidden="0" w:uiPriority="65" w:unhideWhenUsed="0"/>
-    <w:lsdException w:name="Medium List 2 Accent 4" w:semiHidden="0" w:uiPriority="66" w:unhideWhenUsed="0"/>
-    <w:lsdException w:name="Medium Grid 1 Accent 4" w:semiHidden="0" w:uiPriority="67" w:unhideWhenUsed="0"/>
-    <w:lsdException w:name="Medium Grid 2 Accent 4" w:semiHidden="0" w:uiPriority="68" w:unhideWhenUsed="0"/>
-    <w:lsdException w:name="Medium Grid 3 Accent 4" w:semiHidden="0" w:uiPriority="69" w:unhideWhenUsed="0"/>
-    <w:lsdException w:name="Dark List Accent 4" w:semiHidden="0" w:uiPriority="70" w:unhideWhenUsed="0"/>
-    <w:lsdException w:name="Colorful Shading Accent 4" w:semiHidden="0" w:uiPriority="71" w:unhideWhenUsed="0"/>
-    <w:lsdException w:name="Colorful List Accent 4" w:semiHidden="0" w:uiPriority="72" w:unhideWhenUsed="0"/>
-    <w:lsdException w:name="Colorful Grid Accent 4" w:semiHidden="0" w:uiPriority="73" w:unhideWhenUsed="0"/>
-    <w:lsdException w:name="Light Shading Accent 5" w:semiHidden="0" w:uiPriority="60" w:unhideWhenUsed="0"/>
-    <w:lsdException w:name="Light List Accent 5" w:semiHidden="0" w:uiPriority="61" w:unhideWhenUsed="0"/>
-    <w:lsdException w:name="Light Grid Accent 5" w:semiHidden="0" w:uiPriority="62" w:unhideWhenUsed="0"/>
-    <w:lsdException w:name="Medium Shading 1 Accent 5" w:semiHidden="0" w:uiPriority="63" w:unhideWhenUsed="0"/>
-    <w:lsdException w:name="Medium Shading 2 Accent 5" w:semiHidden="0" w:uiPriority="64" w:unhideWhenUsed="0"/>
-    <w:lsdException w:name="Medium List 1 Accent 5" w:semiHidden="0" w:uiPriority="65" w:unhideWhenUsed="0"/>
-    <w:lsdException w:name="Medium List 2 Accent 5" w:semiHidden="0" w:uiPriority="66" w:unhideWhenUsed="0"/>
-    <w:lsdException w:name="Medium Grid 1 Accent 5" w:semiHidden="0" w:uiPriority="67" w:unhideWhenUsed="0"/>
-    <w:lsdException w:name="Medium Grid 2 Accent 5" w:semiHidden="0" w:uiPriority="68" w:unhideWhenUsed="0"/>
-    <w:lsdException w:name="Medium Grid 3 Accent 5" w:semiHidden="0" w:uiPriority="69" w:unhideWhenUsed="0"/>
-    <w:lsdException w:name="Dark List Accent 5" w:semiHidden="0" w:uiPriority="70" w:unhideWhenUsed="0"/>
-    <w:lsdException w:name="Colorful Shading Accent 5" w:semiHidden="0" w:uiPriority="71" w:unhideWhenUsed="0"/>
-    <w:lsdException w:name="Colorful List Accent 5" w:semiHidden="0" w:uiPriority="72" w:unhideWhenUsed="0"/>
-    <w:lsdException w:name="Colorful Grid Accent 5" w:semiHidden="0" w:uiPriority="73" w:unhideWhenUsed="0"/>
-    <w:lsdException w:name="Light Shading Accent 6" w:semiHidden="0" w:uiPriority="60" w:unhideWhenUsed="0"/>
-    <w:lsdException w:name="Light List Accent 6" w:semiHidden="0" w:uiPriority="61" w:unhideWhenUsed="0"/>
-    <w:lsdException w:name="Light Grid Accent 6" w:semiHidden="0" w:uiPriority="62" w:unhideWhenUsed="0"/>
-    <w:lsdException w:name="Medium Shading 1 Accent 6" w:semiHidden="0" w:uiPriority="63" w:unhideWhenUsed="0"/>
-    <w:lsdException w:name="Medium Shading 2 Accent 6" w:semiHidden="0" w:uiPriority="64" w:unhideWhenUsed="0"/>
-    <w:lsdException w:name="Medium List 1 Accent 6" w:semiHidden="0" w:uiPriority="65" w:unhideWhenUsed="0"/>
-    <w:lsdException w:name="Medium List 2 Accent 6" w:semiHidden="0" w:uiPriority="66" w:unhideWhenUsed="0"/>
-    <w:lsdException w:name="Medium Grid 1 Accent 6" w:semiHidden="0" w:uiPriority="67" w:unhideWhenUsed="0"/>
-    <w:lsdException w:name="Medium Grid 2 Accent 6" w:semiHidden="0" w:uiPriority="68" w:unhideWhenUsed="0"/>
-    <w:lsdException w:name="Medium Grid 3 Accent 6" w:semiHidden="0" w:uiPriority="69" w:unhideWhenUsed="0"/>
-    <w:lsdException w:name="Dark List Accent 6" w:semiHidden="0" w:uiPriority="70" w:unhideWhenUsed="0"/>
-    <w:lsdException w:name="Colorful Shading Accent 6" w:semiHidden="0" w:uiPriority="71" w:unhideWhenUsed="0"/>
-    <w:lsdException w:name="Colorful List Accent 6" w:semiHidden="0" w:uiPriority="72" w:unhideWhenUsed="0"/>
-    <w:lsdException w:name="Colorful Grid Accent 6" w:semiHidden="0" w:uiPriority="73" w:unhideWhenUsed="0"/>
-    <w:lsdException w:name="Subtle Emphasis" w:semiHidden="0" w:uiPriority="19" w:unhideWhenUsed="0" w:qFormat="1"/>
-    <w:lsdException w:name="Intense Emphasis" w:semiHidden="0" w:uiPriority="21" w:unhideWhenUsed="0" w:qFormat="1"/>
-    <w:lsdException w:name="Subtle Reference" w:semiHidden="0" w:uiPriority="31" w:unhideWhenUsed="0" w:qFormat="1"/>
-    <w:lsdException w:name="Intense Reference" w:semiHidden="0" w:uiPriority="32" w:unhideWhenUsed="0" w:qFormat="1"/>
-    <w:lsdException w:name="Book Title" w:semiHidden="0" w:uiPriority="33" w:unhideWhenUsed="0" w:qFormat="1"/>
-    <w:lsdException w:name="Bibliography" w:uiPriority="37"/>
-    <w:lsdException w:name="TOC Heading" w:uiPriority="39" w:qFormat="1"/>
+  <w:latentStyles w:defLockedState="0" w:defUIPriority="99" w:defSemiHidden="0" w:defUnhideWhenUsed="0" w:defQFormat="0" w:count="376">
+    <w:lsdException w:name="Normal" w:uiPriority="0" w:qFormat="1"/>
+    <w:lsdException w:name="heading 1" w:uiPriority="9" w:qFormat="1"/>
+    <w:lsdException w:name="heading 2" w:semiHidden="1" w:uiPriority="9" w:unhideWhenUsed="1" w:qFormat="1"/>
+    <w:lsdException w:name="heading 3" w:semiHidden="1" w:uiPriority="9" w:unhideWhenUsed="1" w:qFormat="1"/>
+    <w:lsdException w:name="heading 4" w:semiHidden="1" w:uiPriority="9" w:unhideWhenUsed="1" w:qFormat="1"/>
+    <w:lsdException w:name="heading 5" w:semiHidden="1" w:uiPriority="9" w:unhideWhenUsed="1" w:qFormat="1"/>
+    <w:lsdException w:name="heading 6" w:semiHidden="1" w:uiPriority="9" w:unhideWhenUsed="1" w:qFormat="1"/>
+    <w:lsdException w:name="heading 7" w:semiHidden="1" w:uiPriority="9" w:unhideWhenUsed="1" w:qFormat="1"/>
+    <w:lsdException w:name="heading 8" w:semiHidden="1" w:uiPriority="9" w:unhideWhenUsed="1" w:qFormat="1"/>
+    <w:lsdException w:name="heading 9" w:semiHidden="1" w:uiPriority="9" w:unhideWhenUsed="1" w:qFormat="1"/>
+    <w:lsdException w:name="index 1" w:semiHidden="1" w:unhideWhenUsed="1"/>
+    <w:lsdException w:name="index 2" w:semiHidden="1" w:unhideWhenUsed="1"/>
+    <w:lsdException w:name="index 3" w:semiHidden="1" w:unhideWhenUsed="1"/>
+    <w:lsdException w:name="index 4" w:semiHidden="1" w:unhideWhenUsed="1"/>
+    <w:lsdException w:name="index 5" w:semiHidden="1" w:unhideWhenUsed="1"/>
+    <w:lsdException w:name="index 6" w:semiHidden="1" w:unhideWhenUsed="1"/>
+    <w:lsdException w:name="index 7" w:semiHidden="1" w:unhideWhenUsed="1"/>
+    <w:lsdException w:name="index 8" w:semiHidden="1" w:unhideWhenUsed="1"/>
+    <w:lsdException w:name="index 9" w:semiHidden="1" w:unhideWhenUsed="1"/>
+    <w:lsdException w:name="toc 1" w:semiHidden="1" w:uiPriority="39" w:unhideWhenUsed="1" w:qFormat="1"/>
+    <w:lsdException w:name="toc 2" w:semiHidden="1" w:uiPriority="39" w:unhideWhenUsed="1" w:qFormat="1"/>
+    <w:lsdException w:name="toc 3" w:semiHidden="1" w:uiPriority="39" w:unhideWhenUsed="1" w:qFormat="1"/>
+    <w:lsdException w:name="toc 4" w:semiHidden="1" w:uiPriority="39" w:unhideWhenUsed="1"/>
+    <w:lsdException w:name="toc 5" w:semiHidden="1" w:uiPriority="39" w:unhideWhenUsed="1"/>
+    <w:lsdException w:name="toc 6" w:semiHidden="1" w:uiPriority="39" w:unhideWhenUsed="1"/>
+    <w:lsdException w:name="toc 7" w:semiHidden="1" w:uiPriority="39" w:unhideWhenUsed="1"/>
+    <w:lsdException w:name="toc 8" w:semiHidden="1" w:uiPriority="39" w:unhideWhenUsed="1"/>
+    <w:lsdException w:name="toc 9" w:semiHidden="1" w:uiPriority="39" w:unhideWhenUsed="1"/>
+    <w:lsdException w:name="Normal Indent" w:semiHidden="1" w:unhideWhenUsed="1"/>
+    <w:lsdException w:name="footnote text" w:semiHidden="1" w:unhideWhenUsed="1"/>
+    <w:lsdException w:name="annotation text" w:semiHidden="1" w:unhideWhenUsed="1"/>
+    <w:lsdException w:name="header" w:semiHidden="1" w:unhideWhenUsed="1"/>
+    <w:lsdException w:name="footer" w:semiHidden="1" w:unhideWhenUsed="1"/>
+    <w:lsdException w:name="index heading" w:semiHidden="1" w:unhideWhenUsed="1"/>
+    <w:lsdException w:name="caption" w:semiHidden="1" w:uiPriority="35" w:unhideWhenUsed="1" w:qFormat="1"/>
+    <w:lsdException w:name="table of figures" w:semiHidden="1" w:unhideWhenUsed="1"/>
+    <w:lsdException w:name="envelope address" w:semiHidden="1" w:unhideWhenUsed="1"/>
+    <w:lsdException w:name="envelope return" w:semiHidden="1" w:unhideWhenUsed="1"/>
+    <w:lsdException w:name="footnote reference" w:semiHidden="1" w:unhideWhenUsed="1"/>
+    <w:lsdException w:name="annotation reference" w:semiHidden="1" w:unhideWhenUsed="1"/>
+    <w:lsdException w:name="line number" w:semiHidden="1" w:unhideWhenUsed="1"/>
+    <w:lsdException w:name="page number" w:semiHidden="1" w:unhideWhenUsed="1"/>
+    <w:lsdException w:name="endnote reference" w:semiHidden="1" w:unhideWhenUsed="1"/>
+    <w:lsdException w:name="endnote text" w:semiHidden="1" w:unhideWhenUsed="1"/>
+    <w:lsdException w:name="table of authorities" w:semiHidden="1" w:unhideWhenUsed="1"/>
+    <w:lsdException w:name="macro" w:semiHidden="1" w:unhideWhenUsed="1"/>
+    <w:lsdException w:name="toa heading" w:semiHidden="1" w:unhideWhenUsed="1"/>
+    <w:lsdException w:name="List" w:semiHidden="1" w:unhideWhenUsed="1"/>
+    <w:lsdException w:name="List Bullet" w:semiHidden="1" w:unhideWhenUsed="1"/>
+    <w:lsdException w:name="List Number" w:semiHidden="1" w:unhideWhenUsed="1"/>
+    <w:lsdException w:name="List 2" w:semiHidden="1" w:unhideWhenUsed="1"/>
+    <w:lsdException w:name="List 3" w:semiHidden="1" w:unhideWhenUsed="1"/>
+    <w:lsdException w:name="List 4" w:semiHidden="1" w:unhideWhenUsed="1"/>
+    <w:lsdException w:name="List 5" w:semiHidden="1" w:unhideWhenUsed="1"/>
+    <w:lsdException w:name="List Bullet 2" w:semiHidden="1" w:unhideWhenUsed="1"/>
+    <w:lsdException w:name="List Bullet 3" w:semiHidden="1" w:unhideWhenUsed="1"/>
+    <w:lsdException w:name="List Bullet 4" w:semiHidden="1" w:unhideWhenUsed="1"/>
+    <w:lsdException w:name="List Bullet 5" w:semiHidden="1" w:unhideWhenUsed="1"/>
+    <w:lsdException w:name="List Number 2" w:semiHidden="1" w:unhideWhenUsed="1"/>
+    <w:lsdException w:name="List Number 3" w:semiHidden="1" w:unhideWhenUsed="1"/>
+    <w:lsdException w:name="List Number 4" w:semiHidden="1" w:unhideWhenUsed="1"/>
+    <w:lsdException w:name="List Number 5" w:semiHidden="1" w:unhideWhenUsed="1"/>
+    <w:lsdException w:name="Title" w:uiPriority="10" w:qFormat="1"/>
+    <w:lsdException w:name="Closing" w:semiHidden="1" w:unhideWhenUsed="1"/>
+    <w:lsdException w:name="Signature" w:semiHidden="1" w:unhideWhenUsed="1"/>
+    <w:lsdException w:name="Default Paragraph Font" w:semiHidden="1" w:uiPriority="1" w:unhideWhenUsed="1"/>
+    <w:lsdException w:name="Body Text" w:semiHidden="1" w:unhideWhenUsed="1"/>
+    <w:lsdException w:name="Body Text Indent" w:semiHidden="1" w:unhideWhenUsed="1"/>
+    <w:lsdException w:name="List Continue" w:semiHidden="1" w:unhideWhenUsed="1"/>
+    <w:lsdException w:name="List Continue 2" w:semiHidden="1" w:unhideWhenUsed="1"/>
+    <w:lsdException w:name="List Continue 3" w:semiHidden="1" w:unhideWhenUsed="1"/>
+    <w:lsdException w:name="List Continue 4" w:semiHidden="1" w:unhideWhenUsed="1"/>
+    <w:lsdException w:name="List Continue 5" w:semiHidden="1" w:unhideWhenUsed="1"/>
+    <w:lsdException w:name="Message Header" w:semiHidden="1" w:unhideWhenUsed="1"/>
+    <w:lsdException w:name="Subtitle" w:uiPriority="11" w:qFormat="1"/>
+    <w:lsdException w:name="Salutation" w:semiHidden="1" w:unhideWhenUsed="1"/>
+    <w:lsdException w:name="Date" w:semiHidden="1" w:unhideWhenUsed="1"/>
+    <w:lsdException w:name="Body Text First Indent" w:semiHidden="1" w:unhideWhenUsed="1"/>
+    <w:lsdException w:name="Body Text First Indent 2" w:semiHidden="1" w:unhideWhenUsed="1"/>
+    <w:lsdException w:name="Note Heading" w:semiHidden="1" w:unhideWhenUsed="1"/>
+    <w:lsdException w:name="Body Text 2" w:semiHidden="1" w:unhideWhenUsed="1"/>
+    <w:lsdException w:name="Body Text 3" w:semiHidden="1" w:unhideWhenUsed="1"/>
+    <w:lsdException w:name="Body Text Indent 2" w:semiHidden="1" w:unhideWhenUsed="1"/>
+    <w:lsdException w:name="Body Text Indent 3" w:semiHidden="1" w:unhideWhenUsed="1"/>
+    <w:lsdException w:name="Block Text" w:semiHidden="1" w:unhideWhenUsed="1"/>
+    <w:lsdException w:name="Hyperlink" w:semiHidden="1" w:unhideWhenUsed="1"/>
+    <w:lsdException w:name="FollowedHyperlink" w:semiHidden="1" w:unhideWhenUsed="1"/>
+    <w:lsdException w:name="Strong" w:uiPriority="22" w:qFormat="1"/>
+    <w:lsdException w:name="Emphasis" w:uiPriority="20" w:qFormat="1"/>
+    <w:lsdException w:name="Document Map" w:semiHidden="1" w:unhideWhenUsed="1"/>
+    <w:lsdException w:name="Plain Text" w:semiHidden="1" w:unhideWhenUsed="1"/>
+    <w:lsdException w:name="E-mail Signature" w:semiHidden="1" w:unhideWhenUsed="1"/>
+    <w:lsdException w:name="HTML Top of Form" w:semiHidden="1" w:unhideWhenUsed="1"/>
+    <w:lsdException w:name="HTML Bottom of Form" w:semiHidden="1" w:unhideWhenUsed="1"/>
+    <w:lsdException w:name="Normal (Web)" w:semiHidden="1" w:unhideWhenUsed="1"/>
+    <w:lsdException w:name="HTML Acronym" w:semiHidden="1" w:unhideWhenUsed="1"/>
+    <w:lsdException w:name="HTML Address" w:semiHidden="1" w:unhideWhenUsed="1"/>
+    <w:lsdException w:name="HTML Cite" w:semiHidden="1" w:unhideWhenUsed="1"/>
+    <w:lsdException w:name="HTML Code" w:semiHidden="1" w:unhideWhenUsed="1"/>
+    <w:lsdException w:name="HTML Definition" w:semiHidden="1" w:unhideWhenUsed="1"/>
+    <w:lsdException w:name="HTML Keyboard" w:semiHidden="1" w:unhideWhenUsed="1"/>
+    <w:lsdException w:name="HTML Preformatted" w:semiHidden="1" w:unhideWhenUsed="1"/>
+    <w:lsdException w:name="HTML Sample" w:semiHidden="1" w:unhideWhenUsed="1"/>
+    <w:lsdException w:name="HTML Typewriter" w:semiHidden="1" w:unhideWhenUsed="1"/>
+    <w:lsdException w:name="HTML Variable" w:semiHidden="1" w:unhideWhenUsed="1"/>
+    <w:lsdException w:name="Normal Table" w:semiHidden="1" w:unhideWhenUsed="1"/>
+    <w:lsdException w:name="annotation subject" w:semiHidden="1" w:unhideWhenUsed="1"/>
+    <w:lsdException w:name="No List" w:semiHidden="1" w:unhideWhenUsed="1"/>
+    <w:lsdException w:name="Outline List 1" w:semiHidden="1" w:unhideWhenUsed="1"/>
+    <w:lsdException w:name="Outline List 2" w:semiHidden="1" w:unhideWhenUsed="1"/>
+    <w:lsdException w:name="Outline List 3" w:semiHidden="1" w:unhideWhenUsed="1"/>
+    <w:lsdException w:name="Table Simple 1" w:semiHidden="1" w:unhideWhenUsed="1"/>
+    <w:lsdException w:name="Table Simple 2" w:semiHidden="1" w:unhideWhenUsed="1"/>
+    <w:lsdException w:name="Table Simple 3" w:semiHidden="1" w:unhideWhenUsed="1"/>
+    <w:lsdException w:name="Table Classic 1" w:semiHidden="1" w:unhideWhenUsed="1"/>
+    <w:lsdException w:name="Table Classic 2" w:semiHidden="1" w:unhideWhenUsed="1"/>
+    <w:lsdException w:name="Table Classic 3" w:semiHidden="1" w:unhideWhenUsed="1"/>
+    <w:lsdException w:name="Table Classic 4" w:semiHidden="1" w:unhideWhenUsed="1"/>
+    <w:lsdException w:name="Table Colorful 1" w:semiHidden="1" w:unhideWhenUsed="1"/>
+    <w:lsdException w:name="Table Colorful 2" w:semiHidden="1" w:unhideWhenUsed="1"/>
+    <w:lsdException w:name="Table Colorful 3" w:semiHidden="1" w:unhideWhenUsed="1"/>
+    <w:lsdException w:name="Table Columns 1" w:semiHidden="1" w:unhideWhenUsed="1"/>
+    <w:lsdException w:name="Table Columns 2" w:semiHidden="1" w:unhideWhenUsed="1"/>
+    <w:lsdException w:name="Table Columns 3" w:semiHidden="1" w:unhideWhenUsed="1"/>
+    <w:lsdException w:name="Table Columns 4" w:semiHidden="1" w:unhideWhenUsed="1"/>
+    <w:lsdException w:name="Table Columns 5" w:semiHidden="1" w:unhideWhenUsed="1"/>
+    <w:lsdException w:name="Table Grid 1" w:semiHidden="1" w:unhideWhenUsed="1"/>
+    <w:lsdException w:name="Table Grid 2" w:semiHidden="1" w:unhideWhenUsed="1"/>
+    <w:lsdException w:name="Table Grid 3" w:semiHidden="1" w:unhideWhenUsed="1"/>
+    <w:lsdException w:name="Table Grid 4" w:semiHidden="1" w:unhideWhenUsed="1"/>
+    <w:lsdException w:name="Table Grid 5" w:semiHidden="1" w:unhideWhenUsed="1"/>
+    <w:lsdException w:name="Table Grid 6" w:semiHidden="1" w:unhideWhenUsed="1"/>
+    <w:lsdException w:name="Table Grid 7" w:semiHidden="1" w:unhideWhenUsed="1"/>
+    <w:lsdException w:name="Table Grid 8" w:semiHidden="1" w:unhideWhenUsed="1"/>
+    <w:lsdException w:name="Table List 1" w:semiHidden="1" w:unhideWhenUsed="1"/>
+    <w:lsdException w:name="Table List 2" w:semiHidden="1" w:unhideWhenUsed="1"/>
+    <w:lsdException w:name="Table List 3" w:semiHidden="1" w:unhideWhenUsed="1"/>
+    <w:lsdException w:name="Table List 4" w:semiHidden="1" w:unhideWhenUsed="1"/>
+    <w:lsdException w:name="Table List 5" w:semiHidden="1" w:unhideWhenUsed="1"/>
+    <w:lsdException w:name="Table List 6" w:semiHidden="1" w:unhideWhenUsed="1"/>
+    <w:lsdException w:name="Table List 7" w:semiHidden="1" w:unhideWhenUsed="1"/>
+    <w:lsdException w:name="Table List 8" w:semiHidden="1" w:unhideWhenUsed="1"/>
+    <w:lsdException w:name="Table 3D effects 1" w:semiHidden="1" w:unhideWhenUsed="1"/>
+    <w:lsdException w:name="Table 3D effects 2" w:semiHidden="1" w:unhideWhenUsed="1"/>
+    <w:lsdException w:name="Table 3D effects 3" w:semiHidden="1" w:unhideWhenUsed="1"/>
+    <w:lsdException w:name="Table Contemporary" w:semiHidden="1" w:unhideWhenUsed="1"/>
+    <w:lsdException w:name="Table Elegant" w:semiHidden="1" w:unhideWhenUsed="1"/>
+    <w:lsdException w:name="Table Professional" w:semiHidden="1" w:unhideWhenUsed="1"/>
+    <w:lsdException w:name="Table Subtle 1" w:semiHidden="1" w:unhideWhenUsed="1"/>
+    <w:lsdException w:name="Table Subtle 2" w:semiHidden="1" w:unhideWhenUsed="1"/>
+    <w:lsdException w:name="Table Web 1" w:semiHidden="1" w:unhideWhenUsed="1"/>
+    <w:lsdException w:name="Table Web 2" w:semiHidden="1" w:unhideWhenUsed="1"/>
+    <w:lsdException w:name="Table Web 3" w:semiHidden="1" w:unhideWhenUsed="1"/>
+    <w:lsdException w:name="Balloon Text" w:semiHidden="1" w:unhideWhenUsed="1"/>
+    <w:lsdException w:name="Table Grid" w:semiHidden="1" w:uiPriority="39" w:unhideWhenUsed="1"/>
+    <w:lsdException w:name="Table Theme" w:semiHidden="1" w:unhideWhenUsed="1"/>
+    <w:lsdException w:name="Placeholder Text" w:semiHidden="1"/>
+    <w:lsdException w:name="No Spacing" w:uiPriority="1" w:qFormat="1"/>
+    <w:lsdException w:name="Light Shading" w:uiPriority="60"/>
+    <w:lsdException w:name="Light List" w:uiPriority="61"/>
+    <w:lsdException w:name="Light Grid" w:uiPriority="62"/>
+    <w:lsdException w:name="Medium Shading 1" w:uiPriority="63"/>
+    <w:lsdException w:name="Medium Shading 2" w:uiPriority="64"/>
+    <w:lsdException w:name="Medium List 1" w:uiPriority="65"/>
+    <w:lsdException w:name="Medium List 2" w:uiPriority="66"/>
+    <w:lsdException w:name="Medium Grid 1" w:uiPriority="67"/>
+    <w:lsdException w:name="Medium Grid 2" w:uiPriority="68"/>
+    <w:lsdException w:name="Medium Grid 3" w:uiPriority="69"/>
+    <w:lsdException w:name="Dark List" w:uiPriority="70"/>
+    <w:lsdException w:name="Colorful Shading" w:uiPriority="71"/>
+    <w:lsdException w:name="Colorful List" w:uiPriority="72"/>
+    <w:lsdException w:name="Colorful Grid" w:uiPriority="73"/>
+    <w:lsdException w:name="Light Shading Accent 1" w:uiPriority="60"/>
+    <w:lsdException w:name="Light List Accent 1" w:uiPriority="61"/>
+    <w:lsdException w:name="Light Grid Accent 1" w:uiPriority="62"/>
+    <w:lsdException w:name="Medium Shading 1 Accent 1" w:uiPriority="63"/>
+    <w:lsdException w:name="Medium Shading 2 Accent 1" w:uiPriority="64"/>
+    <w:lsdException w:name="Medium List 1 Accent 1" w:uiPriority="65"/>
+    <w:lsdException w:name="Revision" w:semiHidden="1"/>
+    <w:lsdException w:name="List Paragraph" w:uiPriority="34" w:qFormat="1"/>
+    <w:lsdException w:name="Quote" w:uiPriority="29" w:qFormat="1"/>
+    <w:lsdException w:name="Intense Quote" w:uiPriority="30" w:qFormat="1"/>
+    <w:lsdException w:name="Medium List 2 Accent 1" w:uiPriority="66"/>
+    <w:lsdException w:name="Medium Grid 1 Accent 1" w:uiPriority="67"/>
+    <w:lsdException w:name="Medium Grid 2 Accent 1" w:uiPriority="68"/>
+    <w:lsdException w:name="Medium Grid 3 Accent 1" w:uiPriority="69"/>
+    <w:lsdException w:name="Dark List Accent 1" w:uiPriority="70"/>
+    <w:lsdException w:name="Colorful Shading Accent 1" w:uiPriority="71"/>
+    <w:lsdException w:name="Colorful List Accent 1" w:uiPriority="72"/>
+    <w:lsdException w:name="Colorful Grid Accent 1" w:uiPriority="73"/>
+    <w:lsdException w:name="Light Shading Accent 2" w:uiPriority="60"/>
+    <w:lsdException w:name="Light List Accent 2" w:uiPriority="61"/>
+    <w:lsdException w:name="Light Grid Accent 2" w:uiPriority="62"/>
+    <w:lsdException w:name="Medium Shading 1 Accent 2" w:uiPriority="63"/>
+    <w:lsdException w:name="Medium Shading 2 Accent 2" w:uiPriority="64"/>
+    <w:lsdException w:name="Medium List 1 Accent 2" w:uiPriority="65"/>
+    <w:lsdException w:name="Medium List 2 Accent 2" w:uiPriority="66"/>
+    <w:lsdException w:name="Medium Grid 1 Accent 2" w:uiPriority="67"/>
+    <w:lsdException w:name="Medium Grid 2 Accent 2" w:uiPriority="68"/>
+    <w:lsdException w:name="Medium Grid 3 Accent 2" w:uiPriority="69"/>
+    <w:lsdException w:name="Dark List Accent 2" w:uiPriority="70"/>
+    <w:lsdException w:name="Colorful Shading Accent 2" w:uiPriority="71"/>
+    <w:lsdException w:name="Colorful List Accent 2" w:uiPriority="72"/>
+    <w:lsdException w:name="Colorful Grid Accent 2" w:uiPriority="73"/>
+    <w:lsdException w:name="Light Shading Accent 3" w:uiPriority="60"/>
+    <w:lsdException w:name="Light List Accent 3" w:uiPriority="61"/>
+    <w:lsdException w:name="Light Grid Accent 3" w:uiPriority="62"/>
+    <w:lsdException w:name="Medium Shading 1 Accent 3" w:uiPriority="63"/>
+    <w:lsdException w:name="Medium Shading 2 Accent 3" w:uiPriority="64"/>
+    <w:lsdException w:name="Medium List 1 Accent 3" w:uiPriority="65"/>
+    <w:lsdException w:name="Medium List 2 Accent 3" w:uiPriority="66"/>
+    <w:lsdException w:name="Medium Grid 1 Accent 3" w:uiPriority="67"/>
+    <w:lsdException w:name="Medium Grid 2 Accent 3" w:uiPriority="68"/>
+    <w:lsdException w:name="Medium Grid 3 Accent 3" w:uiPriority="69"/>
+    <w:lsdException w:name="Dark List Accent 3" w:uiPriority="70"/>
+    <w:lsdException w:name="Colorful Shading Accent 3" w:uiPriority="71"/>
+    <w:lsdException w:name="Colorful List Accent 3" w:uiPriority="72"/>
+    <w:lsdException w:name="Colorful Grid Accent 3" w:uiPriority="73"/>
+    <w:lsdException w:name="Light Shading Accent 4" w:uiPriority="60"/>
+    <w:lsdException w:name="Light List Accent 4" w:uiPriority="61"/>
+    <w:lsdException w:name="Light Grid Accent 4" w:uiPriority="62"/>
+    <w:lsdException w:name="Medium Shading 1 Accent 4" w:uiPriority="63"/>
+    <w:lsdException w:name="Medium Shading 2 Accent 4" w:uiPriority="64"/>
+    <w:lsdException w:name="Medium List 1 Accent 4" w:uiPriority="65"/>
+    <w:lsdException w:name="Medium List 2 Accent 4" w:uiPriority="66"/>
+    <w:lsdException w:name="Medium Grid 1 Accent 4" w:uiPriority="67"/>
+    <w:lsdException w:name="Medium Grid 2 Accent 4" w:uiPriority="68"/>
+    <w:lsdException w:name="Medium Grid 3 Accent 4" w:uiPriority="69"/>
+    <w:lsdException w:name="Dark List Accent 4" w:uiPriority="70"/>
+    <w:lsdException w:name="Colorful Shading Accent 4" w:uiPriority="71"/>
+    <w:lsdException w:name="Colorful List Accent 4" w:uiPriority="72"/>
+    <w:lsdException w:name="Colorful Grid Accent 4" w:uiPriority="73"/>
+    <w:lsdException w:name="Light Shading Accent 5" w:uiPriority="60"/>
+    <w:lsdException w:name="Light List Accent 5" w:uiPriority="61"/>
+    <w:lsdException w:name="Light Grid Accent 5" w:uiPriority="62"/>
+    <w:lsdException w:name="Medium Shading 1 Accent 5" w:uiPriority="63"/>
+    <w:lsdException w:name="Medium Shading 2 Accent 5" w:uiPriority="64"/>
+    <w:lsdException w:name="Medium List 1 Accent 5" w:uiPriority="65"/>
+    <w:lsdException w:name="Medium List 2 Accent 5" w:uiPriority="66"/>
+    <w:lsdException w:name="Medium Grid 1 Accent 5" w:uiPriority="67"/>
+    <w:lsdException w:name="Medium Grid 2 Accent 5" w:uiPriority="68"/>
+    <w:lsdException w:name="Medium Grid 3 Accent 5" w:uiPriority="69"/>
+    <w:lsdException w:name="Dark List Accent 5" w:uiPriority="70"/>
+    <w:lsdException w:name="Colorful Shading Accent 5" w:uiPriority="71"/>
+    <w:lsdException w:name="Colorful List Accent 5" w:uiPriority="72"/>
+    <w:lsdException w:name="Colorful Grid Accent 5" w:uiPriority="73"/>
+    <w:lsdException w:name="Light Shading Accent 6" w:uiPriority="60"/>
+    <w:lsdException w:name="Light List Accent 6" w:uiPriority="61"/>
+    <w:lsdException w:name="Light Grid Accent 6" w:uiPriority="62"/>
+    <w:lsdException w:name="Medium Shading 1 Accent 6" w:uiPriority="63"/>
+    <w:lsdException w:name="Medium Shading 2 Accent 6" w:uiPriority="64"/>
+    <w:lsdException w:name="Medium List 1 Accent 6" w:uiPriority="65"/>
+    <w:lsdException w:name="Medium List 2 Accent 6" w:uiPriority="66"/>
+    <w:lsdException w:name="Medium Grid 1 Accent 6" w:uiPriority="67"/>
+    <w:lsdException w:name="Medium Grid 2 Accent 6" w:uiPriority="68"/>
+    <w:lsdException w:name="Medium Grid 3 Accent 6" w:uiPriority="69"/>
+    <w:lsdException w:name="Dark List Accent 6" w:uiPriority="70"/>
+    <w:lsdException w:name="Colorful Shading Accent 6" w:uiPriority="71"/>
+    <w:lsdException w:name="Colorful List Accent 6" w:uiPriority="72"/>
+    <w:lsdException w:name="Colorful Grid Accent 6" w:uiPriority="73"/>
+    <w:lsdException w:name="Subtle Emphasis" w:uiPriority="19" w:qFormat="1"/>
+    <w:lsdException w:name="Intense Emphasis" w:uiPriority="21" w:qFormat="1"/>
+    <w:lsdException w:name="Subtle Reference" w:uiPriority="31" w:qFormat="1"/>
+    <w:lsdException w:name="Intense Reference" w:uiPriority="32" w:qFormat="1"/>
+    <w:lsdException w:name="Book Title" w:uiPriority="33" w:qFormat="1"/>
+    <w:lsdException w:name="Bibliography" w:semiHidden="1" w:uiPriority="37" w:unhideWhenUsed="1"/>
+    <w:lsdException w:name="TOC Heading" w:semiHidden="1" w:uiPriority="39" w:unhideWhenUsed="1" w:qFormat="1"/>
+    <w:lsdException w:name="Plain Table 1" w:uiPriority="41"/>
+    <w:lsdException w:name="Plain Table 2" w:uiPriority="42"/>
+    <w:lsdException w:name="Plain Table 3" w:uiPriority="43"/>
+    <w:lsdException w:name="Plain Table 4" w:uiPriority="44"/>
+    <w:lsdException w:name="Plain Table 5" w:uiPriority="45"/>
+    <w:lsdException w:name="Grid Table Light" w:uiPriority="40"/>
+    <w:lsdException w:name="Grid Table 1 Light" w:uiPriority="46"/>
+    <w:lsdException w:name="Grid Table 2" w:uiPriority="47"/>
+    <w:lsdException w:name="Grid Table 3" w:uiPriority="48"/>
+    <w:lsdException w:name="Grid Table 4" w:uiPriority="49"/>
+    <w:lsdException w:name="Grid Table 5 Dark" w:uiPriority="50"/>
+    <w:lsdException w:name="Grid Table 6 Colorful" w:uiPriority="51"/>
+    <w:lsdException w:name="Grid Table 7 Colorful" w:uiPriority="52"/>
+    <w:lsdException w:name="Grid Table 1 Light Accent 1" w:uiPriority="46"/>
+    <w:lsdException w:name="Grid Table 2 Accent 1" w:uiPriority="47"/>
+    <w:lsdException w:name="Grid Table 3 Accent 1" w:uiPriority="48"/>
+    <w:lsdException w:name="Grid Table 4 Accent 1" w:uiPriority="49"/>
+    <w:lsdException w:name="Grid Table 5 Dark Accent 1" w:uiPriority="50"/>
+    <w:lsdException w:name="Grid Table 6 Colorful Accent 1" w:uiPriority="51"/>
+    <w:lsdException w:name="Grid Table 7 Colorful Accent 1" w:uiPriority="52"/>
+    <w:lsdException w:name="Grid Table 1 Light Accent 2" w:uiPriority="46"/>
+    <w:lsdException w:name="Grid Table 2 Accent 2" w:uiPriority="47"/>
+    <w:lsdException w:name="Grid Table 3 Accent 2" w:uiPriority="48"/>
+    <w:lsdException w:name="Grid Table 4 Accent 2" w:uiPriority="49"/>
+    <w:lsdException w:name="Grid Table 5 Dark Accent 2" w:uiPriority="50"/>
+    <w:lsdException w:name="Grid Table 6 Colorful Accent 2" w:uiPriority="51"/>
+    <w:lsdException w:name="Grid Table 7 Colorful Accent 2" w:uiPriority="52"/>
+    <w:lsdException w:name="Grid Table 1 Light Accent 3" w:uiPriority="46"/>
+    <w:lsdException w:name="Grid Table 2 Accent 3" w:uiPriority="47"/>
+    <w:lsdException w:name="Grid Table 3 Accent 3" w:uiPriority="48"/>
+    <w:lsdException w:name="Grid Table 4 Accent 3" w:uiPriority="49"/>
+    <w:lsdException w:name="Grid Table 5 Dark Accent 3" w:uiPriority="50"/>
+    <w:lsdException w:name="Grid Table 6 Colorful Accent 3" w:uiPriority="51"/>
+    <w:lsdException w:name="Grid Table 7 Colorful Accent 3" w:uiPriority="52"/>
+    <w:lsdException w:name="Grid Table 1 Light Accent 4" w:uiPriority="46"/>
+    <w:lsdException w:name="Grid Table 2 Accent 4" w:uiPriority="47"/>
+    <w:lsdException w:name="Grid Table 3 Accent 4" w:uiPriority="48"/>
+    <w:lsdException w:name="Grid Table 4 Accent 4" w:uiPriority="49"/>
+    <w:lsdException w:name="Grid Table 5 Dark Accent 4" w:uiPriority="50"/>
+    <w:lsdException w:name="Grid Table 6 Colorful Accent 4" w:uiPriority="51"/>
+    <w:lsdException w:name="Grid Table 7 Colorful Accent 4" w:uiPriority="52"/>
+    <w:lsdException w:name="Grid Table 1 Light Accent 5" w:uiPriority="46"/>
+    <w:lsdException w:name="Grid Table 2 Accent 5" w:uiPriority="47"/>
+    <w:lsdException w:name="Grid Table 3 Accent 5" w:uiPriority="48"/>
+    <w:lsdException w:name="Grid Table 4 Accent 5" w:uiPriority="49"/>
+    <w:lsdException w:name="Grid Table 5 Dark Accent 5" w:uiPriority="50"/>
+    <w:lsdException w:name="Grid Table 6 Colorful Accent 5" w:uiPriority="51"/>
+    <w:lsdException w:name="Grid Table 7 Colorful Accent 5" w:uiPriority="52"/>
+    <w:lsdException w:name="Grid Table 1 Light Accent 6" w:uiPriority="46"/>
+    <w:lsdException w:name="Grid Table 2 Accent 6" w:uiPriority="47"/>
+    <w:lsdException w:name="Grid Table 3 Accent 6" w:uiPriority="48"/>
+    <w:lsdException w:name="Grid Table 4 Accent 6" w:uiPriority="49"/>
+    <w:lsdException w:name="Grid Table 5 Dark Accent 6" w:uiPriority="50"/>
+    <w:lsdException w:name="Grid Table 6 Colorful Accent 6" w:uiPriority="51"/>
+    <w:lsdException w:name="Grid Table 7 Colorful Accent 6" w:uiPriority="52"/>
+    <w:lsdException w:name="List Table 1 Light" w:uiPriority="46"/>
+    <w:lsdException w:name="List Table 2" w:uiPriority="47"/>
+    <w:lsdException w:name="List Table 3" w:uiPriority="48"/>
+    <w:lsdException w:name="List Table 4" w:uiPriority="49"/>
+    <w:lsdException w:name="List Table 5 Dark" w:uiPriority="50"/>
+    <w:lsdException w:name="List Table 6 Colorful" w:uiPriority="51"/>
+    <w:lsdException w:name="List Table 7 Colorful" w:uiPriority="52"/>
+    <w:lsdException w:name="List Table 1 Light Accent 1" w:uiPriority="46"/>
+    <w:lsdException w:name="List Table 2 Accent 1" w:uiPriority="47"/>
+    <w:lsdException w:name="List Table 3 Accent 1" w:uiPriority="48"/>
+    <w:lsdException w:name="List Table 4 Accent 1" w:uiPriority="49"/>
+    <w:lsdException w:name="List Table 5 Dark Accent 1" w:uiPriority="50"/>
+    <w:lsdException w:name="List Table 6 Colorful Accent 1" w:uiPriority="51"/>
+    <w:lsdException w:name="List Table 7 Colorful Accent 1" w:uiPriority="52"/>
+    <w:lsdException w:name="List Table 1 Light Accent 2" w:uiPriority="46"/>
+    <w:lsdException w:name="List Table 2 Accent 2" w:uiPriority="47"/>
+    <w:lsdException w:name="List Table 3 Accent 2" w:uiPriority="48"/>
+    <w:lsdException w:name="List Table 4 Accent 2" w:uiPriority="49"/>
+    <w:lsdException w:name="List Table 5 Dark Accent 2" w:uiPriority="50"/>
+    <w:lsdException w:name="List Table 6 Colorful Accent 2" w:uiPriority="51"/>
+    <w:lsdException w:name="List Table 7 Colorful Accent 2" w:uiPriority="52"/>
+    <w:lsdException w:name="List Table 1 Light Accent 3" w:uiPriority="46"/>
+    <w:lsdException w:name="List Table 2 Accent 3" w:uiPriority="47"/>
+    <w:lsdException w:name="List Table 3 Accent 3" w:uiPriority="48"/>
+    <w:lsdException w:name="List Table 4 Accent 3" w:uiPriority="49"/>
+    <w:lsdException w:name="List Table 5 Dark Accent 3" w:uiPriority="50"/>
+    <w:lsdException w:name="List Table 6 Colorful Accent 3" w:uiPriority="51"/>
+    <w:lsdException w:name="List Table 7 Colorful Accent 3" w:uiPriority="52"/>
+    <w:lsdException w:name="List Table 1 Light Accent 4" w:uiPriority="46"/>
+    <w:lsdException w:name="List Table 2 Accent 4" w:uiPriority="47"/>
+    <w:lsdException w:name="List Table 3 Accent 4" w:uiPriority="48"/>
+    <w:lsdException w:name="List Table 4 Accent 4" w:uiPriority="49"/>
+    <w:lsdException w:name="List Table 5 Dark Accent 4" w:uiPriority="50"/>
+    <w:lsdException w:name="List Table 6 Colorful Accent 4" w:uiPriority="51"/>
+    <w:lsdException w:name="List Table 7 Colorful Accent 4" w:uiPriority="52"/>
+    <w:lsdException w:name="List Table 1 Light Accent 5" w:uiPriority="46"/>
+    <w:lsdException w:name="List Table 2 Accent 5" w:uiPriority="47"/>
+    <w:lsdException w:name="List Table 3 Accent 5" w:uiPriority="48"/>
+    <w:lsdException w:name="List Table 4 Accent 5" w:uiPriority="49"/>
+    <w:lsdException w:name="List Table 5 Dark Accent 5" w:uiPriority="50"/>
+    <w:lsdException w:name="List Table 6 Colorful Accent 5" w:uiPriority="51"/>
+    <w:lsdException w:name="List Table 7 Colorful Accent 5" w:uiPriority="52"/>
+    <w:lsdException w:name="List Table 1 Light Accent 6" w:uiPriority="46"/>
+    <w:lsdException w:name="List Table 2 Accent 6" w:uiPriority="47"/>
+    <w:lsdException w:name="List Table 3 Accent 6" w:uiPriority="48"/>
+    <w:lsdException w:name="List Table 4 Accent 6" w:uiPriority="49"/>
+    <w:lsdException w:name="List Table 5 Dark Accent 6" w:uiPriority="50"/>
+    <w:lsdException w:name="List Table 6 Colorful Accent 6" w:uiPriority="51"/>
+    <w:lsdException w:name="List Table 7 Colorful Accent 6" w:uiPriority="52"/>
+    <w:lsdException w:name="Mention" w:semiHidden="1" w:unhideWhenUsed="1"/>
+    <w:lsdException w:name="Smart Hyperlink" w:semiHidden="1" w:unhideWhenUsed="1"/>
+    <w:lsdException w:name="Hashtag" w:semiHidden="1" w:unhideWhenUsed="1"/>
+    <w:lsdException w:name="Unresolved Mention" w:semiHidden="1" w:unhideWhenUsed="1"/>
+    <w:lsdException w:name="Smart Link" w:semiHidden="1" w:unhideWhenUsed="1"/>
   </w:latentStyles>
   <w:style w:type="paragraph" w:default="1" w:styleId="Normal">
     <w:name w:val="Normal"/>
@@ -22571,7 +23927,6 @@
     <w:uiPriority w:val="99"/>
     <w:semiHidden/>
     <w:unhideWhenUsed/>
-    <w:qFormat/>
     <w:tblPr>
       <w:tblInd w:w="0" w:type="dxa"/>
       <w:tblCellMar>
@@ -22741,7 +24096,6 @@
       <w:autoSpaceDN/>
     </w:pPr>
     <w:tblPr>
-      <w:tblInd w:w="0" w:type="dxa"/>
       <w:tblBorders>
         <w:top w:val="single" w:sz="4" w:space="0" w:color="auto"/>
         <w:left w:val="single" w:sz="4" w:space="0" w:color="auto"/>
@@ -22750,12 +24104,6 @@
         <w:insideH w:val="single" w:sz="4" w:space="0" w:color="auto"/>
         <w:insideV w:val="single" w:sz="4" w:space="0" w:color="auto"/>
       </w:tblBorders>
-      <w:tblCellMar>
-        <w:top w:w="0" w:type="dxa"/>
-        <w:left w:w="108" w:type="dxa"/>
-        <w:bottom w:w="0" w:type="dxa"/>
-        <w:right w:w="108" w:type="dxa"/>
-      </w:tblCellMar>
     </w:tblPr>
   </w:style>
   <w:style w:type="paragraph" w:styleId="TOCHeading">

</xml_diff>

<commit_message>
Update: v1.6 - Popravljeni neki dijagrami aktivnosti
</commit_message>
<xml_diff>
--- a/Dokumentacija/Specifikacija korisničkih zahtjeva.docx
+++ b/Dokumentacija/Specifikacija korisničkih zahtjeva.docx
@@ -317,6 +317,7 @@
         <w:ind w:left="218" w:right="60"/>
         <w:rPr>
           <w:spacing w:val="1"/>
+          <w:lang w:val="bs-Cyrl-BA"/>
         </w:rPr>
       </w:pPr>
       <w:r>
@@ -329,7 +330,10 @@
         <w:t>.</w:t>
       </w:r>
       <w:r>
-        <w:t>5</w:t>
+        <w:rPr>
+          <w:lang w:val="bs-Cyrl-BA"/>
+        </w:rPr>
+        <w:t>6</w:t>
       </w:r>
     </w:p>
     <w:p>
@@ -20970,7 +20974,25 @@
                       <w:szCs w:val="16"/>
                       <w:lang w:val="sr-Latn-BA"/>
                     </w:rPr>
-                    <w:t>Ako je blokiranje potvrđeno, uklanja događaj iz sistema.</w:t>
+                    <w:t>Ako je blokiranje potvrđeno, uklanja događaj iz sistema</w:t>
+                  </w:r>
+                  <w:r>
+                    <w:rPr>
+                      <w:rFonts w:ascii="Times New Roman" w:hAnsi="Times New Roman" w:cs="Times New Roman"/>
+                      <w:sz w:val="16"/>
+                      <w:szCs w:val="16"/>
+                      <w:lang w:val="sr-Latn-BA"/>
+                    </w:rPr>
+                    <w:t xml:space="preserve"> i vrši brisanje prethodno kupljenih karata</w:t>
+                  </w:r>
+                  <w:r>
+                    <w:rPr>
+                      <w:rFonts w:ascii="Times New Roman" w:hAnsi="Times New Roman" w:cs="Times New Roman"/>
+                      <w:sz w:val="16"/>
+                      <w:szCs w:val="16"/>
+                      <w:lang w:val="sr-Latn-BA"/>
+                    </w:rPr>
+                    <w:t>.</w:t>
                   </w:r>
                 </w:p>
               </w:tc>
@@ -21183,14 +21205,13 @@
           <w:rFonts w:ascii="Arial"/>
           <w:noProof/>
           <w:sz w:val="26"/>
-          <w:lang w:val="bs-Latn-BA" w:eastAsia="bs-Latn-BA"/>
         </w:rPr>
         <w:lastRenderedPageBreak/>
         <w:drawing>
-          <wp:inline distT="0" distB="0" distL="0" distR="0" wp14:anchorId="27FADABA" wp14:editId="5DA5E4F7">
-            <wp:extent cx="5398339" cy="8893834"/>
-            <wp:effectExtent l="19050" t="0" r="0" b="0"/>
-            <wp:docPr id="19" name="Picture 18" descr="blockiranje.png"/>
+          <wp:inline distT="0" distB="0" distL="0" distR="0" wp14:anchorId="7760F487" wp14:editId="21489A04">
+            <wp:extent cx="5666105" cy="8896350"/>
+            <wp:effectExtent l="0" t="0" r="0" b="0"/>
+            <wp:docPr id="2" name="Picture 2"/>
             <wp:cNvGraphicFramePr>
               <a:graphicFrameLocks xmlns:a="http://schemas.openxmlformats.org/drawingml/2006/main" noChangeAspect="1"/>
             </wp:cNvGraphicFramePr>
@@ -21198,11 +21219,17 @@
               <a:graphicData uri="http://schemas.openxmlformats.org/drawingml/2006/picture">
                 <pic:pic xmlns:pic="http://schemas.openxmlformats.org/drawingml/2006/picture">
                   <pic:nvPicPr>
-                    <pic:cNvPr id="0" name="blockiranje.png"/>
+                    <pic:cNvPr id="2" name="Picture 2"/>
                     <pic:cNvPicPr/>
                   </pic:nvPicPr>
                   <pic:blipFill>
-                    <a:blip r:embed="rId28"/>
+                    <a:blip r:embed="rId28">
+                      <a:extLst>
+                        <a:ext uri="{28A0092B-C50C-407E-A947-70E740481C1C}">
+                          <a14:useLocalDpi xmlns:a14="http://schemas.microsoft.com/office/drawing/2010/main" val="0"/>
+                        </a:ext>
+                      </a:extLst>
+                    </a:blip>
                     <a:stretch>
                       <a:fillRect/>
                     </a:stretch>
@@ -21210,7 +21237,7 @@
                   <pic:spPr>
                     <a:xfrm>
                       <a:off x="0" y="0"/>
-                      <a:ext cx="5399866" cy="8896350"/>
+                      <a:ext cx="5666105" cy="8896350"/>
                     </a:xfrm>
                     <a:prstGeom prst="rect">
                       <a:avLst/>
@@ -21386,21 +21413,7 @@
                 <w:rFonts w:ascii="Times New Roman" w:hAnsi="Times New Roman" w:cs="Times New Roman"/>
                 <w:lang w:val="bs-Latn-BA"/>
               </w:rPr>
-              <w:t xml:space="preserve">Svaki klijent ima mogućnost da </w:t>
-            </w:r>
-            <w:r>
-              <w:rPr>
-                <w:rFonts w:ascii="Times New Roman" w:hAnsi="Times New Roman" w:cs="Times New Roman"/>
-                <w:lang w:val="bs-Latn-BA"/>
-              </w:rPr>
-              <w:t>ponisti prethodno kreiran dogadjaj</w:t>
-            </w:r>
-            <w:r>
-              <w:rPr>
-                <w:rFonts w:ascii="Times New Roman" w:hAnsi="Times New Roman" w:cs="Times New Roman"/>
-                <w:lang w:val="bs-Latn-BA"/>
-              </w:rPr>
-              <w:t xml:space="preserve">. </w:t>
+              <w:t xml:space="preserve">Svaki klijent ima mogućnost da ponisti prethodno kreiran dogadjaj. </w:t>
             </w:r>
           </w:p>
         </w:tc>
@@ -21975,7 +21988,34 @@
                       <w:szCs w:val="16"/>
                       <w:lang w:val="sr-Latn-BA"/>
                     </w:rPr>
-                    <w:t>događaja.</w:t>
+                    <w:t xml:space="preserve">prethodno kupljenih karata i </w:t>
+                  </w:r>
+                  <w:r>
+                    <w:rPr>
+                      <w:rFonts w:ascii="Times New Roman" w:hAnsi="Times New Roman" w:cs="Times New Roman"/>
+                      <w:sz w:val="16"/>
+                      <w:szCs w:val="16"/>
+                      <w:lang w:val="sr-Latn-BA"/>
+                    </w:rPr>
+                    <w:t>događaja</w:t>
+                  </w:r>
+                  <w:r>
+                    <w:rPr>
+                      <w:rFonts w:ascii="Times New Roman" w:hAnsi="Times New Roman" w:cs="Times New Roman"/>
+                      <w:sz w:val="16"/>
+                      <w:szCs w:val="16"/>
+                      <w:lang w:val="sr-Latn-BA"/>
+                    </w:rPr>
+                    <w:t xml:space="preserve"> i ispisuje poruku o uspješnom brisanju događaja</w:t>
+                  </w:r>
+                  <w:r>
+                    <w:rPr>
+                      <w:rFonts w:ascii="Times New Roman" w:hAnsi="Times New Roman" w:cs="Times New Roman"/>
+                      <w:sz w:val="16"/>
+                      <w:szCs w:val="16"/>
+                      <w:lang w:val="sr-Latn-BA"/>
+                    </w:rPr>
+                    <w:t>.</w:t>
                   </w:r>
                 </w:p>
               </w:tc>
@@ -22176,10 +22216,10 @@
           <w:sz w:val="26"/>
         </w:rPr>
         <w:drawing>
-          <wp:inline distT="0" distB="0" distL="0" distR="0" wp14:anchorId="404DB7F0" wp14:editId="009654B9">
-            <wp:extent cx="4902227" cy="5740400"/>
+          <wp:inline distT="0" distB="0" distL="0" distR="0" wp14:anchorId="22BA3AC9" wp14:editId="61F9A24F">
+            <wp:extent cx="4724400" cy="5905082"/>
             <wp:effectExtent l="0" t="0" r="0" b="0"/>
-            <wp:docPr id="21" name="Picture 21"/>
+            <wp:docPr id="23" name="Picture 23"/>
             <wp:cNvGraphicFramePr>
               <a:graphicFrameLocks xmlns:a="http://schemas.openxmlformats.org/drawingml/2006/main" noChangeAspect="1"/>
             </wp:cNvGraphicFramePr>
@@ -22187,7 +22227,7 @@
               <a:graphicData uri="http://schemas.openxmlformats.org/drawingml/2006/picture">
                 <pic:pic xmlns:pic="http://schemas.openxmlformats.org/drawingml/2006/picture">
                   <pic:nvPicPr>
-                    <pic:cNvPr id="21" name="Picture 21"/>
+                    <pic:cNvPr id="23" name="Picture 23"/>
                     <pic:cNvPicPr/>
                   </pic:nvPicPr>
                   <pic:blipFill>
@@ -22205,7 +22245,7 @@
                   <pic:spPr>
                     <a:xfrm>
                       <a:off x="0" y="0"/>
-                      <a:ext cx="4902227" cy="5740400"/>
+                      <a:ext cx="4776894" cy="5970694"/>
                     </a:xfrm>
                     <a:prstGeom prst="rect">
                       <a:avLst/>
@@ -23156,6 +23196,7 @@
                   <w:ind w:right="18"/>
                   <w:rPr>
                     <w:sz w:val="18"/>
+                    <w:lang w:val="bs-Cyrl-BA"/>
                   </w:rPr>
                 </w:pPr>
                 <w:r>
@@ -23175,14 +23216,15 @@
                     <w:spacing w:val="-4"/>
                     <w:sz w:val="18"/>
                   </w:rPr>
-                  <w:t xml:space="preserve"> </w:t>
+                  <w:t xml:space="preserve"> 1.</w:t>
                 </w:r>
                 <w:r>
                   <w:rPr>
                     <w:spacing w:val="-4"/>
                     <w:sz w:val="18"/>
+                    <w:lang w:val="bs-Cyrl-BA"/>
                   </w:rPr>
-                  <w:t>1.5</w:t>
+                  <w:t>6</w:t>
                 </w:r>
               </w:p>
               <w:p>
@@ -23649,7 +23691,7 @@
     <w:lsdException w:name="Table Web 2" w:semiHidden="1" w:unhideWhenUsed="1"/>
     <w:lsdException w:name="Table Web 3" w:semiHidden="1" w:unhideWhenUsed="1"/>
     <w:lsdException w:name="Balloon Text" w:semiHidden="1" w:unhideWhenUsed="1"/>
-    <w:lsdException w:name="Table Grid" w:semiHidden="1" w:uiPriority="39" w:unhideWhenUsed="1"/>
+    <w:lsdException w:name="Table Grid" w:uiPriority="39"/>
     <w:lsdException w:name="Table Theme" w:semiHidden="1" w:unhideWhenUsed="1"/>
     <w:lsdException w:name="Placeholder Text" w:semiHidden="1"/>
     <w:lsdException w:name="No Spacing" w:uiPriority="1" w:qFormat="1"/>

</xml_diff>